<commit_message>
Revisão - Documento Plano de Configuração
</commit_message>
<xml_diff>
--- a/Gerenciamento/Gerência de Configuração/SBPA_PLA_Plano de Configuração_v1.4.docx
+++ b/Gerenciamento/Gerência de Configuração/SBPA_PLA_Plano de Configuração_v1.4.docx
@@ -321,8 +321,6 @@
           <w:rFonts w:ascii="Times New Roman" w:hAnsi="Times New Roman" w:cs="Times New Roman"/>
         </w:rPr>
       </w:pPr>
-      <w:bookmarkStart w:id="0" w:name="_GoBack"/>
-      <w:bookmarkEnd w:id="0"/>
     </w:p>
     <w:p>
       <w:pPr>
@@ -2951,12 +2949,12 @@
         </w:rPr>
         <w:br w:type="page"/>
       </w:r>
-      <w:bookmarkStart w:id="1" w:name="_Toc389606777"/>
+      <w:bookmarkStart w:id="0" w:name="_Toc389606777"/>
       <w:r>
         <w:lastRenderedPageBreak/>
         <w:t>Introdução</w:t>
       </w:r>
-      <w:bookmarkEnd w:id="1"/>
+      <w:bookmarkEnd w:id="0"/>
     </w:p>
     <w:p/>
     <w:p>
@@ -2999,11 +2997,11 @@
           <w:numId w:val="9"/>
         </w:numPr>
       </w:pPr>
-      <w:bookmarkStart w:id="2" w:name="_Toc389606778"/>
+      <w:bookmarkStart w:id="1" w:name="_Toc389606778"/>
       <w:r>
         <w:t>Propósito</w:t>
       </w:r>
-      <w:bookmarkEnd w:id="2"/>
+      <w:bookmarkEnd w:id="1"/>
     </w:p>
     <w:p>
       <w:pPr>
@@ -3070,11 +3068,11 @@
           <w:numId w:val="8"/>
         </w:numPr>
       </w:pPr>
-      <w:bookmarkStart w:id="3" w:name="_Toc389606779"/>
+      <w:bookmarkStart w:id="2" w:name="_Toc389606779"/>
       <w:r>
         <w:t>Escopo</w:t>
       </w:r>
-      <w:bookmarkEnd w:id="3"/>
+      <w:bookmarkEnd w:id="2"/>
     </w:p>
     <w:p/>
     <w:p>
@@ -3139,11 +3137,11 @@
           <w:numId w:val="8"/>
         </w:numPr>
       </w:pPr>
-      <w:bookmarkStart w:id="4" w:name="_Toc389606780"/>
+      <w:bookmarkStart w:id="3" w:name="_Toc389606780"/>
       <w:r>
         <w:t>Glossário</w:t>
       </w:r>
-      <w:bookmarkEnd w:id="4"/>
+      <w:bookmarkEnd w:id="3"/>
     </w:p>
     <w:p/>
     <w:p>
@@ -4070,19 +4068,19 @@
           <w:numId w:val="8"/>
         </w:numPr>
       </w:pPr>
-      <w:bookmarkStart w:id="5" w:name="_Toc389606781"/>
+      <w:bookmarkStart w:id="4" w:name="_Toc389606781"/>
       <w:r>
         <w:lastRenderedPageBreak/>
         <w:t>Organização</w:t>
       </w:r>
-      <w:bookmarkEnd w:id="5"/>
+      <w:bookmarkEnd w:id="4"/>
     </w:p>
     <w:p/>
     <w:p>
       <w:pPr>
         <w:pStyle w:val="Ttulo2"/>
       </w:pPr>
-      <w:bookmarkStart w:id="6" w:name="_Toc389606782"/>
+      <w:bookmarkStart w:id="5" w:name="_Toc389606782"/>
       <w:r>
         <w:t>2.1</w:t>
       </w:r>
@@ -4090,7 +4088,7 @@
         <w:tab/>
         <w:t>Papéis e Responsabilidades</w:t>
       </w:r>
-      <w:bookmarkEnd w:id="6"/>
+      <w:bookmarkEnd w:id="5"/>
     </w:p>
     <w:p/>
     <w:p/>
@@ -4956,29 +4954,29 @@
           <w:numId w:val="8"/>
         </w:numPr>
       </w:pPr>
-      <w:bookmarkStart w:id="7" w:name="_Toc389606783"/>
+      <w:bookmarkStart w:id="6" w:name="_Toc389606783"/>
       <w:r>
         <w:lastRenderedPageBreak/>
         <w:t>Configuração</w:t>
       </w:r>
+      <w:bookmarkEnd w:id="6"/>
+    </w:p>
+    <w:p/>
+    <w:p>
+      <w:pPr>
+        <w:pStyle w:val="Ttulo2"/>
+      </w:pPr>
+      <w:bookmarkStart w:id="7" w:name="_Toc389606784"/>
+      <w:r>
+        <w:t xml:space="preserve">3.1 </w:t>
+      </w:r>
+      <w:r>
+        <w:tab/>
+      </w:r>
+      <w:r>
+        <w:t>Identificação dos Documentos</w:t>
+      </w:r>
       <w:bookmarkEnd w:id="7"/>
-    </w:p>
-    <w:p/>
-    <w:p>
-      <w:pPr>
-        <w:pStyle w:val="Ttulo2"/>
-      </w:pPr>
-      <w:bookmarkStart w:id="8" w:name="_Toc389606784"/>
-      <w:r>
-        <w:t xml:space="preserve">3.1 </w:t>
-      </w:r>
-      <w:r>
-        <w:tab/>
-      </w:r>
-      <w:r>
-        <w:t>Identificação dos Documentos</w:t>
-      </w:r>
-      <w:bookmarkEnd w:id="8"/>
     </w:p>
     <w:p/>
     <w:p>
@@ -5516,32 +5514,32 @@
       <w:r>
         <w:tab/>
       </w:r>
-      <w:bookmarkStart w:id="9" w:name="_Toc389606785"/>
+      <w:bookmarkStart w:id="8" w:name="_Toc389606785"/>
       <w:r>
         <w:t>Versionamento</w:t>
       </w:r>
+      <w:bookmarkEnd w:id="8"/>
+    </w:p>
+    <w:p>
+      <w:r>
+        <w:tab/>
+      </w:r>
+    </w:p>
+    <w:p>
+      <w:pPr>
+        <w:pStyle w:val="Ttulo3"/>
+      </w:pPr>
+      <w:bookmarkStart w:id="9" w:name="_Toc389606786"/>
+      <w:r>
+        <w:t>3.2.1</w:t>
+      </w:r>
+      <w:r>
+        <w:tab/>
+      </w:r>
+      <w:r>
+        <w:t>Artefatos</w:t>
+      </w:r>
       <w:bookmarkEnd w:id="9"/>
-    </w:p>
-    <w:p>
-      <w:r>
-        <w:tab/>
-      </w:r>
-    </w:p>
-    <w:p>
-      <w:pPr>
-        <w:pStyle w:val="Ttulo3"/>
-      </w:pPr>
-      <w:bookmarkStart w:id="10" w:name="_Toc389606786"/>
-      <w:r>
-        <w:t>3.2.1</w:t>
-      </w:r>
-      <w:r>
-        <w:tab/>
-      </w:r>
-      <w:r>
-        <w:t>Artefatos</w:t>
-      </w:r>
-      <w:bookmarkEnd w:id="10"/>
     </w:p>
     <w:p>
       <w:pPr>
@@ -5806,6 +5804,23 @@
       <w:proofErr w:type="spellEnd"/>
       <w:r>
         <w:t xml:space="preserve"> (Utilizado como ferramenta de controle de mudanças e repositórios)</w:t>
+      </w:r>
+    </w:p>
+    <w:p>
+      <w:pPr>
+        <w:pStyle w:val="PargrafodaLista"/>
+        <w:numPr>
+          <w:ilvl w:val="0"/>
+          <w:numId w:val="16"/>
+        </w:numPr>
+      </w:pPr>
+      <w:proofErr w:type="spellStart"/>
+      <w:r>
+        <w:t>OpenUP</w:t>
+      </w:r>
+      <w:proofErr w:type="spellEnd"/>
+      <w:r>
+        <w:t xml:space="preserve"> (Referência de Processo para Desenvolvimento de Software)</w:t>
       </w:r>
     </w:p>
     <w:p/>
@@ -5913,7 +5928,21 @@
             <w:rStyle w:val="Hyperlink"/>
             <w:b/>
           </w:rPr>
-          <w:t>https://github.com/brnfnd/SBPA_POINTDROID/tree/master/Gerenciamento</w:t>
+          <w:t>https://github.c</w:t>
+        </w:r>
+        <w:r>
+          <w:rPr>
+            <w:rStyle w:val="Hyperlink"/>
+            <w:b/>
+          </w:rPr>
+          <w:t>o</w:t>
+        </w:r>
+        <w:r>
+          <w:rPr>
+            <w:rStyle w:val="Hyperlink"/>
+            <w:b/>
+          </w:rPr>
+          <w:t>m/brnfnd/SBPA_POINTDROID/tree/master/Gerenciamento</w:t>
         </w:r>
       </w:hyperlink>
     </w:p>
@@ -6037,6 +6066,7 @@
         <w:t>/Implementação</w:t>
       </w:r>
     </w:p>
+    <w:bookmarkStart w:id="10" w:name="_GoBack"/>
     <w:p>
       <w:pPr>
         <w:pStyle w:val="PargrafodaLista"/>
@@ -6045,16 +6075,34 @@
           <w:b/>
         </w:rPr>
       </w:pPr>
-      <w:hyperlink r:id="rId13" w:history="1">
-        <w:r>
-          <w:rPr>
-            <w:rStyle w:val="Hyperlink"/>
-            <w:b/>
-          </w:rPr>
-          <w:t>https://github.com/brnfnd/SBPA_POINTDROID/tree/master/Implementação/CódigoFonte</w:t>
-        </w:r>
-      </w:hyperlink>
-    </w:p>
+      <w:r>
+        <w:fldChar w:fldCharType="begin"/>
+      </w:r>
+      <w:r>
+        <w:instrText xml:space="preserve"> HYPERLINK "https://github.com/brnfnd/SBPA_POINTDROID/tree/master/Implementação/C</w:instrText>
+      </w:r>
+      <w:r>
+        <w:instrText xml:space="preserve">ódigoFonte" </w:instrText>
+      </w:r>
+      <w:r>
+        <w:fldChar w:fldCharType="separate"/>
+      </w:r>
+      <w:r>
+        <w:rPr>
+          <w:rStyle w:val="Hyperlink"/>
+          <w:b/>
+        </w:rPr>
+        <w:t>https://github.com/brnfnd/SBPA_POINTDROID/tree/master/Implementação/CódigoFonte</w:t>
+      </w:r>
+      <w:r>
+        <w:rPr>
+          <w:rStyle w:val="Hyperlink"/>
+          <w:b/>
+        </w:rPr>
+        <w:fldChar w:fldCharType="end"/>
+      </w:r>
+    </w:p>
+    <w:bookmarkEnd w:id="10"/>
     <w:p>
       <w:pPr>
         <w:pStyle w:val="PargrafodaLista"/>
@@ -6087,7 +6135,7 @@
           <w:b/>
         </w:rPr>
       </w:pPr>
-      <w:hyperlink r:id="rId14" w:history="1">
+      <w:hyperlink r:id="rId13" w:history="1">
         <w:r>
           <w:rPr>
             <w:rStyle w:val="Hyperlink"/>
@@ -8678,6 +8726,18 @@
       <w:szCs w:val="21"/>
     </w:rPr>
   </w:style>
+  <w:style w:type="character" w:styleId="HiperlinkVisitado">
+    <w:name w:val="FollowedHyperlink"/>
+    <w:basedOn w:val="Fontepargpadro"/>
+    <w:uiPriority w:val="99"/>
+    <w:semiHidden/>
+    <w:unhideWhenUsed/>
+    <w:rsid w:val="00B21DF8"/>
+    <w:rPr>
+      <w:color w:val="954F72" w:themeColor="followedHyperlink"/>
+      <w:u w:val="single"/>
+    </w:rPr>
+  </w:style>
 </w:styles>
 </file>
 
@@ -8947,7 +9007,7 @@
 </file>
 
 <file path=customXml/itemProps1.xml><?xml version="1.0" encoding="utf-8"?>
-<ds:datastoreItem xmlns:ds="http://schemas.openxmlformats.org/officeDocument/2006/customXml" ds:itemID="{75855291-30AF-494D-AEC2-F2A4A30B5ADF}">
+<ds:datastoreItem xmlns:ds="http://schemas.openxmlformats.org/officeDocument/2006/customXml" ds:itemID="{C5A197E2-FEF9-4423-8D80-EB80F8E0A399}">
   <ds:schemaRefs>
     <ds:schemaRef ds:uri="http://schemas.openxmlformats.org/officeDocument/2006/bibliography"/>
   </ds:schemaRefs>

</xml_diff>

<commit_message>
Formatação dos Artefatos do Projeto
</commit_message>
<xml_diff>
--- a/Gerenciamento/Gerência de Configuração/SBPA_PLA_Plano de Configuração_v1.4.docx
+++ b/Gerenciamento/Gerência de Configuração/SBPA_PLA_Plano de Configuração_v1.4.docx
@@ -107,7 +107,9 @@
           <w:rFonts w:ascii="Times New Roman" w:hAnsi="Times New Roman" w:cs="Times New Roman"/>
         </w:rPr>
       </w:pPr>
-    </w:p>
+      <w:bookmarkStart w:id="0" w:name="_GoBack"/>
+    </w:p>
+    <w:bookmarkEnd w:id="0"/>
     <w:p>
       <w:pPr>
         <w:jc w:val="center"/>
@@ -163,7 +165,7 @@
         <w:rPr>
           <w:rFonts w:ascii="Times New Roman" w:hAnsi="Times New Roman" w:cs="Times New Roman"/>
         </w:rPr>
-        <w:t>Versão: 1.3</w:t>
+        <w:t>Versão: 1.4</w:t>
       </w:r>
     </w:p>
     <w:p>
@@ -288,6 +290,7 @@
         <w:widowControl/>
         <w:suppressAutoHyphens w:val="0"/>
         <w:spacing w:after="160" w:line="259" w:lineRule="auto"/>
+        <w:jc w:val="center"/>
         <w:rPr>
           <w:rFonts w:ascii="Times New Roman" w:hAnsi="Times New Roman" w:cs="Times New Roman"/>
         </w:rPr>
@@ -301,7 +304,7 @@
     </w:p>
     <w:p>
       <w:pPr>
-        <w:jc w:val="center"/>
+        <w:jc w:val="both"/>
         <w:rPr>
           <w:rFonts w:ascii="Times New Roman" w:hAnsi="Times New Roman" w:cs="Times New Roman"/>
         </w:rPr>
@@ -316,7 +319,7 @@
     </w:p>
     <w:p>
       <w:pPr>
-        <w:jc w:val="center"/>
+        <w:jc w:val="both"/>
         <w:rPr>
           <w:rFonts w:ascii="Times New Roman" w:hAnsi="Times New Roman" w:cs="Times New Roman"/>
         </w:rPr>
@@ -324,7 +327,7 @@
     </w:p>
     <w:p>
       <w:pPr>
-        <w:jc w:val="center"/>
+        <w:jc w:val="both"/>
         <w:rPr>
           <w:rFonts w:ascii="Times New Roman" w:hAnsi="Times New Roman" w:cs="Times New Roman"/>
         </w:rPr>
@@ -371,7 +374,7 @@
           <w:p>
             <w:pPr>
               <w:pStyle w:val="Contedodatabela"/>
-              <w:jc w:val="center"/>
+              <w:jc w:val="both"/>
               <w:rPr>
                 <w:rFonts w:ascii="Times New Roman" w:hAnsi="Times New Roman" w:cs="Times New Roman"/>
               </w:rPr>
@@ -401,7 +404,7 @@
           <w:p>
             <w:pPr>
               <w:pStyle w:val="Contedodatabela"/>
-              <w:jc w:val="center"/>
+              <w:jc w:val="both"/>
               <w:rPr>
                 <w:rFonts w:ascii="Times New Roman" w:hAnsi="Times New Roman" w:cs="Times New Roman"/>
               </w:rPr>
@@ -431,7 +434,7 @@
           <w:p>
             <w:pPr>
               <w:pStyle w:val="Contedodatabela"/>
-              <w:jc w:val="center"/>
+              <w:jc w:val="both"/>
               <w:rPr>
                 <w:rFonts w:ascii="Times New Roman" w:hAnsi="Times New Roman" w:cs="Times New Roman"/>
               </w:rPr>
@@ -461,7 +464,7 @@
           <w:p>
             <w:pPr>
               <w:pStyle w:val="Contedodatabela"/>
-              <w:jc w:val="center"/>
+              <w:jc w:val="both"/>
               <w:rPr>
                 <w:rFonts w:ascii="Times New Roman" w:hAnsi="Times New Roman" w:cs="Times New Roman"/>
               </w:rPr>
@@ -489,7 +492,7 @@
           <w:p>
             <w:pPr>
               <w:pStyle w:val="Contedodatabela"/>
-              <w:jc w:val="center"/>
+              <w:jc w:val="both"/>
               <w:rPr>
                 <w:rFonts w:ascii="Times New Roman" w:hAnsi="Times New Roman" w:cs="Times New Roman"/>
               </w:rPr>
@@ -531,7 +534,7 @@
           <w:p>
             <w:pPr>
               <w:pStyle w:val="Contedodatabela"/>
-              <w:jc w:val="center"/>
+              <w:jc w:val="both"/>
               <w:rPr>
                 <w:rFonts w:ascii="Times New Roman" w:hAnsi="Times New Roman" w:cs="Times New Roman"/>
               </w:rPr>
@@ -579,7 +582,7 @@
           <w:p>
             <w:pPr>
               <w:pStyle w:val="Contedodatabela"/>
-              <w:jc w:val="center"/>
+              <w:jc w:val="both"/>
               <w:rPr>
                 <w:rFonts w:ascii="Times New Roman" w:hAnsi="Times New Roman" w:cs="Times New Roman"/>
               </w:rPr>
@@ -616,6 +619,7 @@
             <w:pPr>
               <w:pStyle w:val="PargrafodaLista"/>
               <w:ind w:left="360"/>
+              <w:jc w:val="both"/>
               <w:rPr>
                 <w:rFonts w:ascii="Times New Roman" w:hAnsi="Times New Roman" w:cs="Times New Roman"/>
                 <w:color w:val="FF3333"/>
@@ -658,7 +662,7 @@
           <w:p>
             <w:pPr>
               <w:pStyle w:val="Contedodatabela"/>
-              <w:jc w:val="center"/>
+              <w:jc w:val="both"/>
               <w:rPr>
                 <w:rFonts w:ascii="Times New Roman" w:hAnsi="Times New Roman" w:cs="Times New Roman"/>
               </w:rPr>
@@ -700,7 +704,7 @@
           <w:p>
             <w:pPr>
               <w:pStyle w:val="Contedodatabela"/>
-              <w:jc w:val="center"/>
+              <w:jc w:val="both"/>
               <w:rPr>
                 <w:rFonts w:ascii="Times New Roman" w:hAnsi="Times New Roman" w:cs="Times New Roman"/>
               </w:rPr>
@@ -730,7 +734,7 @@
           <w:p>
             <w:pPr>
               <w:pStyle w:val="Contedodatabela"/>
-              <w:jc w:val="center"/>
+              <w:jc w:val="both"/>
               <w:rPr>
                 <w:rFonts w:ascii="Times New Roman" w:hAnsi="Times New Roman" w:cs="Times New Roman"/>
               </w:rPr>
@@ -760,7 +764,7 @@
           <w:p>
             <w:pPr>
               <w:pStyle w:val="Contedodatabela"/>
-              <w:jc w:val="center"/>
+              <w:jc w:val="both"/>
               <w:rPr>
                 <w:rFonts w:ascii="Times New Roman" w:hAnsi="Times New Roman" w:cs="Times New Roman"/>
               </w:rPr>
@@ -788,7 +792,7 @@
           <w:p>
             <w:pPr>
               <w:pStyle w:val="Contedodatabela"/>
-              <w:jc w:val="center"/>
+              <w:jc w:val="both"/>
               <w:rPr>
                 <w:rFonts w:ascii="Times New Roman" w:hAnsi="Times New Roman" w:cs="Times New Roman"/>
               </w:rPr>
@@ -830,7 +834,7 @@
           <w:p>
             <w:pPr>
               <w:pStyle w:val="Contedodatabela"/>
-              <w:jc w:val="center"/>
+              <w:jc w:val="both"/>
               <w:rPr>
                 <w:rFonts w:ascii="Times New Roman" w:hAnsi="Times New Roman" w:cs="Times New Roman"/>
               </w:rPr>
@@ -860,7 +864,7 @@
           <w:p>
             <w:pPr>
               <w:pStyle w:val="Contedodatabela"/>
-              <w:jc w:val="center"/>
+              <w:jc w:val="both"/>
               <w:rPr>
                 <w:rFonts w:ascii="Times New Roman" w:hAnsi="Times New Roman" w:cs="Times New Roman"/>
               </w:rPr>
@@ -890,6 +894,7 @@
           <w:p>
             <w:pPr>
               <w:pStyle w:val="Contedodatabela"/>
+              <w:jc w:val="both"/>
               <w:rPr>
                 <w:rFonts w:ascii="Times New Roman" w:hAnsi="Times New Roman" w:cs="Times New Roman"/>
               </w:rPr>
@@ -917,7 +922,7 @@
           <w:p>
             <w:pPr>
               <w:pStyle w:val="Contedodatabela"/>
-              <w:jc w:val="center"/>
+              <w:jc w:val="both"/>
               <w:rPr>
                 <w:rFonts w:ascii="Times New Roman" w:hAnsi="Times New Roman" w:cs="Times New Roman"/>
               </w:rPr>
@@ -947,7 +952,7 @@
           <w:p>
             <w:pPr>
               <w:pStyle w:val="Contedodatabela"/>
-              <w:jc w:val="center"/>
+              <w:jc w:val="both"/>
               <w:rPr>
                 <w:rFonts w:ascii="Times New Roman" w:hAnsi="Times New Roman" w:cs="Times New Roman"/>
               </w:rPr>
@@ -977,7 +982,7 @@
           <w:p>
             <w:pPr>
               <w:pStyle w:val="Contedodatabela"/>
-              <w:jc w:val="center"/>
+              <w:jc w:val="both"/>
               <w:rPr>
                 <w:rFonts w:ascii="Times New Roman" w:hAnsi="Times New Roman" w:cs="Times New Roman"/>
               </w:rPr>
@@ -1007,7 +1012,7 @@
           <w:p>
             <w:pPr>
               <w:pStyle w:val="Contedodatabela"/>
-              <w:jc w:val="center"/>
+              <w:jc w:val="both"/>
               <w:rPr>
                 <w:rFonts w:ascii="Times New Roman" w:hAnsi="Times New Roman" w:cs="Times New Roman"/>
               </w:rPr>
@@ -1035,6 +1040,7 @@
           <w:p>
             <w:pPr>
               <w:pStyle w:val="Contedodatabela"/>
+              <w:jc w:val="both"/>
               <w:rPr>
                 <w:rFonts w:ascii="Times New Roman" w:hAnsi="Times New Roman" w:cs="Times New Roman"/>
               </w:rPr>
@@ -1058,6 +1064,7 @@
           <w:p>
             <w:pPr>
               <w:pStyle w:val="Contedodatabela"/>
+              <w:jc w:val="both"/>
               <w:rPr>
                 <w:rFonts w:ascii="Times New Roman" w:hAnsi="Times New Roman" w:cs="Times New Roman"/>
               </w:rPr>
@@ -1081,6 +1088,7 @@
           <w:p>
             <w:pPr>
               <w:pStyle w:val="Contedodatabela"/>
+              <w:jc w:val="both"/>
               <w:rPr>
                 <w:rFonts w:ascii="Times New Roman" w:hAnsi="Times New Roman" w:cs="Times New Roman"/>
               </w:rPr>
@@ -1104,6 +1112,7 @@
           <w:p>
             <w:pPr>
               <w:pStyle w:val="Contedodatabela"/>
+              <w:jc w:val="both"/>
               <w:rPr>
                 <w:rFonts w:ascii="Times New Roman" w:hAnsi="Times New Roman" w:cs="Times New Roman"/>
               </w:rPr>
@@ -1125,6 +1134,7 @@
           <w:p>
             <w:pPr>
               <w:pStyle w:val="Contedodatabela"/>
+              <w:jc w:val="both"/>
               <w:rPr>
                 <w:rFonts w:ascii="Times New Roman" w:hAnsi="Times New Roman" w:cs="Times New Roman"/>
               </w:rPr>
@@ -1148,6 +1158,7 @@
           <w:p>
             <w:pPr>
               <w:pStyle w:val="Contedodatabela"/>
+              <w:jc w:val="both"/>
               <w:rPr>
                 <w:rFonts w:ascii="Times New Roman" w:hAnsi="Times New Roman" w:cs="Times New Roman"/>
               </w:rPr>
@@ -1171,6 +1182,7 @@
           <w:p>
             <w:pPr>
               <w:pStyle w:val="Contedodatabela"/>
+              <w:jc w:val="both"/>
               <w:rPr>
                 <w:rFonts w:ascii="Times New Roman" w:hAnsi="Times New Roman" w:cs="Times New Roman"/>
               </w:rPr>
@@ -1194,6 +1206,7 @@
           <w:p>
             <w:pPr>
               <w:pStyle w:val="Contedodatabela"/>
+              <w:jc w:val="both"/>
               <w:rPr>
                 <w:rFonts w:ascii="Times New Roman" w:hAnsi="Times New Roman" w:cs="Times New Roman"/>
               </w:rPr>
@@ -1215,6 +1228,7 @@
           <w:p>
             <w:pPr>
               <w:pStyle w:val="Contedodatabela"/>
+              <w:jc w:val="both"/>
               <w:rPr>
                 <w:rFonts w:ascii="Times New Roman" w:hAnsi="Times New Roman" w:cs="Times New Roman"/>
               </w:rPr>
@@ -1238,6 +1252,7 @@
           <w:p>
             <w:pPr>
               <w:pStyle w:val="Contedodatabela"/>
+              <w:jc w:val="both"/>
               <w:rPr>
                 <w:rFonts w:ascii="Times New Roman" w:hAnsi="Times New Roman" w:cs="Times New Roman"/>
               </w:rPr>
@@ -1261,6 +1276,7 @@
           <w:p>
             <w:pPr>
               <w:pStyle w:val="Contedodatabela"/>
+              <w:jc w:val="both"/>
               <w:rPr>
                 <w:rFonts w:ascii="Times New Roman" w:hAnsi="Times New Roman" w:cs="Times New Roman"/>
               </w:rPr>
@@ -1284,6 +1300,7 @@
           <w:p>
             <w:pPr>
               <w:pStyle w:val="Contedodatabela"/>
+              <w:jc w:val="both"/>
               <w:rPr>
                 <w:rFonts w:ascii="Times New Roman" w:hAnsi="Times New Roman" w:cs="Times New Roman"/>
               </w:rPr>
@@ -1305,6 +1322,7 @@
           <w:p>
             <w:pPr>
               <w:pStyle w:val="Contedodatabela"/>
+              <w:jc w:val="both"/>
               <w:rPr>
                 <w:rFonts w:ascii="Times New Roman" w:hAnsi="Times New Roman" w:cs="Times New Roman"/>
               </w:rPr>
@@ -1328,6 +1346,7 @@
           <w:p>
             <w:pPr>
               <w:pStyle w:val="Contedodatabela"/>
+              <w:jc w:val="both"/>
               <w:rPr>
                 <w:rFonts w:ascii="Times New Roman" w:hAnsi="Times New Roman" w:cs="Times New Roman"/>
               </w:rPr>
@@ -1351,6 +1370,7 @@
           <w:p>
             <w:pPr>
               <w:pStyle w:val="Contedodatabela"/>
+              <w:jc w:val="both"/>
               <w:rPr>
                 <w:rFonts w:ascii="Times New Roman" w:hAnsi="Times New Roman" w:cs="Times New Roman"/>
               </w:rPr>
@@ -1374,6 +1394,7 @@
           <w:p>
             <w:pPr>
               <w:pStyle w:val="Contedodatabela"/>
+              <w:jc w:val="both"/>
               <w:rPr>
                 <w:rFonts w:ascii="Times New Roman" w:hAnsi="Times New Roman" w:cs="Times New Roman"/>
               </w:rPr>
@@ -1395,6 +1416,7 @@
           <w:p>
             <w:pPr>
               <w:pStyle w:val="Contedodatabela"/>
+              <w:jc w:val="both"/>
               <w:rPr>
                 <w:rFonts w:ascii="Times New Roman" w:hAnsi="Times New Roman" w:cs="Times New Roman"/>
               </w:rPr>
@@ -1418,6 +1440,7 @@
           <w:p>
             <w:pPr>
               <w:pStyle w:val="Contedodatabela"/>
+              <w:jc w:val="both"/>
               <w:rPr>
                 <w:rFonts w:ascii="Times New Roman" w:hAnsi="Times New Roman" w:cs="Times New Roman"/>
               </w:rPr>
@@ -1441,6 +1464,7 @@
           <w:p>
             <w:pPr>
               <w:pStyle w:val="Contedodatabela"/>
+              <w:jc w:val="both"/>
               <w:rPr>
                 <w:rFonts w:ascii="Times New Roman" w:hAnsi="Times New Roman" w:cs="Times New Roman"/>
               </w:rPr>
@@ -1464,6 +1488,7 @@
           <w:p>
             <w:pPr>
               <w:pStyle w:val="Contedodatabela"/>
+              <w:jc w:val="both"/>
               <w:rPr>
                 <w:rFonts w:ascii="Times New Roman" w:hAnsi="Times New Roman" w:cs="Times New Roman"/>
               </w:rPr>
@@ -1485,6 +1510,7 @@
           <w:p>
             <w:pPr>
               <w:pStyle w:val="Contedodatabela"/>
+              <w:jc w:val="both"/>
               <w:rPr>
                 <w:rFonts w:ascii="Times New Roman" w:hAnsi="Times New Roman" w:cs="Times New Roman"/>
               </w:rPr>
@@ -1508,6 +1534,7 @@
           <w:p>
             <w:pPr>
               <w:pStyle w:val="Contedodatabela"/>
+              <w:jc w:val="both"/>
               <w:rPr>
                 <w:rFonts w:ascii="Times New Roman" w:hAnsi="Times New Roman" w:cs="Times New Roman"/>
               </w:rPr>
@@ -1531,6 +1558,7 @@
           <w:p>
             <w:pPr>
               <w:pStyle w:val="Contedodatabela"/>
+              <w:jc w:val="both"/>
               <w:rPr>
                 <w:rFonts w:ascii="Times New Roman" w:hAnsi="Times New Roman" w:cs="Times New Roman"/>
               </w:rPr>
@@ -1554,6 +1582,7 @@
           <w:p>
             <w:pPr>
               <w:pStyle w:val="Contedodatabela"/>
+              <w:jc w:val="both"/>
               <w:rPr>
                 <w:rFonts w:ascii="Times New Roman" w:hAnsi="Times New Roman" w:cs="Times New Roman"/>
               </w:rPr>
@@ -1575,6 +1604,7 @@
           <w:p>
             <w:pPr>
               <w:pStyle w:val="Contedodatabela"/>
+              <w:jc w:val="both"/>
               <w:rPr>
                 <w:rFonts w:ascii="Times New Roman" w:hAnsi="Times New Roman" w:cs="Times New Roman"/>
               </w:rPr>
@@ -1598,6 +1628,7 @@
           <w:p>
             <w:pPr>
               <w:pStyle w:val="Contedodatabela"/>
+              <w:jc w:val="both"/>
               <w:rPr>
                 <w:rFonts w:ascii="Times New Roman" w:hAnsi="Times New Roman" w:cs="Times New Roman"/>
               </w:rPr>
@@ -1621,6 +1652,7 @@
           <w:p>
             <w:pPr>
               <w:pStyle w:val="Contedodatabela"/>
+              <w:jc w:val="both"/>
               <w:rPr>
                 <w:rFonts w:ascii="Times New Roman" w:hAnsi="Times New Roman" w:cs="Times New Roman"/>
               </w:rPr>
@@ -1644,6 +1676,7 @@
           <w:p>
             <w:pPr>
               <w:pStyle w:val="Contedodatabela"/>
+              <w:jc w:val="both"/>
               <w:rPr>
                 <w:rFonts w:ascii="Times New Roman" w:hAnsi="Times New Roman" w:cs="Times New Roman"/>
               </w:rPr>
@@ -1665,6 +1698,7 @@
           <w:p>
             <w:pPr>
               <w:pStyle w:val="Contedodatabela"/>
+              <w:jc w:val="both"/>
               <w:rPr>
                 <w:rFonts w:ascii="Times New Roman" w:hAnsi="Times New Roman" w:cs="Times New Roman"/>
               </w:rPr>
@@ -1688,6 +1722,7 @@
           <w:p>
             <w:pPr>
               <w:pStyle w:val="Contedodatabela"/>
+              <w:jc w:val="both"/>
               <w:rPr>
                 <w:rFonts w:ascii="Times New Roman" w:hAnsi="Times New Roman" w:cs="Times New Roman"/>
               </w:rPr>
@@ -1711,6 +1746,7 @@
           <w:p>
             <w:pPr>
               <w:pStyle w:val="Contedodatabela"/>
+              <w:jc w:val="both"/>
               <w:rPr>
                 <w:rFonts w:ascii="Times New Roman" w:hAnsi="Times New Roman" w:cs="Times New Roman"/>
               </w:rPr>
@@ -1734,6 +1770,7 @@
           <w:p>
             <w:pPr>
               <w:pStyle w:val="Contedodatabela"/>
+              <w:jc w:val="both"/>
               <w:rPr>
                 <w:rFonts w:ascii="Times New Roman" w:hAnsi="Times New Roman" w:cs="Times New Roman"/>
               </w:rPr>
@@ -1755,6 +1792,7 @@
           <w:p>
             <w:pPr>
               <w:pStyle w:val="Contedodatabela"/>
+              <w:jc w:val="both"/>
               <w:rPr>
                 <w:rFonts w:ascii="Times New Roman" w:hAnsi="Times New Roman" w:cs="Times New Roman"/>
               </w:rPr>
@@ -1778,6 +1816,7 @@
           <w:p>
             <w:pPr>
               <w:pStyle w:val="Contedodatabela"/>
+              <w:jc w:val="both"/>
               <w:rPr>
                 <w:rFonts w:ascii="Times New Roman" w:hAnsi="Times New Roman" w:cs="Times New Roman"/>
               </w:rPr>
@@ -1801,6 +1840,7 @@
           <w:p>
             <w:pPr>
               <w:pStyle w:val="Contedodatabela"/>
+              <w:jc w:val="both"/>
               <w:rPr>
                 <w:rFonts w:ascii="Times New Roman" w:hAnsi="Times New Roman" w:cs="Times New Roman"/>
               </w:rPr>
@@ -1824,6 +1864,7 @@
           <w:p>
             <w:pPr>
               <w:pStyle w:val="Contedodatabela"/>
+              <w:jc w:val="both"/>
               <w:rPr>
                 <w:rFonts w:ascii="Times New Roman" w:hAnsi="Times New Roman" w:cs="Times New Roman"/>
               </w:rPr>
@@ -1836,6 +1877,7 @@
       <w:pPr>
         <w:pStyle w:val="Ttulo1"/>
         <w:ind w:left="720"/>
+        <w:jc w:val="both"/>
         <w:rPr>
           <w:rFonts w:eastAsia="Droid Sans Fallback" w:cs="Times New Roman"/>
           <w:color w:val="00000A"/>
@@ -1849,6 +1891,7 @@
         <w:widowControl/>
         <w:suppressAutoHyphens w:val="0"/>
         <w:spacing w:after="160" w:line="259" w:lineRule="auto"/>
+        <w:jc w:val="both"/>
         <w:rPr>
           <w:rFonts w:ascii="Times New Roman" w:eastAsiaTheme="majorEastAsia" w:hAnsi="Times New Roman" w:cs="Times New Roman"/>
           <w:color w:val="000000" w:themeColor="text1"/>
@@ -1887,6 +1930,7 @@
         <w:p>
           <w:pPr>
             <w:pStyle w:val="CabealhodoSumrio"/>
+            <w:jc w:val="both"/>
             <w:rPr>
               <w:color w:val="000000" w:themeColor="text1"/>
             </w:rPr>
@@ -1905,6 +1949,7 @@
               <w:tab w:val="left" w:pos="480"/>
               <w:tab w:val="right" w:leader="dot" w:pos="8494"/>
             </w:tabs>
+            <w:jc w:val="both"/>
             <w:rPr>
               <w:rFonts w:asciiTheme="minorHAnsi" w:eastAsiaTheme="minorEastAsia" w:hAnsiTheme="minorHAnsi" w:cstheme="minorBidi"/>
               <w:noProof/>
@@ -1923,7 +1968,7 @@
           <w:r>
             <w:fldChar w:fldCharType="separate"/>
           </w:r>
-          <w:hyperlink w:anchor="_Toc389606777" w:history="1">
+          <w:hyperlink w:anchor="_Toc389616895" w:history="1">
             <w:r>
               <w:rPr>
                 <w:rStyle w:val="Hyperlink"/>
@@ -1969,7 +2014,7 @@
                 <w:noProof/>
                 <w:webHidden/>
               </w:rPr>
-              <w:instrText xml:space="preserve"> PAGEREF _Toc389606777 \h </w:instrText>
+              <w:instrText xml:space="preserve"> PAGEREF _Toc389616895 \h </w:instrText>
             </w:r>
             <w:r>
               <w:rPr>
@@ -2007,6 +2052,7 @@
               <w:tab w:val="left" w:pos="880"/>
               <w:tab w:val="right" w:leader="dot" w:pos="8494"/>
             </w:tabs>
+            <w:jc w:val="both"/>
             <w:rPr>
               <w:rFonts w:asciiTheme="minorHAnsi" w:eastAsiaTheme="minorEastAsia" w:hAnsiTheme="minorHAnsi" w:cstheme="minorBidi"/>
               <w:noProof/>
@@ -2016,7 +2062,7 @@
               <w:lang w:eastAsia="pt-BR" w:bidi="ar-SA"/>
             </w:rPr>
           </w:pPr>
-          <w:hyperlink w:anchor="_Toc389606778" w:history="1">
+          <w:hyperlink w:anchor="_Toc389616896" w:history="1">
             <w:r>
               <w:rPr>
                 <w:rStyle w:val="Hyperlink"/>
@@ -2061,7 +2107,7 @@
                 <w:noProof/>
                 <w:webHidden/>
               </w:rPr>
-              <w:instrText xml:space="preserve"> PAGEREF _Toc389606778 \h </w:instrText>
+              <w:instrText xml:space="preserve"> PAGEREF _Toc389616896 \h </w:instrText>
             </w:r>
             <w:r>
               <w:rPr>
@@ -2099,6 +2145,7 @@
               <w:tab w:val="left" w:pos="880"/>
               <w:tab w:val="right" w:leader="dot" w:pos="8494"/>
             </w:tabs>
+            <w:jc w:val="both"/>
             <w:rPr>
               <w:rFonts w:asciiTheme="minorHAnsi" w:eastAsiaTheme="minorEastAsia" w:hAnsiTheme="minorHAnsi" w:cstheme="minorBidi"/>
               <w:noProof/>
@@ -2108,7 +2155,7 @@
               <w:lang w:eastAsia="pt-BR" w:bidi="ar-SA"/>
             </w:rPr>
           </w:pPr>
-          <w:hyperlink w:anchor="_Toc389606779" w:history="1">
+          <w:hyperlink w:anchor="_Toc389616897" w:history="1">
             <w:r>
               <w:rPr>
                 <w:rStyle w:val="Hyperlink"/>
@@ -2153,7 +2200,7 @@
                 <w:noProof/>
                 <w:webHidden/>
               </w:rPr>
-              <w:instrText xml:space="preserve"> PAGEREF _Toc389606779 \h </w:instrText>
+              <w:instrText xml:space="preserve"> PAGEREF _Toc389616897 \h </w:instrText>
             </w:r>
             <w:r>
               <w:rPr>
@@ -2191,6 +2238,7 @@
               <w:tab w:val="left" w:pos="880"/>
               <w:tab w:val="right" w:leader="dot" w:pos="8494"/>
             </w:tabs>
+            <w:jc w:val="both"/>
             <w:rPr>
               <w:rFonts w:asciiTheme="minorHAnsi" w:eastAsiaTheme="minorEastAsia" w:hAnsiTheme="minorHAnsi" w:cstheme="minorBidi"/>
               <w:noProof/>
@@ -2200,7 +2248,7 @@
               <w:lang w:eastAsia="pt-BR" w:bidi="ar-SA"/>
             </w:rPr>
           </w:pPr>
-          <w:hyperlink w:anchor="_Toc389606780" w:history="1">
+          <w:hyperlink w:anchor="_Toc389616898" w:history="1">
             <w:r>
               <w:rPr>
                 <w:rStyle w:val="Hyperlink"/>
@@ -2245,7 +2293,7 @@
                 <w:noProof/>
                 <w:webHidden/>
               </w:rPr>
-              <w:instrText xml:space="preserve"> PAGEREF _Toc389606780 \h </w:instrText>
+              <w:instrText xml:space="preserve"> PAGEREF _Toc389616898 \h </w:instrText>
             </w:r>
             <w:r>
               <w:rPr>
@@ -2283,6 +2331,7 @@
               <w:tab w:val="left" w:pos="480"/>
               <w:tab w:val="right" w:leader="dot" w:pos="8494"/>
             </w:tabs>
+            <w:jc w:val="both"/>
             <w:rPr>
               <w:rFonts w:asciiTheme="minorHAnsi" w:eastAsiaTheme="minorEastAsia" w:hAnsiTheme="minorHAnsi" w:cstheme="minorBidi"/>
               <w:noProof/>
@@ -2292,7 +2341,7 @@
               <w:lang w:eastAsia="pt-BR" w:bidi="ar-SA"/>
             </w:rPr>
           </w:pPr>
-          <w:hyperlink w:anchor="_Toc389606781" w:history="1">
+          <w:hyperlink w:anchor="_Toc389616899" w:history="1">
             <w:r>
               <w:rPr>
                 <w:rStyle w:val="Hyperlink"/>
@@ -2337,7 +2386,7 @@
                 <w:noProof/>
                 <w:webHidden/>
               </w:rPr>
-              <w:instrText xml:space="preserve"> PAGEREF _Toc389606781 \h </w:instrText>
+              <w:instrText xml:space="preserve"> PAGEREF _Toc389616899 \h </w:instrText>
             </w:r>
             <w:r>
               <w:rPr>
@@ -2375,6 +2424,7 @@
               <w:tab w:val="left" w:pos="880"/>
               <w:tab w:val="right" w:leader="dot" w:pos="8494"/>
             </w:tabs>
+            <w:jc w:val="both"/>
             <w:rPr>
               <w:rFonts w:asciiTheme="minorHAnsi" w:eastAsiaTheme="minorEastAsia" w:hAnsiTheme="minorHAnsi" w:cstheme="minorBidi"/>
               <w:noProof/>
@@ -2384,7 +2434,7 @@
               <w:lang w:eastAsia="pt-BR" w:bidi="ar-SA"/>
             </w:rPr>
           </w:pPr>
-          <w:hyperlink w:anchor="_Toc389606782" w:history="1">
+          <w:hyperlink w:anchor="_Toc389616900" w:history="1">
             <w:r>
               <w:rPr>
                 <w:rStyle w:val="Hyperlink"/>
@@ -2429,7 +2479,7 @@
                 <w:noProof/>
                 <w:webHidden/>
               </w:rPr>
-              <w:instrText xml:space="preserve"> PAGEREF _Toc389606782 \h </w:instrText>
+              <w:instrText xml:space="preserve"> PAGEREF _Toc389616900 \h </w:instrText>
             </w:r>
             <w:r>
               <w:rPr>
@@ -2467,6 +2517,7 @@
               <w:tab w:val="left" w:pos="480"/>
               <w:tab w:val="right" w:leader="dot" w:pos="8494"/>
             </w:tabs>
+            <w:jc w:val="both"/>
             <w:rPr>
               <w:rFonts w:asciiTheme="minorHAnsi" w:eastAsiaTheme="minorEastAsia" w:hAnsiTheme="minorHAnsi" w:cstheme="minorBidi"/>
               <w:noProof/>
@@ -2476,7 +2527,7 @@
               <w:lang w:eastAsia="pt-BR" w:bidi="ar-SA"/>
             </w:rPr>
           </w:pPr>
-          <w:hyperlink w:anchor="_Toc389606783" w:history="1">
+          <w:hyperlink w:anchor="_Toc389616901" w:history="1">
             <w:r>
               <w:rPr>
                 <w:rStyle w:val="Hyperlink"/>
@@ -2521,7 +2572,7 @@
                 <w:noProof/>
                 <w:webHidden/>
               </w:rPr>
-              <w:instrText xml:space="preserve"> PAGEREF _Toc389606783 \h </w:instrText>
+              <w:instrText xml:space="preserve"> PAGEREF _Toc389616901 \h </w:instrText>
             </w:r>
             <w:r>
               <w:rPr>
@@ -2559,6 +2610,7 @@
               <w:tab w:val="left" w:pos="880"/>
               <w:tab w:val="right" w:leader="dot" w:pos="8494"/>
             </w:tabs>
+            <w:jc w:val="both"/>
             <w:rPr>
               <w:rFonts w:asciiTheme="minorHAnsi" w:eastAsiaTheme="minorEastAsia" w:hAnsiTheme="minorHAnsi" w:cstheme="minorBidi"/>
               <w:noProof/>
@@ -2568,7 +2620,7 @@
               <w:lang w:eastAsia="pt-BR" w:bidi="ar-SA"/>
             </w:rPr>
           </w:pPr>
-          <w:hyperlink w:anchor="_Toc389606784" w:history="1">
+          <w:hyperlink w:anchor="_Toc389616902" w:history="1">
             <w:r>
               <w:rPr>
                 <w:rStyle w:val="Hyperlink"/>
@@ -2613,7 +2665,7 @@
                 <w:noProof/>
                 <w:webHidden/>
               </w:rPr>
-              <w:instrText xml:space="preserve"> PAGEREF _Toc389606784 \h </w:instrText>
+              <w:instrText xml:space="preserve"> PAGEREF _Toc389616902 \h </w:instrText>
             </w:r>
             <w:r>
               <w:rPr>
@@ -2651,6 +2703,7 @@
               <w:tab w:val="left" w:pos="880"/>
               <w:tab w:val="right" w:leader="dot" w:pos="8494"/>
             </w:tabs>
+            <w:jc w:val="both"/>
             <w:rPr>
               <w:rFonts w:asciiTheme="minorHAnsi" w:eastAsiaTheme="minorEastAsia" w:hAnsiTheme="minorHAnsi" w:cstheme="minorBidi"/>
               <w:noProof/>
@@ -2660,7 +2713,7 @@
               <w:lang w:eastAsia="pt-BR" w:bidi="ar-SA"/>
             </w:rPr>
           </w:pPr>
-          <w:hyperlink w:anchor="_Toc389606785" w:history="1">
+          <w:hyperlink w:anchor="_Toc389616903" w:history="1">
             <w:r>
               <w:rPr>
                 <w:rStyle w:val="Hyperlink"/>
@@ -2705,7 +2758,7 @@
                 <w:noProof/>
                 <w:webHidden/>
               </w:rPr>
-              <w:instrText xml:space="preserve"> PAGEREF _Toc389606785 \h </w:instrText>
+              <w:instrText xml:space="preserve"> PAGEREF _Toc389616903 \h </w:instrText>
             </w:r>
             <w:r>
               <w:rPr>
@@ -2743,6 +2796,7 @@
               <w:tab w:val="left" w:pos="1320"/>
               <w:tab w:val="right" w:leader="dot" w:pos="8494"/>
             </w:tabs>
+            <w:jc w:val="both"/>
             <w:rPr>
               <w:rFonts w:asciiTheme="minorHAnsi" w:eastAsiaTheme="minorEastAsia" w:hAnsiTheme="minorHAnsi" w:cstheme="minorBidi"/>
               <w:noProof/>
@@ -2752,7 +2806,7 @@
               <w:lang w:eastAsia="pt-BR" w:bidi="ar-SA"/>
             </w:rPr>
           </w:pPr>
-          <w:hyperlink w:anchor="_Toc389606786" w:history="1">
+          <w:hyperlink w:anchor="_Toc389616904" w:history="1">
             <w:r>
               <w:rPr>
                 <w:rStyle w:val="Hyperlink"/>
@@ -2797,7 +2851,7 @@
                 <w:noProof/>
                 <w:webHidden/>
               </w:rPr>
-              <w:instrText xml:space="preserve"> PAGEREF _Toc389606786 \h </w:instrText>
+              <w:instrText xml:space="preserve"> PAGEREF _Toc389616904 \h </w:instrText>
             </w:r>
             <w:r>
               <w:rPr>
@@ -2835,6 +2889,7 @@
               <w:tab w:val="left" w:pos="1320"/>
               <w:tab w:val="right" w:leader="dot" w:pos="8494"/>
             </w:tabs>
+            <w:jc w:val="both"/>
             <w:rPr>
               <w:rFonts w:asciiTheme="minorHAnsi" w:eastAsiaTheme="minorEastAsia" w:hAnsiTheme="minorHAnsi" w:cstheme="minorBidi"/>
               <w:noProof/>
@@ -2844,7 +2899,7 @@
               <w:lang w:eastAsia="pt-BR" w:bidi="ar-SA"/>
             </w:rPr>
           </w:pPr>
-          <w:hyperlink w:anchor="_Toc389606787" w:history="1">
+          <w:hyperlink w:anchor="_Toc389616905" w:history="1">
             <w:r>
               <w:rPr>
                 <w:rStyle w:val="Hyperlink"/>
@@ -2868,7 +2923,7 @@
                 <w:rStyle w:val="Hyperlink"/>
                 <w:noProof/>
               </w:rPr>
-              <w:t>Templates de Documentos</w:t>
+              <w:t>Recursos</w:t>
             </w:r>
             <w:r>
               <w:rPr>
@@ -2889,7 +2944,7 @@
                 <w:noProof/>
                 <w:webHidden/>
               </w:rPr>
-              <w:instrText xml:space="preserve"> PAGEREF _Toc389606787 \h </w:instrText>
+              <w:instrText xml:space="preserve"> PAGEREF _Toc389616905 \h </w:instrText>
             </w:r>
             <w:r>
               <w:rPr>
@@ -2921,6 +2976,102 @@
           </w:hyperlink>
         </w:p>
         <w:p>
+          <w:pPr>
+            <w:pStyle w:val="Sumrio3"/>
+            <w:tabs>
+              <w:tab w:val="left" w:pos="1320"/>
+              <w:tab w:val="right" w:leader="dot" w:pos="8494"/>
+            </w:tabs>
+            <w:jc w:val="both"/>
+            <w:rPr>
+              <w:rFonts w:asciiTheme="minorHAnsi" w:eastAsiaTheme="minorEastAsia" w:hAnsiTheme="minorHAnsi" w:cstheme="minorBidi"/>
+              <w:noProof/>
+              <w:color w:val="auto"/>
+              <w:sz w:val="22"/>
+              <w:szCs w:val="22"/>
+              <w:lang w:eastAsia="pt-BR" w:bidi="ar-SA"/>
+            </w:rPr>
+          </w:pPr>
+          <w:hyperlink w:anchor="_Toc389616906" w:history="1">
+            <w:r>
+              <w:rPr>
+                <w:rStyle w:val="Hyperlink"/>
+                <w:noProof/>
+              </w:rPr>
+              <w:t>3.2.3</w:t>
+            </w:r>
+            <w:r>
+              <w:rPr>
+                <w:rFonts w:asciiTheme="minorHAnsi" w:eastAsiaTheme="minorEastAsia" w:hAnsiTheme="minorHAnsi" w:cstheme="minorBidi"/>
+                <w:noProof/>
+                <w:color w:val="auto"/>
+                <w:sz w:val="22"/>
+                <w:szCs w:val="22"/>
+                <w:lang w:eastAsia="pt-BR" w:bidi="ar-SA"/>
+              </w:rPr>
+              <w:tab/>
+            </w:r>
+            <w:r>
+              <w:rPr>
+                <w:rStyle w:val="Hyperlink"/>
+                <w:noProof/>
+              </w:rPr>
+              <w:t>Estrutura do Repositório do Projeto</w:t>
+            </w:r>
+            <w:r>
+              <w:rPr>
+                <w:noProof/>
+                <w:webHidden/>
+              </w:rPr>
+              <w:tab/>
+            </w:r>
+            <w:r>
+              <w:rPr>
+                <w:noProof/>
+                <w:webHidden/>
+              </w:rPr>
+              <w:fldChar w:fldCharType="begin"/>
+            </w:r>
+            <w:r>
+              <w:rPr>
+                <w:noProof/>
+                <w:webHidden/>
+              </w:rPr>
+              <w:instrText xml:space="preserve"> PAGEREF _Toc389616906 \h </w:instrText>
+            </w:r>
+            <w:r>
+              <w:rPr>
+                <w:noProof/>
+                <w:webHidden/>
+              </w:rPr>
+            </w:r>
+            <w:r>
+              <w:rPr>
+                <w:noProof/>
+                <w:webHidden/>
+              </w:rPr>
+              <w:fldChar w:fldCharType="separate"/>
+            </w:r>
+            <w:r>
+              <w:rPr>
+                <w:noProof/>
+                <w:webHidden/>
+              </w:rPr>
+              <w:t>7</w:t>
+            </w:r>
+            <w:r>
+              <w:rPr>
+                <w:noProof/>
+                <w:webHidden/>
+              </w:rPr>
+              <w:fldChar w:fldCharType="end"/>
+            </w:r>
+          </w:hyperlink>
+        </w:p>
+        <w:p>
+          <w:pPr>
+            <w:jc w:val="both"/>
+          </w:pPr>
           <w:r>
             <w:rPr>
               <w:b/>
@@ -2938,6 +3089,7 @@
           <w:ilvl w:val="0"/>
           <w:numId w:val="8"/>
         </w:numPr>
+        <w:jc w:val="both"/>
         <w:rPr>
           <w:rFonts w:cs="Times New Roman"/>
         </w:rPr>
@@ -2949,16 +3101,21 @@
         </w:rPr>
         <w:br w:type="page"/>
       </w:r>
-      <w:bookmarkStart w:id="0" w:name="_Toc389606777"/>
+      <w:bookmarkStart w:id="1" w:name="_Toc389616895"/>
       <w:r>
         <w:lastRenderedPageBreak/>
         <w:t>Introdução</w:t>
       </w:r>
-      <w:bookmarkEnd w:id="0"/>
-    </w:p>
-    <w:p/>
-    <w:p>
-      <w:pPr>
+      <w:bookmarkEnd w:id="1"/>
+    </w:p>
+    <w:p>
+      <w:pPr>
+        <w:jc w:val="both"/>
+      </w:pPr>
+    </w:p>
+    <w:p>
+      <w:pPr>
+        <w:jc w:val="both"/>
         <w:rPr>
           <w:rFonts w:ascii="Arial" w:hAnsi="Arial" w:cs="Arial"/>
           <w:color w:val="000000"/>
@@ -2980,6 +3137,7 @@
     </w:p>
     <w:p>
       <w:pPr>
+        <w:jc w:val="both"/>
         <w:rPr>
           <w:rFonts w:ascii="Arial" w:hAnsi="Arial" w:cs="Arial"/>
           <w:color w:val="000000"/>
@@ -2996,22 +3154,25 @@
           <w:ilvl w:val="1"/>
           <w:numId w:val="9"/>
         </w:numPr>
-      </w:pPr>
-      <w:bookmarkStart w:id="1" w:name="_Toc389606778"/>
+        <w:jc w:val="both"/>
+      </w:pPr>
+      <w:bookmarkStart w:id="2" w:name="_Toc389616896"/>
       <w:r>
         <w:t>Propósito</w:t>
       </w:r>
-      <w:bookmarkEnd w:id="1"/>
+      <w:bookmarkEnd w:id="2"/>
     </w:p>
     <w:p>
       <w:pPr>
         <w:pStyle w:val="PargrafodaLista"/>
         <w:ind w:left="1410"/>
+        <w:jc w:val="both"/>
       </w:pPr>
     </w:p>
     <w:p>
       <w:pPr>
         <w:pStyle w:val="SemEspaamento"/>
+        <w:jc w:val="both"/>
       </w:pPr>
       <w:r>
         <w:t xml:space="preserve">Manter um conjunto de produtos </w:t>
@@ -3048,6 +3209,7 @@
     <w:p>
       <w:pPr>
         <w:pStyle w:val="SemEspaamento"/>
+        <w:jc w:val="both"/>
         <w:rPr>
           <w:rFonts w:ascii="Arial" w:hAnsi="Arial" w:cs="Arial"/>
           <w:color w:val="000000"/>
@@ -3067,16 +3229,22 @@
           <w:ilvl w:val="1"/>
           <w:numId w:val="8"/>
         </w:numPr>
-      </w:pPr>
-      <w:bookmarkStart w:id="2" w:name="_Toc389606779"/>
+        <w:jc w:val="both"/>
+      </w:pPr>
+      <w:bookmarkStart w:id="3" w:name="_Toc389616897"/>
       <w:r>
         <w:t>Escopo</w:t>
       </w:r>
-      <w:bookmarkEnd w:id="2"/>
-    </w:p>
-    <w:p/>
-    <w:p>
-      <w:pPr>
+      <w:bookmarkEnd w:id="3"/>
+    </w:p>
+    <w:p>
+      <w:pPr>
+        <w:jc w:val="both"/>
+      </w:pPr>
+    </w:p>
+    <w:p>
+      <w:pPr>
+        <w:jc w:val="both"/>
         <w:rPr>
           <w:rFonts w:ascii="Times New Roman" w:hAnsi="Times New Roman" w:cs="Times New Roman"/>
         </w:rPr>
@@ -3124,6 +3292,7 @@
     </w:p>
     <w:p>
       <w:pPr>
+        <w:jc w:val="both"/>
         <w:rPr>
           <w:rFonts w:ascii="Times New Roman" w:hAnsi="Times New Roman" w:cs="Times New Roman"/>
         </w:rPr>
@@ -3136,15 +3305,23 @@
           <w:ilvl w:val="1"/>
           <w:numId w:val="8"/>
         </w:numPr>
-      </w:pPr>
-      <w:bookmarkStart w:id="3" w:name="_Toc389606780"/>
+        <w:jc w:val="both"/>
+      </w:pPr>
+      <w:bookmarkStart w:id="4" w:name="_Toc389616898"/>
       <w:r>
         <w:t>Glossário</w:t>
       </w:r>
-      <w:bookmarkEnd w:id="3"/>
-    </w:p>
-    <w:p/>
-    <w:p>
+      <w:bookmarkEnd w:id="4"/>
+    </w:p>
+    <w:p>
+      <w:pPr>
+        <w:jc w:val="both"/>
+      </w:pPr>
+    </w:p>
+    <w:p>
+      <w:pPr>
+        <w:jc w:val="both"/>
+      </w:pPr>
       <w:r>
         <w:t>Esta seção explica alguns termos que serão utilizados ao longo deste de documento</w:t>
       </w:r>
@@ -3152,13 +3329,21 @@
         <w:t>. A tabela a seguir descreve tais termos:</w:t>
       </w:r>
     </w:p>
-    <w:p/>
-    <w:p/>
+    <w:p>
+      <w:pPr>
+        <w:jc w:val="both"/>
+      </w:pPr>
+    </w:p>
+    <w:p>
+      <w:pPr>
+        <w:jc w:val="both"/>
+      </w:pPr>
+    </w:p>
     <w:p>
       <w:pPr>
         <w:pStyle w:val="Legenda"/>
         <w:keepNext/>
-        <w:jc w:val="center"/>
+        <w:jc w:val="both"/>
         <w:rPr>
           <w:sz w:val="24"/>
           <w:szCs w:val="24"/>
@@ -3257,7 +3442,7 @@
           <w:p>
             <w:pPr>
               <w:pStyle w:val="Contedodatabela"/>
-              <w:jc w:val="center"/>
+              <w:jc w:val="both"/>
               <w:rPr>
                 <w:rFonts w:ascii="Times New Roman" w:hAnsi="Times New Roman" w:cs="Times New Roman"/>
               </w:rPr>
@@ -3287,7 +3472,7 @@
           <w:p>
             <w:pPr>
               <w:pStyle w:val="Contedodatabela"/>
-              <w:jc w:val="center"/>
+              <w:jc w:val="both"/>
               <w:rPr>
                 <w:rFonts w:ascii="Times New Roman" w:hAnsi="Times New Roman" w:cs="Times New Roman"/>
               </w:rPr>
@@ -3318,7 +3503,7 @@
           <w:p>
             <w:pPr>
               <w:pStyle w:val="Contedodatabela"/>
-              <w:jc w:val="center"/>
+              <w:jc w:val="both"/>
               <w:rPr>
                 <w:rFonts w:ascii="Times New Roman" w:hAnsi="Times New Roman" w:cs="Times New Roman"/>
               </w:rPr>
@@ -3349,6 +3534,7 @@
             <w:pPr>
               <w:pStyle w:val="PargrafodaLista"/>
               <w:ind w:left="360"/>
+              <w:jc w:val="both"/>
               <w:rPr>
                 <w:rFonts w:ascii="Times New Roman" w:hAnsi="Times New Roman" w:cs="Times New Roman"/>
                 <w:color w:val="FF3333"/>
@@ -3400,7 +3586,7 @@
           <w:p>
             <w:pPr>
               <w:pStyle w:val="Contedodatabela"/>
-              <w:jc w:val="center"/>
+              <w:jc w:val="both"/>
               <w:rPr>
                 <w:rFonts w:ascii="Times New Roman" w:hAnsi="Times New Roman" w:cs="Times New Roman"/>
               </w:rPr>
@@ -3430,7 +3616,7 @@
           <w:p>
             <w:pPr>
               <w:pStyle w:val="Contedodatabela"/>
-              <w:jc w:val="center"/>
+              <w:jc w:val="both"/>
               <w:rPr>
                 <w:rFonts w:ascii="Times New Roman" w:hAnsi="Times New Roman" w:cs="Times New Roman"/>
               </w:rPr>
@@ -3469,7 +3655,7 @@
           <w:p>
             <w:pPr>
               <w:pStyle w:val="Contedodatabela"/>
-              <w:jc w:val="center"/>
+              <w:jc w:val="both"/>
               <w:rPr>
                 <w:rFonts w:ascii="Times New Roman" w:hAnsi="Times New Roman" w:cs="Times New Roman"/>
               </w:rPr>
@@ -3499,6 +3685,7 @@
           <w:p>
             <w:pPr>
               <w:pStyle w:val="Contedodatabela"/>
+              <w:jc w:val="both"/>
               <w:rPr>
                 <w:rFonts w:ascii="Times New Roman" w:hAnsi="Times New Roman" w:cs="Times New Roman"/>
               </w:rPr>
@@ -3577,6 +3764,7 @@
           <w:p>
             <w:pPr>
               <w:pStyle w:val="Contedodatabela"/>
+              <w:jc w:val="both"/>
               <w:rPr>
                 <w:rFonts w:ascii="Times New Roman" w:hAnsi="Times New Roman" w:cs="Times New Roman"/>
               </w:rPr>
@@ -3600,6 +3788,7 @@
           <w:p>
             <w:pPr>
               <w:pStyle w:val="Contedodatabela"/>
+              <w:jc w:val="both"/>
               <w:rPr>
                 <w:rFonts w:ascii="Times New Roman" w:hAnsi="Times New Roman" w:cs="Times New Roman"/>
               </w:rPr>
@@ -3624,6 +3813,7 @@
           <w:p>
             <w:pPr>
               <w:pStyle w:val="Contedodatabela"/>
+              <w:jc w:val="both"/>
               <w:rPr>
                 <w:rFonts w:ascii="Times New Roman" w:hAnsi="Times New Roman" w:cs="Times New Roman"/>
               </w:rPr>
@@ -3647,6 +3837,7 @@
           <w:p>
             <w:pPr>
               <w:pStyle w:val="Contedodatabela"/>
+              <w:jc w:val="both"/>
               <w:rPr>
                 <w:rFonts w:ascii="Times New Roman" w:hAnsi="Times New Roman" w:cs="Times New Roman"/>
               </w:rPr>
@@ -3671,6 +3862,7 @@
           <w:p>
             <w:pPr>
               <w:pStyle w:val="Contedodatabela"/>
+              <w:jc w:val="both"/>
               <w:rPr>
                 <w:rFonts w:ascii="Times New Roman" w:hAnsi="Times New Roman" w:cs="Times New Roman"/>
               </w:rPr>
@@ -3694,6 +3886,7 @@
           <w:p>
             <w:pPr>
               <w:pStyle w:val="Contedodatabela"/>
+              <w:jc w:val="both"/>
               <w:rPr>
                 <w:rFonts w:ascii="Times New Roman" w:hAnsi="Times New Roman" w:cs="Times New Roman"/>
               </w:rPr>
@@ -3718,6 +3911,7 @@
           <w:p>
             <w:pPr>
               <w:pStyle w:val="Contedodatabela"/>
+              <w:jc w:val="both"/>
               <w:rPr>
                 <w:rFonts w:ascii="Times New Roman" w:hAnsi="Times New Roman" w:cs="Times New Roman"/>
               </w:rPr>
@@ -3741,6 +3935,7 @@
           <w:p>
             <w:pPr>
               <w:pStyle w:val="Contedodatabela"/>
+              <w:jc w:val="both"/>
               <w:rPr>
                 <w:rFonts w:ascii="Times New Roman" w:hAnsi="Times New Roman" w:cs="Times New Roman"/>
               </w:rPr>
@@ -3765,6 +3960,7 @@
           <w:p>
             <w:pPr>
               <w:pStyle w:val="Contedodatabela"/>
+              <w:jc w:val="both"/>
               <w:rPr>
                 <w:rFonts w:ascii="Times New Roman" w:hAnsi="Times New Roman" w:cs="Times New Roman"/>
               </w:rPr>
@@ -3788,6 +3984,7 @@
           <w:p>
             <w:pPr>
               <w:pStyle w:val="Contedodatabela"/>
+              <w:jc w:val="both"/>
               <w:rPr>
                 <w:rFonts w:ascii="Times New Roman" w:hAnsi="Times New Roman" w:cs="Times New Roman"/>
               </w:rPr>
@@ -3812,6 +4009,7 @@
           <w:p>
             <w:pPr>
               <w:pStyle w:val="Contedodatabela"/>
+              <w:jc w:val="both"/>
               <w:rPr>
                 <w:rFonts w:ascii="Times New Roman" w:hAnsi="Times New Roman" w:cs="Times New Roman"/>
               </w:rPr>
@@ -3835,6 +4033,7 @@
           <w:p>
             <w:pPr>
               <w:pStyle w:val="Contedodatabela"/>
+              <w:jc w:val="both"/>
               <w:rPr>
                 <w:rFonts w:ascii="Times New Roman" w:hAnsi="Times New Roman" w:cs="Times New Roman"/>
               </w:rPr>
@@ -3859,6 +4058,7 @@
           <w:p>
             <w:pPr>
               <w:pStyle w:val="Contedodatabela"/>
+              <w:jc w:val="both"/>
               <w:rPr>
                 <w:rFonts w:ascii="Times New Roman" w:hAnsi="Times New Roman" w:cs="Times New Roman"/>
               </w:rPr>
@@ -3882,6 +4082,7 @@
           <w:p>
             <w:pPr>
               <w:pStyle w:val="Contedodatabela"/>
+              <w:jc w:val="both"/>
               <w:rPr>
                 <w:rFonts w:ascii="Times New Roman" w:hAnsi="Times New Roman" w:cs="Times New Roman"/>
               </w:rPr>
@@ -3906,6 +4107,7 @@
           <w:p>
             <w:pPr>
               <w:pStyle w:val="Contedodatabela"/>
+              <w:jc w:val="both"/>
               <w:rPr>
                 <w:rFonts w:ascii="Times New Roman" w:hAnsi="Times New Roman" w:cs="Times New Roman"/>
               </w:rPr>
@@ -3929,6 +4131,7 @@
           <w:p>
             <w:pPr>
               <w:pStyle w:val="Contedodatabela"/>
+              <w:jc w:val="both"/>
               <w:rPr>
                 <w:rFonts w:ascii="Times New Roman" w:hAnsi="Times New Roman" w:cs="Times New Roman"/>
               </w:rPr>
@@ -3953,6 +4156,7 @@
           <w:p>
             <w:pPr>
               <w:pStyle w:val="Contedodatabela"/>
+              <w:jc w:val="both"/>
               <w:rPr>
                 <w:rFonts w:ascii="Times New Roman" w:hAnsi="Times New Roman" w:cs="Times New Roman"/>
               </w:rPr>
@@ -3976,6 +4180,7 @@
           <w:p>
             <w:pPr>
               <w:pStyle w:val="Contedodatabela"/>
+              <w:jc w:val="both"/>
               <w:rPr>
                 <w:rFonts w:ascii="Times New Roman" w:hAnsi="Times New Roman" w:cs="Times New Roman"/>
               </w:rPr>
@@ -4000,6 +4205,7 @@
           <w:p>
             <w:pPr>
               <w:pStyle w:val="Contedodatabela"/>
+              <w:jc w:val="both"/>
               <w:rPr>
                 <w:rFonts w:ascii="Times New Roman" w:hAnsi="Times New Roman" w:cs="Times New Roman"/>
               </w:rPr>
@@ -4023,6 +4229,7 @@
           <w:p>
             <w:pPr>
               <w:pStyle w:val="Contedodatabela"/>
+              <w:jc w:val="both"/>
               <w:rPr>
                 <w:rFonts w:ascii="Times New Roman" w:hAnsi="Times New Roman" w:cs="Times New Roman"/>
               </w:rPr>
@@ -4035,16 +4242,19 @@
       <w:pPr>
         <w:pStyle w:val="PargrafodaLista"/>
         <w:ind w:left="1410"/>
+        <w:jc w:val="both"/>
       </w:pPr>
     </w:p>
     <w:p>
       <w:pPr>
         <w:pStyle w:val="PargrafodaLista"/>
         <w:ind w:left="1410"/>
-      </w:pPr>
-    </w:p>
-    <w:p>
-      <w:pPr>
+        <w:jc w:val="both"/>
+      </w:pPr>
+    </w:p>
+    <w:p>
+      <w:pPr>
+        <w:jc w:val="both"/>
         <w:rPr>
           <w:rFonts w:ascii="Times New Roman" w:hAnsi="Times New Roman" w:cs="Times New Roman"/>
         </w:rPr>
@@ -4055,6 +4265,7 @@
         <w:widowControl/>
         <w:suppressAutoHyphens w:val="0"/>
         <w:spacing w:after="160" w:line="259" w:lineRule="auto"/>
+        <w:jc w:val="both"/>
       </w:pPr>
       <w:r>
         <w:br w:type="page"/>
@@ -4067,20 +4278,26 @@
           <w:ilvl w:val="0"/>
           <w:numId w:val="8"/>
         </w:numPr>
-      </w:pPr>
-      <w:bookmarkStart w:id="4" w:name="_Toc389606781"/>
+        <w:jc w:val="both"/>
+      </w:pPr>
+      <w:bookmarkStart w:id="5" w:name="_Toc389616899"/>
       <w:r>
         <w:lastRenderedPageBreak/>
         <w:t>Organização</w:t>
       </w:r>
-      <w:bookmarkEnd w:id="4"/>
-    </w:p>
-    <w:p/>
+      <w:bookmarkEnd w:id="5"/>
+    </w:p>
+    <w:p>
+      <w:pPr>
+        <w:jc w:val="both"/>
+      </w:pPr>
+    </w:p>
     <w:p>
       <w:pPr>
         <w:pStyle w:val="Ttulo2"/>
-      </w:pPr>
-      <w:bookmarkStart w:id="5" w:name="_Toc389606782"/>
+        <w:jc w:val="both"/>
+      </w:pPr>
+      <w:bookmarkStart w:id="6" w:name="_Toc389616900"/>
       <w:r>
         <w:t>2.1</w:t>
       </w:r>
@@ -4088,15 +4305,23 @@
         <w:tab/>
         <w:t>Papéis e Responsabilidades</w:t>
       </w:r>
-      <w:bookmarkEnd w:id="5"/>
-    </w:p>
-    <w:p/>
-    <w:p/>
+      <w:bookmarkEnd w:id="6"/>
+    </w:p>
+    <w:p>
+      <w:pPr>
+        <w:jc w:val="both"/>
+      </w:pPr>
+    </w:p>
+    <w:p>
+      <w:pPr>
+        <w:jc w:val="both"/>
+      </w:pPr>
+    </w:p>
     <w:p>
       <w:pPr>
         <w:pStyle w:val="Legenda"/>
         <w:keepNext/>
-        <w:jc w:val="center"/>
+        <w:jc w:val="both"/>
         <w:rPr>
           <w:sz w:val="24"/>
           <w:szCs w:val="24"/>
@@ -4188,6 +4413,9 @@
             <w:vAlign w:val="center"/>
           </w:tcPr>
           <w:p>
+            <w:pPr>
+              <w:jc w:val="both"/>
+            </w:pPr>
             <w:r>
               <w:t>Papéis Envolvidos</w:t>
             </w:r>
@@ -4200,6 +4428,9 @@
             <w:vAlign w:val="center"/>
           </w:tcPr>
           <w:p>
+            <w:pPr>
+              <w:jc w:val="both"/>
+            </w:pPr>
             <w:r>
               <w:t>Responsabilidades</w:t>
             </w:r>
@@ -4212,6 +4443,9 @@
             <w:vAlign w:val="center"/>
           </w:tcPr>
           <w:p>
+            <w:pPr>
+              <w:jc w:val="both"/>
+            </w:pPr>
             <w:r>
               <w:t>Membros</w:t>
             </w:r>
@@ -4225,6 +4459,9 @@
             <w:vAlign w:val="center"/>
           </w:tcPr>
           <w:p>
+            <w:pPr>
+              <w:jc w:val="both"/>
+            </w:pPr>
             <w:r>
               <w:t>CCB</w:t>
             </w:r>
@@ -4237,7 +4474,7 @@
           </w:tcPr>
           <w:p>
             <w:pPr>
-              <w:jc w:val="center"/>
+              <w:jc w:val="both"/>
             </w:pPr>
             <w:r>
               <w:t>Avaliar e aprovar mudanças.</w:t>
@@ -4251,7 +4488,7 @@
           </w:tcPr>
           <w:p>
             <w:pPr>
-              <w:jc w:val="center"/>
+              <w:jc w:val="both"/>
             </w:pPr>
             <w:r>
               <w:t>Acácio Azevedo, Bruno Fernandes, Dênis Gomes e Tiago Severo</w:t>
@@ -4266,6 +4503,9 @@
             <w:vAlign w:val="center"/>
           </w:tcPr>
           <w:p>
+            <w:pPr>
+              <w:jc w:val="both"/>
+            </w:pPr>
             <w:r>
               <w:t>Gerente de Configuração</w:t>
             </w:r>
@@ -4283,7 +4523,7 @@
               <w:autoSpaceDE w:val="0"/>
               <w:autoSpaceDN w:val="0"/>
               <w:adjustRightInd w:val="0"/>
-              <w:jc w:val="center"/>
+              <w:jc w:val="both"/>
               <w:rPr>
                 <w:rFonts w:ascii="Times New Roman" w:eastAsiaTheme="minorHAnsi" w:hAnsi="Times New Roman" w:cs="Times New Roman"/>
                 <w:color w:val="auto"/>
@@ -4306,7 +4546,7 @@
               <w:autoSpaceDE w:val="0"/>
               <w:autoSpaceDN w:val="0"/>
               <w:adjustRightInd w:val="0"/>
-              <w:jc w:val="center"/>
+              <w:jc w:val="both"/>
               <w:rPr>
                 <w:rFonts w:ascii="Times New Roman" w:eastAsiaTheme="minorHAnsi" w:hAnsi="Times New Roman" w:cs="Times New Roman"/>
                 <w:color w:val="auto"/>
@@ -4339,7 +4579,7 @@
               <w:autoSpaceDE w:val="0"/>
               <w:autoSpaceDN w:val="0"/>
               <w:adjustRightInd w:val="0"/>
-              <w:jc w:val="center"/>
+              <w:jc w:val="both"/>
               <w:rPr>
                 <w:rFonts w:ascii="Times New Roman" w:eastAsiaTheme="minorHAnsi" w:hAnsi="Times New Roman" w:cs="Times New Roman"/>
                 <w:color w:val="auto"/>
@@ -4354,7 +4594,7 @@
               <w:autoSpaceDE w:val="0"/>
               <w:autoSpaceDN w:val="0"/>
               <w:adjustRightInd w:val="0"/>
-              <w:jc w:val="center"/>
+              <w:jc w:val="both"/>
               <w:rPr>
                 <w:rFonts w:ascii="Times New Roman" w:eastAsiaTheme="minorHAnsi" w:hAnsi="Times New Roman" w:cs="Times New Roman"/>
                 <w:color w:val="auto"/>
@@ -4377,7 +4617,7 @@
               <w:autoSpaceDE w:val="0"/>
               <w:autoSpaceDN w:val="0"/>
               <w:adjustRightInd w:val="0"/>
-              <w:jc w:val="center"/>
+              <w:jc w:val="both"/>
               <w:rPr>
                 <w:rFonts w:ascii="Times New Roman" w:eastAsiaTheme="minorHAnsi" w:hAnsi="Times New Roman" w:cs="Times New Roman"/>
                 <w:color w:val="auto"/>
@@ -4410,7 +4650,7 @@
               <w:autoSpaceDE w:val="0"/>
               <w:autoSpaceDN w:val="0"/>
               <w:adjustRightInd w:val="0"/>
-              <w:jc w:val="center"/>
+              <w:jc w:val="both"/>
               <w:rPr>
                 <w:rFonts w:ascii="Times New Roman" w:eastAsiaTheme="minorHAnsi" w:hAnsi="Times New Roman" w:cs="Times New Roman"/>
                 <w:color w:val="auto"/>
@@ -4443,7 +4683,7 @@
               <w:autoSpaceDE w:val="0"/>
               <w:autoSpaceDN w:val="0"/>
               <w:adjustRightInd w:val="0"/>
-              <w:jc w:val="center"/>
+              <w:jc w:val="both"/>
               <w:rPr>
                 <w:rFonts w:ascii="Times New Roman" w:eastAsiaTheme="minorHAnsi" w:hAnsi="Times New Roman" w:cs="Times New Roman"/>
                 <w:color w:val="auto"/>
@@ -4476,7 +4716,7 @@
               <w:autoSpaceDE w:val="0"/>
               <w:autoSpaceDN w:val="0"/>
               <w:adjustRightInd w:val="0"/>
-              <w:jc w:val="center"/>
+              <w:jc w:val="both"/>
               <w:rPr>
                 <w:rFonts w:ascii="Times New Roman" w:eastAsiaTheme="minorHAnsi" w:hAnsi="Times New Roman" w:cs="Times New Roman"/>
                 <w:color w:val="auto"/>
@@ -4501,7 +4741,7 @@
               <w:autoSpaceDE w:val="0"/>
               <w:autoSpaceDN w:val="0"/>
               <w:adjustRightInd w:val="0"/>
-              <w:jc w:val="center"/>
+              <w:jc w:val="both"/>
               <w:rPr>
                 <w:rFonts w:ascii="Times New Roman" w:eastAsiaTheme="minorHAnsi" w:hAnsi="Times New Roman" w:cs="Times New Roman"/>
                 <w:color w:val="auto"/>
@@ -4516,7 +4756,7 @@
               <w:autoSpaceDE w:val="0"/>
               <w:autoSpaceDN w:val="0"/>
               <w:adjustRightInd w:val="0"/>
-              <w:jc w:val="center"/>
+              <w:jc w:val="both"/>
               <w:rPr>
                 <w:rFonts w:ascii="Times New Roman" w:eastAsiaTheme="minorHAnsi" w:hAnsi="Times New Roman" w:cs="Times New Roman"/>
                 <w:color w:val="auto"/>
@@ -4549,7 +4789,7 @@
               <w:autoSpaceDE w:val="0"/>
               <w:autoSpaceDN w:val="0"/>
               <w:adjustRightInd w:val="0"/>
-              <w:jc w:val="center"/>
+              <w:jc w:val="both"/>
               <w:rPr>
                 <w:rFonts w:ascii="Times New Roman" w:eastAsiaTheme="minorHAnsi" w:hAnsi="Times New Roman" w:cs="Times New Roman"/>
                 <w:color w:val="auto"/>
@@ -4582,7 +4822,7 @@
               <w:autoSpaceDE w:val="0"/>
               <w:autoSpaceDN w:val="0"/>
               <w:adjustRightInd w:val="0"/>
-              <w:jc w:val="center"/>
+              <w:jc w:val="both"/>
               <w:rPr>
                 <w:rFonts w:ascii="Times New Roman" w:eastAsiaTheme="minorHAnsi" w:hAnsi="Times New Roman" w:cs="Times New Roman"/>
                 <w:color w:val="auto"/>
@@ -4615,7 +4855,7 @@
               <w:autoSpaceDE w:val="0"/>
               <w:autoSpaceDN w:val="0"/>
               <w:adjustRightInd w:val="0"/>
-              <w:jc w:val="center"/>
+              <w:jc w:val="both"/>
               <w:rPr>
                 <w:rFonts w:ascii="Times New Roman" w:eastAsiaTheme="minorHAnsi" w:hAnsi="Times New Roman" w:cs="Times New Roman"/>
                 <w:color w:val="auto"/>
@@ -4630,7 +4870,7 @@
               <w:autoSpaceDE w:val="0"/>
               <w:autoSpaceDN w:val="0"/>
               <w:adjustRightInd w:val="0"/>
-              <w:jc w:val="center"/>
+              <w:jc w:val="both"/>
               <w:rPr>
                 <w:rFonts w:ascii="Times New Roman" w:eastAsiaTheme="minorHAnsi" w:hAnsi="Times New Roman" w:cs="Times New Roman"/>
                 <w:color w:val="auto"/>
@@ -4671,7 +4911,7 @@
               <w:autoSpaceDE w:val="0"/>
               <w:autoSpaceDN w:val="0"/>
               <w:adjustRightInd w:val="0"/>
-              <w:jc w:val="center"/>
+              <w:jc w:val="both"/>
               <w:rPr>
                 <w:rFonts w:ascii="Times New Roman" w:eastAsiaTheme="minorHAnsi" w:hAnsi="Times New Roman" w:cs="Times New Roman"/>
                 <w:color w:val="auto"/>
@@ -4699,7 +4939,7 @@
           </w:p>
           <w:p>
             <w:pPr>
-              <w:jc w:val="center"/>
+              <w:jc w:val="both"/>
             </w:pPr>
             <w:proofErr w:type="gramStart"/>
             <w:r>
@@ -4746,7 +4986,7 @@
           </w:tcPr>
           <w:p>
             <w:pPr>
-              <w:jc w:val="center"/>
+              <w:jc w:val="both"/>
             </w:pPr>
             <w:r>
               <w:t>Bruno Fernandes</w:t>
@@ -4761,6 +5001,9 @@
             <w:vAlign w:val="center"/>
           </w:tcPr>
           <w:p>
+            <w:pPr>
+              <w:jc w:val="both"/>
+            </w:pPr>
             <w:r>
               <w:t>Engenheiro de Configuração</w:t>
             </w:r>
@@ -4778,7 +5021,7 @@
               <w:autoSpaceDE w:val="0"/>
               <w:autoSpaceDN w:val="0"/>
               <w:adjustRightInd w:val="0"/>
-              <w:jc w:val="center"/>
+              <w:jc w:val="both"/>
               <w:rPr>
                 <w:rFonts w:ascii="Times New Roman" w:eastAsiaTheme="minorHAnsi" w:hAnsi="Times New Roman" w:cs="Times New Roman"/>
                 <w:color w:val="auto"/>
@@ -4801,7 +5044,7 @@
               <w:autoSpaceDE w:val="0"/>
               <w:autoSpaceDN w:val="0"/>
               <w:adjustRightInd w:val="0"/>
-              <w:jc w:val="center"/>
+              <w:jc w:val="both"/>
               <w:rPr>
                 <w:rFonts w:ascii="Times New Roman" w:eastAsiaTheme="minorHAnsi" w:hAnsi="Times New Roman" w:cs="Times New Roman"/>
                 <w:color w:val="auto"/>
@@ -4834,7 +5077,7 @@
               <w:autoSpaceDE w:val="0"/>
               <w:autoSpaceDN w:val="0"/>
               <w:adjustRightInd w:val="0"/>
-              <w:jc w:val="center"/>
+              <w:jc w:val="both"/>
               <w:rPr>
                 <w:rFonts w:ascii="Times New Roman" w:eastAsiaTheme="minorHAnsi" w:hAnsi="Times New Roman" w:cs="Times New Roman"/>
                 <w:color w:val="auto"/>
@@ -4849,7 +5092,7 @@
               <w:autoSpaceDE w:val="0"/>
               <w:autoSpaceDN w:val="0"/>
               <w:adjustRightInd w:val="0"/>
-              <w:jc w:val="center"/>
+              <w:jc w:val="both"/>
               <w:rPr>
                 <w:rFonts w:ascii="Times New Roman" w:eastAsiaTheme="minorHAnsi" w:hAnsi="Times New Roman" w:cs="Times New Roman"/>
                 <w:color w:val="auto"/>
@@ -4882,7 +5125,7 @@
               <w:autoSpaceDE w:val="0"/>
               <w:autoSpaceDN w:val="0"/>
               <w:adjustRightInd w:val="0"/>
-              <w:jc w:val="center"/>
+              <w:jc w:val="both"/>
               <w:rPr>
                 <w:rFonts w:ascii="Times New Roman" w:eastAsiaTheme="minorHAnsi" w:hAnsi="Times New Roman" w:cs="Times New Roman"/>
                 <w:color w:val="auto"/>
@@ -4897,7 +5140,7 @@
               <w:autoSpaceDE w:val="0"/>
               <w:autoSpaceDN w:val="0"/>
               <w:adjustRightInd w:val="0"/>
-              <w:jc w:val="center"/>
+              <w:jc w:val="both"/>
             </w:pPr>
             <w:r>
               <w:rPr>
@@ -4926,7 +5169,7 @@
           </w:tcPr>
           <w:p>
             <w:pPr>
-              <w:jc w:val="center"/>
+              <w:jc w:val="both"/>
             </w:pPr>
             <w:r>
               <w:t>Acácio Azevedo, Bruno Fernandes, Dênis Gomes e Tiago Severo.</w:t>
@@ -4935,12 +5178,17 @@
         </w:tc>
       </w:tr>
     </w:tbl>
-    <w:p/>
+    <w:p>
+      <w:pPr>
+        <w:jc w:val="both"/>
+      </w:pPr>
+    </w:p>
     <w:p>
       <w:pPr>
         <w:widowControl/>
         <w:suppressAutoHyphens w:val="0"/>
         <w:spacing w:after="160" w:line="259" w:lineRule="auto"/>
+        <w:jc w:val="both"/>
       </w:pPr>
       <w:r>
         <w:br w:type="page"/>
@@ -4953,20 +5201,26 @@
           <w:ilvl w:val="0"/>
           <w:numId w:val="8"/>
         </w:numPr>
-      </w:pPr>
-      <w:bookmarkStart w:id="6" w:name="_Toc389606783"/>
+        <w:jc w:val="both"/>
+      </w:pPr>
+      <w:bookmarkStart w:id="7" w:name="_Toc389616901"/>
       <w:r>
         <w:lastRenderedPageBreak/>
         <w:t>Configuração</w:t>
       </w:r>
-      <w:bookmarkEnd w:id="6"/>
-    </w:p>
-    <w:p/>
+      <w:bookmarkEnd w:id="7"/>
+    </w:p>
+    <w:p>
+      <w:pPr>
+        <w:jc w:val="both"/>
+      </w:pPr>
+    </w:p>
     <w:p>
       <w:pPr>
         <w:pStyle w:val="Ttulo2"/>
-      </w:pPr>
-      <w:bookmarkStart w:id="7" w:name="_Toc389606784"/>
+        <w:jc w:val="both"/>
+      </w:pPr>
+      <w:bookmarkStart w:id="8" w:name="_Toc389616902"/>
       <w:r>
         <w:t xml:space="preserve">3.1 </w:t>
       </w:r>
@@ -4976,19 +5230,30 @@
       <w:r>
         <w:t>Identificação dos Documentos</w:t>
       </w:r>
-      <w:bookmarkEnd w:id="7"/>
-    </w:p>
-    <w:p/>
-    <w:p>
+      <w:bookmarkEnd w:id="8"/>
+    </w:p>
+    <w:p>
+      <w:pPr>
+        <w:jc w:val="both"/>
+      </w:pPr>
+    </w:p>
+    <w:p>
+      <w:pPr>
+        <w:jc w:val="both"/>
+      </w:pPr>
       <w:r>
         <w:tab/>
         <w:t>Todos os artefatos, com exceção dos códigos fontes, serão identificados de acordo com a nomenclatura apresentada abaixo:</w:t>
       </w:r>
     </w:p>
-    <w:p/>
-    <w:p>
-      <w:pPr>
-        <w:jc w:val="center"/>
+    <w:p>
+      <w:pPr>
+        <w:jc w:val="both"/>
+      </w:pPr>
+    </w:p>
+    <w:p>
+      <w:pPr>
+        <w:jc w:val="both"/>
       </w:pPr>
       <w:r>
         <w:t>SBPA_&lt;AAA&gt;_&lt;TEXTO LIVRE</w:t>
@@ -5004,14 +5269,14 @@
     </w:p>
     <w:p>
       <w:pPr>
-        <w:jc w:val="center"/>
+        <w:jc w:val="both"/>
       </w:pPr>
     </w:p>
     <w:p>
       <w:pPr>
         <w:pStyle w:val="Legenda"/>
         <w:keepNext/>
-        <w:jc w:val="center"/>
+        <w:jc w:val="both"/>
         <w:rPr>
           <w:sz w:val="24"/>
           <w:szCs w:val="24"/>
@@ -5109,7 +5374,7 @@
           </w:tcPr>
           <w:p>
             <w:pPr>
-              <w:jc w:val="center"/>
+              <w:jc w:val="both"/>
             </w:pPr>
             <w:proofErr w:type="spellStart"/>
             <w:r>
@@ -5125,7 +5390,7 @@
           </w:tcPr>
           <w:p>
             <w:pPr>
-              <w:jc w:val="center"/>
+              <w:jc w:val="both"/>
             </w:pPr>
             <w:r>
               <w:t>Descrição</w:t>
@@ -5140,7 +5405,7 @@
           </w:tcPr>
           <w:p>
             <w:pPr>
-              <w:jc w:val="center"/>
+              <w:jc w:val="both"/>
             </w:pPr>
             <w:r>
               <w:t>SBPA</w:t>
@@ -5153,7 +5418,7 @@
           </w:tcPr>
           <w:p>
             <w:pPr>
-              <w:jc w:val="center"/>
+              <w:jc w:val="both"/>
             </w:pPr>
             <w:r>
               <w:t>Identificação do Projeto (</w:t>
@@ -5179,7 +5444,7 @@
           </w:tcPr>
           <w:p>
             <w:pPr>
-              <w:jc w:val="center"/>
+              <w:jc w:val="both"/>
             </w:pPr>
             <w:r>
               <w:t>AAA</w:t>
@@ -5192,7 +5457,7 @@
           </w:tcPr>
           <w:p>
             <w:pPr>
-              <w:jc w:val="center"/>
+              <w:jc w:val="both"/>
             </w:pPr>
             <w:r>
               <w:t>Acrônimo para diferenciar o tipo de artefato. Ver tabela 4.</w:t>
@@ -5207,7 +5472,7 @@
           </w:tcPr>
           <w:p>
             <w:pPr>
-              <w:jc w:val="center"/>
+              <w:jc w:val="both"/>
             </w:pPr>
             <w:r>
               <w:t>TEXTO LIVRE</w:t>
@@ -5220,7 +5485,7 @@
           </w:tcPr>
           <w:p>
             <w:pPr>
-              <w:jc w:val="center"/>
+              <w:jc w:val="both"/>
             </w:pPr>
             <w:r>
               <w:t>Nome do artefato</w:t>
@@ -5235,7 +5500,7 @@
           </w:tcPr>
           <w:p>
             <w:pPr>
-              <w:jc w:val="center"/>
+              <w:jc w:val="both"/>
             </w:pPr>
             <w:r>
               <w:t>EXT</w:t>
@@ -5248,7 +5513,7 @@
           </w:tcPr>
           <w:p>
             <w:pPr>
-              <w:jc w:val="center"/>
+              <w:jc w:val="both"/>
             </w:pPr>
             <w:r>
               <w:t>Extensão do arquivo</w:t>
@@ -5257,13 +5522,21 @@
         </w:tc>
       </w:tr>
     </w:tbl>
-    <w:p/>
-    <w:p/>
+    <w:p>
+      <w:pPr>
+        <w:jc w:val="both"/>
+      </w:pPr>
+    </w:p>
+    <w:p>
+      <w:pPr>
+        <w:jc w:val="both"/>
+      </w:pPr>
+    </w:p>
     <w:p>
       <w:pPr>
         <w:pStyle w:val="Legenda"/>
         <w:keepNext/>
-        <w:jc w:val="center"/>
+        <w:jc w:val="both"/>
         <w:rPr>
           <w:sz w:val="24"/>
         </w:rPr>
@@ -5330,7 +5603,7 @@
           </w:tcPr>
           <w:p>
             <w:pPr>
-              <w:jc w:val="center"/>
+              <w:jc w:val="both"/>
             </w:pPr>
             <w:r>
               <w:t>Acrônimo</w:t>
@@ -5344,7 +5617,7 @@
           </w:tcPr>
           <w:p>
             <w:pPr>
-              <w:jc w:val="center"/>
+              <w:jc w:val="both"/>
             </w:pPr>
             <w:r>
               <w:t>Descrição</w:t>
@@ -5359,7 +5632,7 @@
           </w:tcPr>
           <w:p>
             <w:pPr>
-              <w:jc w:val="center"/>
+              <w:jc w:val="both"/>
             </w:pPr>
             <w:r>
               <w:t>DOC</w:t>
@@ -5372,7 +5645,7 @@
           </w:tcPr>
           <w:p>
             <w:pPr>
-              <w:jc w:val="center"/>
+              <w:jc w:val="both"/>
             </w:pPr>
             <w:r>
               <w:t>Documentos Diversos</w:t>
@@ -5387,7 +5660,7 @@
           </w:tcPr>
           <w:p>
             <w:pPr>
-              <w:jc w:val="center"/>
+              <w:jc w:val="both"/>
             </w:pPr>
             <w:r>
               <w:t>FEA</w:t>
@@ -5400,7 +5673,7 @@
           </w:tcPr>
           <w:p>
             <w:pPr>
-              <w:jc w:val="center"/>
+              <w:jc w:val="both"/>
             </w:pPr>
             <w:r>
               <w:t xml:space="preserve">Arquivos relacionados a criação, listagem e gerenciamento de </w:t>
@@ -5423,7 +5696,7 @@
           </w:tcPr>
           <w:p>
             <w:pPr>
-              <w:jc w:val="center"/>
+              <w:jc w:val="both"/>
             </w:pPr>
             <w:r>
               <w:t>PLA</w:t>
@@ -5436,7 +5709,7 @@
           </w:tcPr>
           <w:p>
             <w:pPr>
-              <w:jc w:val="center"/>
+              <w:jc w:val="both"/>
             </w:pPr>
             <w:r>
               <w:t>Documento de Planejamento</w:t>
@@ -5451,7 +5724,7 @@
           </w:tcPr>
           <w:p>
             <w:pPr>
-              <w:jc w:val="center"/>
+              <w:jc w:val="both"/>
             </w:pPr>
             <w:r>
               <w:t>REQ</w:t>
@@ -5464,7 +5737,7 @@
           </w:tcPr>
           <w:p>
             <w:pPr>
-              <w:jc w:val="center"/>
+              <w:jc w:val="both"/>
             </w:pPr>
             <w:r>
               <w:t>Requisitos</w:t>
@@ -5479,7 +5752,7 @@
           </w:tcPr>
           <w:p>
             <w:pPr>
-              <w:jc w:val="center"/>
+              <w:jc w:val="both"/>
             </w:pPr>
             <w:r>
               <w:t>UCA</w:t>
@@ -5492,7 +5765,7 @@
           </w:tcPr>
           <w:p>
             <w:pPr>
-              <w:jc w:val="center"/>
+              <w:jc w:val="both"/>
             </w:pPr>
             <w:r>
               <w:t>Caso de Uso</w:t>
@@ -5501,8 +5774,16 @@
         </w:tc>
       </w:tr>
     </w:tbl>
-    <w:p/>
-    <w:p/>
+    <w:p>
+      <w:pPr>
+        <w:jc w:val="both"/>
+      </w:pPr>
+    </w:p>
+    <w:p>
+      <w:pPr>
+        <w:jc w:val="both"/>
+      </w:pPr>
+    </w:p>
     <w:p>
       <w:pPr>
         <w:pStyle w:val="Ttulo2"/>
@@ -5510,17 +5791,21 @@
           <w:ilvl w:val="1"/>
           <w:numId w:val="8"/>
         </w:numPr>
+        <w:jc w:val="both"/>
       </w:pPr>
       <w:r>
         <w:tab/>
       </w:r>
-      <w:bookmarkStart w:id="8" w:name="_Toc389606785"/>
+      <w:bookmarkStart w:id="9" w:name="_Toc389616903"/>
       <w:r>
         <w:t>Versionamento</w:t>
       </w:r>
-      <w:bookmarkEnd w:id="8"/>
-    </w:p>
-    <w:p>
+      <w:bookmarkEnd w:id="9"/>
+    </w:p>
+    <w:p>
+      <w:pPr>
+        <w:jc w:val="both"/>
+      </w:pPr>
       <w:r>
         <w:tab/>
       </w:r>
@@ -5528,8 +5813,9 @@
     <w:p>
       <w:pPr>
         <w:pStyle w:val="Ttulo3"/>
-      </w:pPr>
-      <w:bookmarkStart w:id="9" w:name="_Toc389606786"/>
+        <w:jc w:val="both"/>
+      </w:pPr>
+      <w:bookmarkStart w:id="10" w:name="_Toc389616904"/>
       <w:r>
         <w:t>3.2.1</w:t>
       </w:r>
@@ -5539,17 +5825,19 @@
       <w:r>
         <w:t>Artefatos</w:t>
       </w:r>
-      <w:bookmarkEnd w:id="9"/>
+      <w:bookmarkEnd w:id="10"/>
     </w:p>
     <w:p>
       <w:pPr>
         <w:pStyle w:val="PargrafodaLista"/>
+        <w:jc w:val="both"/>
       </w:pPr>
     </w:p>
     <w:p>
       <w:pPr>
         <w:pStyle w:val="PargrafodaLista"/>
         <w:ind w:left="0"/>
+        <w:jc w:val="both"/>
       </w:pPr>
       <w:r>
         <w:t>Esta seção descreve o padrão de versionamento, a ser seguido para todos os artefatos.</w:t>
@@ -5558,6 +5846,7 @@
     <w:p>
       <w:pPr>
         <w:pStyle w:val="PargrafodaLista"/>
+        <w:jc w:val="both"/>
       </w:pPr>
     </w:p>
     <w:p>
@@ -5586,12 +5875,14 @@
     <w:p>
       <w:pPr>
         <w:pStyle w:val="PargrafodaLista"/>
+        <w:jc w:val="both"/>
       </w:pPr>
     </w:p>
     <w:p>
       <w:pPr>
         <w:pStyle w:val="PargrafodaLista"/>
         <w:ind w:left="0"/>
+        <w:jc w:val="both"/>
       </w:pPr>
       <w:r>
         <w:t>Onde:</w:t>
@@ -5600,11 +5891,13 @@
     <w:p>
       <w:pPr>
         <w:pStyle w:val="PargrafodaLista"/>
+        <w:jc w:val="both"/>
       </w:pPr>
     </w:p>
     <w:p>
       <w:pPr>
         <w:pStyle w:val="PargrafodaLista"/>
+        <w:jc w:val="both"/>
       </w:pPr>
       <w:proofErr w:type="gramStart"/>
       <w:r>
@@ -5629,6 +5922,7 @@
     <w:p>
       <w:pPr>
         <w:pStyle w:val="PargrafodaLista"/>
+        <w:jc w:val="both"/>
       </w:pPr>
       <w:proofErr w:type="gramStart"/>
       <w:r>
@@ -5645,9 +5939,13 @@
     <w:p>
       <w:pPr>
         <w:pStyle w:val="PargrafodaLista"/>
-      </w:pPr>
-    </w:p>
-    <w:p>
+        <w:jc w:val="both"/>
+      </w:pPr>
+    </w:p>
+    <w:p>
+      <w:pPr>
+        <w:jc w:val="both"/>
+      </w:pPr>
       <w:r>
         <w:t>O processo de evolução das versões deve seguir alguns conjuntos de regras que devem ser seguidos, por exemplo:</w:t>
       </w:r>
@@ -5655,6 +5953,7 @@
     <w:p>
       <w:pPr>
         <w:pStyle w:val="PargrafodaLista"/>
+        <w:jc w:val="both"/>
       </w:pPr>
       <w:r>
         <w:t xml:space="preserve"> </w:t>
@@ -5667,6 +5966,7 @@
           <w:ilvl w:val="0"/>
           <w:numId w:val="11"/>
         </w:numPr>
+        <w:jc w:val="both"/>
       </w:pPr>
       <w:r>
         <w:t xml:space="preserve">A primeira versão de cada documento deve ser: </w:t>
@@ -5684,6 +5984,7 @@
           <w:ilvl w:val="0"/>
           <w:numId w:val="11"/>
         </w:numPr>
+        <w:jc w:val="both"/>
       </w:pPr>
       <w:r>
         <w:t xml:space="preserve">A cada alteração realizada sobre o documento significará que </w:t>
@@ -5705,6 +6006,7 @@
     <w:p>
       <w:pPr>
         <w:ind w:left="720"/>
+        <w:jc w:val="both"/>
       </w:pPr>
     </w:p>
     <w:p>
@@ -5714,6 +6016,7 @@
           <w:ilvl w:val="0"/>
           <w:numId w:val="11"/>
         </w:numPr>
+        <w:jc w:val="both"/>
       </w:pPr>
       <w:r>
         <w:t xml:space="preserve">Após a revisão do conjunto de modificações realizadas, e aprovação do responsável, </w:t>
@@ -5742,12 +6045,14 @@
     <w:p>
       <w:pPr>
         <w:pStyle w:val="PargrafodaLista"/>
+        <w:jc w:val="both"/>
       </w:pPr>
     </w:p>
     <w:p>
       <w:pPr>
         <w:pStyle w:val="PargrafodaLista"/>
         <w:ind w:left="1410"/>
+        <w:jc w:val="both"/>
       </w:pPr>
     </w:p>
     <w:p>
@@ -5757,18 +6062,32 @@
           <w:ilvl w:val="2"/>
           <w:numId w:val="12"/>
         </w:numPr>
-      </w:pPr>
+        <w:jc w:val="both"/>
+      </w:pPr>
+      <w:bookmarkStart w:id="11" w:name="_Toc389616905"/>
       <w:r>
         <w:t>Recursos</w:t>
       </w:r>
-    </w:p>
-    <w:p/>
-    <w:p>
+      <w:bookmarkEnd w:id="11"/>
+    </w:p>
+    <w:p>
+      <w:pPr>
+        <w:jc w:val="both"/>
+      </w:pPr>
+    </w:p>
+    <w:p>
+      <w:pPr>
+        <w:jc w:val="both"/>
+      </w:pPr>
       <w:r>
         <w:t>Neste projeto, os softwares utilizados foram:</w:t>
       </w:r>
     </w:p>
-    <w:p/>
+    <w:p>
+      <w:pPr>
+        <w:jc w:val="both"/>
+      </w:pPr>
+    </w:p>
     <w:p>
       <w:pPr>
         <w:pStyle w:val="PargrafodaLista"/>
@@ -5776,6 +6095,7 @@
           <w:ilvl w:val="0"/>
           <w:numId w:val="16"/>
         </w:numPr>
+        <w:jc w:val="both"/>
       </w:pPr>
       <w:r>
         <w:t>Excel e Word (Microsoft Office 2013)</w:t>
@@ -5788,6 +6108,7 @@
           <w:ilvl w:val="0"/>
           <w:numId w:val="16"/>
         </w:numPr>
+        <w:jc w:val="both"/>
       </w:pPr>
       <w:proofErr w:type="spellStart"/>
       <w:r>
@@ -5813,6 +6134,7 @@
           <w:ilvl w:val="0"/>
           <w:numId w:val="16"/>
         </w:numPr>
+        <w:jc w:val="both"/>
       </w:pPr>
       <w:proofErr w:type="spellStart"/>
       <w:r>
@@ -5823,11 +6145,17 @@
         <w:t xml:space="preserve"> (Referência de Processo para Desenvolvimento de Software)</w:t>
       </w:r>
     </w:p>
-    <w:p/>
+    <w:p>
+      <w:pPr>
+        <w:jc w:val="both"/>
+      </w:pPr>
+    </w:p>
     <w:p>
       <w:pPr>
         <w:pStyle w:val="Ttulo3"/>
-      </w:pPr>
+        <w:jc w:val="both"/>
+      </w:pPr>
+      <w:bookmarkStart w:id="12" w:name="_Toc389616906"/>
       <w:proofErr w:type="gramStart"/>
       <w:r>
         <w:t>3.2.3</w:t>
@@ -5840,16 +6168,19 @@
       <w:r>
         <w:t xml:space="preserve"> do Repositório do Projeto</w:t>
       </w:r>
+      <w:bookmarkEnd w:id="12"/>
     </w:p>
     <w:p>
       <w:pPr>
         <w:pStyle w:val="PargrafodaLista"/>
+        <w:jc w:val="both"/>
       </w:pPr>
     </w:p>
     <w:p>
       <w:pPr>
         <w:pStyle w:val="PargrafodaLista"/>
         <w:ind w:left="0"/>
+        <w:jc w:val="both"/>
       </w:pPr>
       <w:r>
         <w:t>Todos os artefatos produzidos devem estar disponíveis no seguinte endereço:</w:t>
@@ -5859,13 +6190,14 @@
       <w:pPr>
         <w:pStyle w:val="PargrafodaLista"/>
         <w:ind w:left="0"/>
+        <w:jc w:val="both"/>
       </w:pPr>
     </w:p>
     <w:p>
       <w:pPr>
         <w:pStyle w:val="PargrafodaLista"/>
         <w:ind w:left="0"/>
-        <w:jc w:val="center"/>
+        <w:jc w:val="both"/>
         <w:rPr>
           <w:b/>
         </w:rPr>
@@ -5884,7 +6216,7 @@
       <w:pPr>
         <w:pStyle w:val="PargrafodaLista"/>
         <w:ind w:left="0"/>
-        <w:jc w:val="center"/>
+        <w:jc w:val="both"/>
         <w:rPr>
           <w:b/>
         </w:rPr>
@@ -5894,6 +6226,7 @@
       <w:pPr>
         <w:pStyle w:val="PargrafodaLista"/>
         <w:ind w:left="0"/>
+        <w:jc w:val="both"/>
         <w:rPr>
           <w:rFonts w:ascii="Times New Roman" w:hAnsi="Times New Roman" w:cs="Times New Roman"/>
         </w:rPr>
@@ -5909,6 +6242,7 @@
       <w:pPr>
         <w:pStyle w:val="PargrafodaLista"/>
         <w:ind w:left="0"/>
+        <w:jc w:val="both"/>
         <w:rPr>
           <w:b/>
         </w:rPr>
@@ -5918,6 +6252,7 @@
       <w:pPr>
         <w:pStyle w:val="PargrafodaLista"/>
         <w:ind w:left="0"/>
+        <w:jc w:val="both"/>
         <w:rPr>
           <w:b/>
         </w:rPr>
@@ -5928,21 +6263,7 @@
             <w:rStyle w:val="Hyperlink"/>
             <w:b/>
           </w:rPr>
-          <w:t>https://github.c</w:t>
-        </w:r>
-        <w:r>
-          <w:rPr>
-            <w:rStyle w:val="Hyperlink"/>
-            <w:b/>
-          </w:rPr>
-          <w:t>o</w:t>
-        </w:r>
-        <w:r>
-          <w:rPr>
-            <w:rStyle w:val="Hyperlink"/>
-            <w:b/>
-          </w:rPr>
-          <w:t>m/brnfnd/SBPA_POINTDROID/tree/master/Gerenciamento</w:t>
+          <w:t>https://github.com/brnfnd/SBPA_POINTDROID/tree/master/Gerenciamento</w:t>
         </w:r>
       </w:hyperlink>
     </w:p>
@@ -5950,6 +6271,7 @@
       <w:pPr>
         <w:pStyle w:val="PargrafodaLista"/>
         <w:ind w:left="0"/>
+        <w:jc w:val="both"/>
         <w:rPr>
           <w:b/>
         </w:rPr>
@@ -5968,6 +6290,7 @@
       <w:pPr>
         <w:pStyle w:val="PargrafodaLista"/>
         <w:ind w:left="0"/>
+        <w:jc w:val="both"/>
         <w:rPr>
           <w:b/>
         </w:rPr>
@@ -5986,6 +6309,7 @@
       <w:pPr>
         <w:pStyle w:val="PargrafodaLista"/>
         <w:ind w:left="0"/>
+        <w:jc w:val="both"/>
         <w:rPr>
           <w:b/>
         </w:rPr>
@@ -5995,6 +6319,7 @@
       <w:pPr>
         <w:pStyle w:val="PargrafodaLista"/>
         <w:ind w:left="0"/>
+        <w:jc w:val="both"/>
         <w:rPr>
           <w:b/>
         </w:rPr>
@@ -6010,6 +6335,7 @@
       <w:pPr>
         <w:pStyle w:val="PargrafodaLista"/>
         <w:ind w:left="0"/>
+        <w:jc w:val="both"/>
         <w:rPr>
           <w:b/>
         </w:rPr>
@@ -6028,6 +6354,7 @@
       <w:pPr>
         <w:pStyle w:val="PargrafodaLista"/>
         <w:ind w:left="0"/>
+        <w:jc w:val="both"/>
         <w:rPr>
           <w:b/>
         </w:rPr>
@@ -6046,6 +6373,7 @@
       <w:pPr>
         <w:pStyle w:val="PargrafodaLista"/>
         <w:ind w:left="0"/>
+        <w:jc w:val="both"/>
         <w:rPr>
           <w:b/>
         </w:rPr>
@@ -6055,6 +6383,7 @@
       <w:pPr>
         <w:pStyle w:val="PargrafodaLista"/>
         <w:ind w:left="0"/>
+        <w:jc w:val="both"/>
         <w:rPr>
           <w:b/>
         </w:rPr>
@@ -6066,47 +6395,30 @@
         <w:t>/Implementação</w:t>
       </w:r>
     </w:p>
-    <w:bookmarkStart w:id="10" w:name="_GoBack"/>
     <w:p>
       <w:pPr>
         <w:pStyle w:val="PargrafodaLista"/>
         <w:ind w:left="0"/>
+        <w:jc w:val="both"/>
         <w:rPr>
           <w:b/>
         </w:rPr>
       </w:pPr>
-      <w:r>
-        <w:fldChar w:fldCharType="begin"/>
-      </w:r>
-      <w:r>
-        <w:instrText xml:space="preserve"> HYPERLINK "https://github.com/brnfnd/SBPA_POINTDROID/tree/master/Implementação/C</w:instrText>
-      </w:r>
-      <w:r>
-        <w:instrText xml:space="preserve">ódigoFonte" </w:instrText>
-      </w:r>
-      <w:r>
-        <w:fldChar w:fldCharType="separate"/>
-      </w:r>
-      <w:r>
-        <w:rPr>
-          <w:rStyle w:val="Hyperlink"/>
-          <w:b/>
-        </w:rPr>
-        <w:t>https://github.com/brnfnd/SBPA_POINTDROID/tree/master/Implementação/CódigoFonte</w:t>
-      </w:r>
-      <w:r>
-        <w:rPr>
-          <w:rStyle w:val="Hyperlink"/>
-          <w:b/>
-        </w:rPr>
-        <w:fldChar w:fldCharType="end"/>
-      </w:r>
-    </w:p>
-    <w:bookmarkEnd w:id="10"/>
+      <w:hyperlink r:id="rId13" w:history="1">
+        <w:r>
+          <w:rPr>
+            <w:rStyle w:val="Hyperlink"/>
+            <w:b/>
+          </w:rPr>
+          <w:t>https://github.com/brnfnd/SBPA_POINTDROID/tree/master/Implementação/CódigoFonte</w:t>
+        </w:r>
+      </w:hyperlink>
+    </w:p>
     <w:p>
       <w:pPr>
         <w:pStyle w:val="PargrafodaLista"/>
         <w:ind w:left="0"/>
+        <w:jc w:val="both"/>
         <w:rPr>
           <w:b/>
         </w:rPr>
@@ -6116,6 +6428,7 @@
       <w:pPr>
         <w:pStyle w:val="PargrafodaLista"/>
         <w:ind w:left="0"/>
+        <w:jc w:val="both"/>
         <w:rPr>
           <w:b/>
         </w:rPr>
@@ -6131,11 +6444,12 @@
       <w:pPr>
         <w:pStyle w:val="PargrafodaLista"/>
         <w:ind w:left="0"/>
+        <w:jc w:val="both"/>
         <w:rPr>
           <w:b/>
         </w:rPr>
       </w:pPr>
-      <w:hyperlink r:id="rId13" w:history="1">
+      <w:hyperlink r:id="rId14" w:history="1">
         <w:r>
           <w:rPr>
             <w:rStyle w:val="Hyperlink"/>
@@ -6149,6 +6463,7 @@
       <w:pPr>
         <w:pStyle w:val="PargrafodaLista"/>
         <w:ind w:left="0"/>
+        <w:jc w:val="both"/>
         <w:rPr>
           <w:b/>
         </w:rPr>
@@ -6158,6 +6473,7 @@
       <w:pPr>
         <w:pStyle w:val="PargrafodaLista"/>
         <w:ind w:left="0"/>
+        <w:jc w:val="both"/>
         <w:rPr>
           <w:b/>
         </w:rPr>
@@ -6167,12 +6483,14 @@
       <w:pPr>
         <w:pStyle w:val="PargrafodaLista"/>
         <w:ind w:left="0"/>
+        <w:jc w:val="both"/>
       </w:pPr>
     </w:p>
     <w:p>
       <w:pPr>
         <w:pStyle w:val="PargrafodaLista"/>
         <w:ind w:left="0"/>
+        <w:jc w:val="both"/>
         <w:rPr>
           <w:rFonts w:ascii="Times New Roman" w:hAnsi="Times New Roman" w:cs="Times New Roman"/>
         </w:rPr>
@@ -6188,6 +6506,7 @@
       <w:pPr>
         <w:pStyle w:val="PargrafodaLista"/>
         <w:ind w:left="0"/>
+        <w:jc w:val="both"/>
         <w:rPr>
           <w:rFonts w:ascii="Times New Roman" w:hAnsi="Times New Roman" w:cs="Times New Roman"/>
         </w:rPr>
@@ -6197,6 +6516,7 @@
       <w:pPr>
         <w:pStyle w:val="PargrafodaLista"/>
         <w:ind w:left="0"/>
+        <w:jc w:val="both"/>
         <w:rPr>
           <w:rFonts w:ascii="Times New Roman" w:hAnsi="Times New Roman" w:cs="Times New Roman"/>
         </w:rPr>
@@ -9007,7 +9327,7 @@
 </file>
 
 <file path=customXml/itemProps1.xml><?xml version="1.0" encoding="utf-8"?>
-<ds:datastoreItem xmlns:ds="http://schemas.openxmlformats.org/officeDocument/2006/customXml" ds:itemID="{C5A197E2-FEF9-4423-8D80-EB80F8E0A399}">
+<ds:datastoreItem xmlns:ds="http://schemas.openxmlformats.org/officeDocument/2006/customXml" ds:itemID="{B9506124-8B4D-401F-8EC5-4033B9307767}">
   <ds:schemaRefs>
     <ds:schemaRef ds:uri="http://schemas.openxmlformats.org/officeDocument/2006/bibliography"/>
   </ds:schemaRefs>

</xml_diff>

<commit_message>
Revisão dos documentos de requisitos e e configuração
</commit_message>
<xml_diff>
--- a/Gerenciamento/Gerência de Configuração/SBPA_PLA_Plano de Configuração_v1.4.docx
+++ b/Gerenciamento/Gerência de Configuração/SBPA_PLA_Plano de Configuração_v1.4.docx
@@ -1,6 +1,6 @@
 
 <file path=word/document.xml><?xml version="1.0" encoding="utf-8"?>
-<w:document xmlns:wpc="http://schemas.microsoft.com/office/word/2010/wordprocessingCanvas" xmlns:mc="http://schemas.openxmlformats.org/markup-compatibility/2006" xmlns:o="urn:schemas-microsoft-com:office:office" xmlns:r="http://schemas.openxmlformats.org/officeDocument/2006/relationships" xmlns:m="http://schemas.openxmlformats.org/officeDocument/2006/math" xmlns:v="urn:schemas-microsoft-com:vml" xmlns:wp14="http://schemas.microsoft.com/office/word/2010/wordprocessingDrawing" xmlns:wp="http://schemas.openxmlformats.org/drawingml/2006/wordprocessingDrawing" xmlns:w10="urn:schemas-microsoft-com:office:word" xmlns:w="http://schemas.openxmlformats.org/wordprocessingml/2006/main" xmlns:w14="http://schemas.microsoft.com/office/word/2010/wordml" xmlns:w15="http://schemas.microsoft.com/office/word/2012/wordml" xmlns:wpg="http://schemas.microsoft.com/office/word/2010/wordprocessingGroup" xmlns:wpi="http://schemas.microsoft.com/office/word/2010/wordprocessingInk" xmlns:wne="http://schemas.microsoft.com/office/word/2006/wordml" xmlns:wps="http://schemas.microsoft.com/office/word/2010/wordprocessingShape" mc:Ignorable="w14 w15 wp14">
+<w:document xmlns:ve="http://schemas.openxmlformats.org/markup-compatibility/2006" xmlns:o="urn:schemas-microsoft-com:office:office" xmlns:r="http://schemas.openxmlformats.org/officeDocument/2006/relationships" xmlns:m="http://schemas.openxmlformats.org/officeDocument/2006/math" xmlns:v="urn:schemas-microsoft-com:vml" xmlns:wp="http://schemas.openxmlformats.org/drawingml/2006/wordprocessingDrawing" xmlns:w10="urn:schemas-microsoft-com:office:word" xmlns:w="http://schemas.openxmlformats.org/wordprocessingml/2006/main" xmlns:wne="http://schemas.microsoft.com/office/word/2006/wordml">
   <w:body>
     <w:p>
       <w:pPr>
@@ -70,6 +70,7 @@
         <w:t>SBPA (</w:t>
       </w:r>
       <w:proofErr w:type="spellStart"/>
+      <w:proofErr w:type="gramStart"/>
       <w:r>
         <w:rPr>
           <w:rFonts w:ascii="Times New Roman" w:hAnsi="Times New Roman" w:cs="Times New Roman"/>
@@ -77,11 +78,24 @@
         <w:t>PointDroid</w:t>
       </w:r>
       <w:proofErr w:type="spellEnd"/>
+      <w:proofErr w:type="gramEnd"/>
       <w:r>
         <w:rPr>
           <w:rFonts w:ascii="Times New Roman" w:hAnsi="Times New Roman" w:cs="Times New Roman"/>
         </w:rPr>
-        <w:t>) – SISTEMA DE BATIDA DE PONTO PARA ANDROID</w:t>
+        <w:t>) –</w:t>
+      </w:r>
+      <w:r>
+        <w:rPr>
+          <w:rFonts w:ascii="Times New Roman" w:hAnsi="Times New Roman" w:cs="Times New Roman"/>
+        </w:rPr>
+        <w:t xml:space="preserve"> SISTEMA DE BATIDA DE PONTO POR</w:t>
+      </w:r>
+      <w:r>
+        <w:rPr>
+          <w:rFonts w:ascii="Times New Roman" w:hAnsi="Times New Roman" w:cs="Times New Roman"/>
+        </w:rPr>
+        <w:t xml:space="preserve"> ANDROID</w:t>
       </w:r>
     </w:p>
     <w:p>
@@ -107,7 +121,9 @@
           <w:rFonts w:ascii="Times New Roman" w:hAnsi="Times New Roman" w:cs="Times New Roman"/>
         </w:rPr>
       </w:pPr>
-    </w:p>
+      <w:bookmarkStart w:id="0" w:name="_GoBack"/>
+    </w:p>
+    <w:bookmarkEnd w:id="0"/>
     <w:p>
       <w:pPr>
         <w:jc w:val="center"/>
@@ -163,7 +179,7 @@
         <w:rPr>
           <w:rFonts w:ascii="Times New Roman" w:hAnsi="Times New Roman" w:cs="Times New Roman"/>
         </w:rPr>
-        <w:t>Versão: 1.3</w:t>
+        <w:t>Versão: 1.4</w:t>
       </w:r>
     </w:p>
     <w:p>
@@ -219,7 +235,7 @@
         <w:rPr>
           <w:rFonts w:ascii="Times New Roman" w:hAnsi="Times New Roman" w:cs="Times New Roman"/>
         </w:rPr>
-        <w:t>Tiago Severo</w:t>
+        <w:t>Bruno Fernandes,</w:t>
       </w:r>
       <w:r>
         <w:rPr>
@@ -227,16 +243,36 @@
         </w:rPr>
         <w:t xml:space="preserve"> </w:t>
       </w:r>
+      <w:proofErr w:type="spellStart"/>
       <w:r>
         <w:rPr>
           <w:rFonts w:ascii="Times New Roman" w:hAnsi="Times New Roman" w:cs="Times New Roman"/>
         </w:rPr>
-        <w:t xml:space="preserve">e Acácio Azevedo </w:t>
-      </w:r>
+        <w:t>Dênis</w:t>
+      </w:r>
+      <w:proofErr w:type="spellEnd"/>
       <w:r>
         <w:rPr>
           <w:rFonts w:ascii="Times New Roman" w:hAnsi="Times New Roman" w:cs="Times New Roman"/>
         </w:rPr>
+        <w:t xml:space="preserve"> Gomes</w:t>
+      </w:r>
+      <w:r>
+        <w:rPr>
+          <w:rFonts w:ascii="Times New Roman" w:hAnsi="Times New Roman" w:cs="Times New Roman"/>
+        </w:rPr>
+        <w:t xml:space="preserve"> </w:t>
+      </w:r>
+      <w:r>
+        <w:rPr>
+          <w:rFonts w:ascii="Times New Roman" w:hAnsi="Times New Roman" w:cs="Times New Roman"/>
+        </w:rPr>
+        <w:t>e Tiago Severo</w:t>
+      </w:r>
+      <w:r>
+        <w:rPr>
+          <w:rFonts w:ascii="Times New Roman" w:hAnsi="Times New Roman" w:cs="Times New Roman"/>
+        </w:rPr>
         <w:t>– Engenheiro</w:t>
       </w:r>
       <w:r>
@@ -249,8 +285,16 @@
         <w:rPr>
           <w:rFonts w:ascii="Times New Roman" w:hAnsi="Times New Roman" w:cs="Times New Roman"/>
         </w:rPr>
-        <w:t xml:space="preserve"> de Requisitos</w:t>
-      </w:r>
+        <w:t xml:space="preserve"> de </w:t>
+      </w:r>
+      <w:proofErr w:type="gramStart"/>
+      <w:r>
+        <w:rPr>
+          <w:rFonts w:ascii="Times New Roman" w:hAnsi="Times New Roman" w:cs="Times New Roman"/>
+        </w:rPr>
+        <w:t>Configuração</w:t>
+      </w:r>
+      <w:proofErr w:type="gramEnd"/>
     </w:p>
     <w:p>
       <w:pPr>
@@ -268,6 +312,36 @@
         </w:rPr>
       </w:pPr>
       <w:hyperlink r:id="rId6" w:history="1">
+        <w:r>
+          <w:rPr>
+            <w:rStyle w:val="Hyperlink"/>
+            <w:rFonts w:ascii="Times New Roman" w:hAnsi="Times New Roman" w:cs="Times New Roman"/>
+          </w:rPr>
+          <w:t>bff.engcomp@gmail.com</w:t>
+        </w:r>
+      </w:hyperlink>
+      <w:r>
+        <w:rPr>
+          <w:rFonts w:ascii="Times New Roman" w:hAnsi="Times New Roman" w:cs="Times New Roman"/>
+        </w:rPr>
+        <w:t xml:space="preserve">, </w:t>
+      </w:r>
+      <w:hyperlink r:id="rId7" w:history="1">
+        <w:r>
+          <w:rPr>
+            <w:rStyle w:val="Hyperlink"/>
+            <w:rFonts w:ascii="Times New Roman" w:hAnsi="Times New Roman" w:cs="Times New Roman"/>
+          </w:rPr>
+          <w:t>denislbgomes@gmail.com</w:t>
+        </w:r>
+      </w:hyperlink>
+      <w:r>
+        <w:rPr>
+          <w:rFonts w:ascii="Times New Roman" w:hAnsi="Times New Roman" w:cs="Times New Roman"/>
+        </w:rPr>
+        <w:t xml:space="preserve">, </w:t>
+      </w:r>
+      <w:hyperlink r:id="rId8" w:history="1">
         <w:r>
           <w:rPr>
             <w:rStyle w:val="Hyperlink"/>
@@ -276,18 +350,21 @@
           <w:t>tiago.reissevero@gmail.com</w:t>
         </w:r>
       </w:hyperlink>
-      <w:r>
+    </w:p>
+    <w:p>
+      <w:pPr>
+        <w:jc w:val="center"/>
         <w:rPr>
           <w:rFonts w:ascii="Times New Roman" w:hAnsi="Times New Roman" w:cs="Times New Roman"/>
         </w:rPr>
-        <w:t>, azevedo.acacio@gmail.com</w:t>
-      </w:r>
+      </w:pPr>
     </w:p>
     <w:p>
       <w:pPr>
         <w:widowControl/>
         <w:suppressAutoHyphens w:val="0"/>
         <w:spacing w:after="160" w:line="259" w:lineRule="auto"/>
+        <w:jc w:val="center"/>
         <w:rPr>
           <w:rFonts w:ascii="Times New Roman" w:hAnsi="Times New Roman" w:cs="Times New Roman"/>
         </w:rPr>
@@ -301,7 +378,7 @@
     </w:p>
     <w:p>
       <w:pPr>
-        <w:jc w:val="center"/>
+        <w:jc w:val="both"/>
         <w:rPr>
           <w:rFonts w:ascii="Times New Roman" w:hAnsi="Times New Roman" w:cs="Times New Roman"/>
         </w:rPr>
@@ -316,7 +393,7 @@
     </w:p>
     <w:p>
       <w:pPr>
-        <w:jc w:val="center"/>
+        <w:jc w:val="both"/>
         <w:rPr>
           <w:rFonts w:ascii="Times New Roman" w:hAnsi="Times New Roman" w:cs="Times New Roman"/>
         </w:rPr>
@@ -324,7 +401,7 @@
     </w:p>
     <w:p>
       <w:pPr>
-        <w:jc w:val="center"/>
+        <w:jc w:val="both"/>
         <w:rPr>
           <w:rFonts w:ascii="Times New Roman" w:hAnsi="Times New Roman" w:cs="Times New Roman"/>
         </w:rPr>
@@ -348,7 +425,7 @@
           <w:bottom w:w="55" w:type="dxa"/>
           <w:right w:w="55" w:type="dxa"/>
         </w:tblCellMar>
-        <w:tblLook w:val="0000" w:firstRow="0" w:lastRow="0" w:firstColumn="0" w:lastColumn="0" w:noHBand="0" w:noVBand="0"/>
+        <w:tblLook w:val="0000"/>
       </w:tblPr>
       <w:tblGrid>
         <w:gridCol w:w="1197"/>
@@ -371,7 +448,7 @@
           <w:p>
             <w:pPr>
               <w:pStyle w:val="Contedodatabela"/>
-              <w:jc w:val="center"/>
+              <w:jc w:val="both"/>
               <w:rPr>
                 <w:rFonts w:ascii="Times New Roman" w:hAnsi="Times New Roman" w:cs="Times New Roman"/>
               </w:rPr>
@@ -401,7 +478,7 @@
           <w:p>
             <w:pPr>
               <w:pStyle w:val="Contedodatabela"/>
-              <w:jc w:val="center"/>
+              <w:jc w:val="both"/>
               <w:rPr>
                 <w:rFonts w:ascii="Times New Roman" w:hAnsi="Times New Roman" w:cs="Times New Roman"/>
               </w:rPr>
@@ -431,7 +508,7 @@
           <w:p>
             <w:pPr>
               <w:pStyle w:val="Contedodatabela"/>
-              <w:jc w:val="center"/>
+              <w:jc w:val="both"/>
               <w:rPr>
                 <w:rFonts w:ascii="Times New Roman" w:hAnsi="Times New Roman" w:cs="Times New Roman"/>
               </w:rPr>
@@ -461,7 +538,7 @@
           <w:p>
             <w:pPr>
               <w:pStyle w:val="Contedodatabela"/>
-              <w:jc w:val="center"/>
+              <w:jc w:val="both"/>
               <w:rPr>
                 <w:rFonts w:ascii="Times New Roman" w:hAnsi="Times New Roman" w:cs="Times New Roman"/>
               </w:rPr>
@@ -489,7 +566,7 @@
           <w:p>
             <w:pPr>
               <w:pStyle w:val="Contedodatabela"/>
-              <w:jc w:val="center"/>
+              <w:jc w:val="both"/>
               <w:rPr>
                 <w:rFonts w:ascii="Times New Roman" w:hAnsi="Times New Roman" w:cs="Times New Roman"/>
               </w:rPr>
@@ -531,7 +608,7 @@
           <w:p>
             <w:pPr>
               <w:pStyle w:val="Contedodatabela"/>
-              <w:jc w:val="center"/>
+              <w:jc w:val="both"/>
               <w:rPr>
                 <w:rFonts w:ascii="Times New Roman" w:hAnsi="Times New Roman" w:cs="Times New Roman"/>
               </w:rPr>
@@ -579,7 +656,7 @@
           <w:p>
             <w:pPr>
               <w:pStyle w:val="Contedodatabela"/>
-              <w:jc w:val="center"/>
+              <w:jc w:val="both"/>
               <w:rPr>
                 <w:rFonts w:ascii="Times New Roman" w:hAnsi="Times New Roman" w:cs="Times New Roman"/>
               </w:rPr>
@@ -616,6 +693,7 @@
             <w:pPr>
               <w:pStyle w:val="PargrafodaLista"/>
               <w:ind w:left="360"/>
+              <w:jc w:val="both"/>
               <w:rPr>
                 <w:rFonts w:ascii="Times New Roman" w:hAnsi="Times New Roman" w:cs="Times New Roman"/>
                 <w:color w:val="FF3333"/>
@@ -625,21 +703,21 @@
               <w:rPr>
                 <w:rFonts w:ascii="Times New Roman" w:hAnsi="Times New Roman" w:cs="Times New Roman"/>
               </w:rPr>
-              <w:t xml:space="preserve">Criação do </w:t>
+              <w:t>Criação do Documento</w:t>
             </w:r>
             <w:proofErr w:type="gramStart"/>
             <w:r>
               <w:rPr>
                 <w:rFonts w:ascii="Times New Roman" w:hAnsi="Times New Roman" w:cs="Times New Roman"/>
               </w:rPr>
-              <w:t>Documento  -</w:t>
+              <w:t xml:space="preserve">  </w:t>
             </w:r>
             <w:proofErr w:type="gramEnd"/>
             <w:r>
               <w:rPr>
                 <w:rFonts w:ascii="Times New Roman" w:hAnsi="Times New Roman" w:cs="Times New Roman"/>
               </w:rPr>
-              <w:t xml:space="preserve"> Plano de Configuração</w:t>
+              <w:t>- Plano de Configuração</w:t>
             </w:r>
           </w:p>
         </w:tc>
@@ -658,7 +736,7 @@
           <w:p>
             <w:pPr>
               <w:pStyle w:val="Contedodatabela"/>
-              <w:jc w:val="center"/>
+              <w:jc w:val="both"/>
               <w:rPr>
                 <w:rFonts w:ascii="Times New Roman" w:hAnsi="Times New Roman" w:cs="Times New Roman"/>
               </w:rPr>
@@ -700,7 +778,7 @@
           <w:p>
             <w:pPr>
               <w:pStyle w:val="Contedodatabela"/>
-              <w:jc w:val="center"/>
+              <w:jc w:val="both"/>
               <w:rPr>
                 <w:rFonts w:ascii="Times New Roman" w:hAnsi="Times New Roman" w:cs="Times New Roman"/>
               </w:rPr>
@@ -730,7 +808,7 @@
           <w:p>
             <w:pPr>
               <w:pStyle w:val="Contedodatabela"/>
-              <w:jc w:val="center"/>
+              <w:jc w:val="both"/>
               <w:rPr>
                 <w:rFonts w:ascii="Times New Roman" w:hAnsi="Times New Roman" w:cs="Times New Roman"/>
               </w:rPr>
@@ -760,7 +838,7 @@
           <w:p>
             <w:pPr>
               <w:pStyle w:val="Contedodatabela"/>
-              <w:jc w:val="center"/>
+              <w:jc w:val="both"/>
               <w:rPr>
                 <w:rFonts w:ascii="Times New Roman" w:hAnsi="Times New Roman" w:cs="Times New Roman"/>
               </w:rPr>
@@ -788,7 +866,7 @@
           <w:p>
             <w:pPr>
               <w:pStyle w:val="Contedodatabela"/>
-              <w:jc w:val="center"/>
+              <w:jc w:val="both"/>
               <w:rPr>
                 <w:rFonts w:ascii="Times New Roman" w:hAnsi="Times New Roman" w:cs="Times New Roman"/>
               </w:rPr>
@@ -830,7 +908,7 @@
           <w:p>
             <w:pPr>
               <w:pStyle w:val="Contedodatabela"/>
-              <w:jc w:val="center"/>
+              <w:jc w:val="both"/>
               <w:rPr>
                 <w:rFonts w:ascii="Times New Roman" w:hAnsi="Times New Roman" w:cs="Times New Roman"/>
               </w:rPr>
@@ -860,7 +938,7 @@
           <w:p>
             <w:pPr>
               <w:pStyle w:val="Contedodatabela"/>
-              <w:jc w:val="center"/>
+              <w:jc w:val="both"/>
               <w:rPr>
                 <w:rFonts w:ascii="Times New Roman" w:hAnsi="Times New Roman" w:cs="Times New Roman"/>
               </w:rPr>
@@ -890,6 +968,7 @@
           <w:p>
             <w:pPr>
               <w:pStyle w:val="Contedodatabela"/>
+              <w:jc w:val="both"/>
               <w:rPr>
                 <w:rFonts w:ascii="Times New Roman" w:hAnsi="Times New Roman" w:cs="Times New Roman"/>
               </w:rPr>
@@ -917,7 +996,7 @@
           <w:p>
             <w:pPr>
               <w:pStyle w:val="Contedodatabela"/>
-              <w:jc w:val="center"/>
+              <w:jc w:val="both"/>
               <w:rPr>
                 <w:rFonts w:ascii="Times New Roman" w:hAnsi="Times New Roman" w:cs="Times New Roman"/>
               </w:rPr>
@@ -947,7 +1026,7 @@
           <w:p>
             <w:pPr>
               <w:pStyle w:val="Contedodatabela"/>
-              <w:jc w:val="center"/>
+              <w:jc w:val="both"/>
               <w:rPr>
                 <w:rFonts w:ascii="Times New Roman" w:hAnsi="Times New Roman" w:cs="Times New Roman"/>
               </w:rPr>
@@ -977,7 +1056,7 @@
           <w:p>
             <w:pPr>
               <w:pStyle w:val="Contedodatabela"/>
-              <w:jc w:val="center"/>
+              <w:jc w:val="both"/>
               <w:rPr>
                 <w:rFonts w:ascii="Times New Roman" w:hAnsi="Times New Roman" w:cs="Times New Roman"/>
               </w:rPr>
@@ -1007,7 +1086,7 @@
           <w:p>
             <w:pPr>
               <w:pStyle w:val="Contedodatabela"/>
-              <w:jc w:val="center"/>
+              <w:jc w:val="both"/>
               <w:rPr>
                 <w:rFonts w:ascii="Times New Roman" w:hAnsi="Times New Roman" w:cs="Times New Roman"/>
               </w:rPr>
@@ -1035,6 +1114,7 @@
           <w:p>
             <w:pPr>
               <w:pStyle w:val="Contedodatabela"/>
+              <w:jc w:val="both"/>
               <w:rPr>
                 <w:rFonts w:ascii="Times New Roman" w:hAnsi="Times New Roman" w:cs="Times New Roman"/>
               </w:rPr>
@@ -1058,6 +1138,7 @@
           <w:p>
             <w:pPr>
               <w:pStyle w:val="Contedodatabela"/>
+              <w:jc w:val="both"/>
               <w:rPr>
                 <w:rFonts w:ascii="Times New Roman" w:hAnsi="Times New Roman" w:cs="Times New Roman"/>
               </w:rPr>
@@ -1081,6 +1162,7 @@
           <w:p>
             <w:pPr>
               <w:pStyle w:val="Contedodatabela"/>
+              <w:jc w:val="both"/>
               <w:rPr>
                 <w:rFonts w:ascii="Times New Roman" w:hAnsi="Times New Roman" w:cs="Times New Roman"/>
               </w:rPr>
@@ -1104,6 +1186,7 @@
           <w:p>
             <w:pPr>
               <w:pStyle w:val="Contedodatabela"/>
+              <w:jc w:val="both"/>
               <w:rPr>
                 <w:rFonts w:ascii="Times New Roman" w:hAnsi="Times New Roman" w:cs="Times New Roman"/>
               </w:rPr>
@@ -1125,6 +1208,7 @@
           <w:p>
             <w:pPr>
               <w:pStyle w:val="Contedodatabela"/>
+              <w:jc w:val="both"/>
               <w:rPr>
                 <w:rFonts w:ascii="Times New Roman" w:hAnsi="Times New Roman" w:cs="Times New Roman"/>
               </w:rPr>
@@ -1148,6 +1232,7 @@
           <w:p>
             <w:pPr>
               <w:pStyle w:val="Contedodatabela"/>
+              <w:jc w:val="both"/>
               <w:rPr>
                 <w:rFonts w:ascii="Times New Roman" w:hAnsi="Times New Roman" w:cs="Times New Roman"/>
               </w:rPr>
@@ -1171,6 +1256,7 @@
           <w:p>
             <w:pPr>
               <w:pStyle w:val="Contedodatabela"/>
+              <w:jc w:val="both"/>
               <w:rPr>
                 <w:rFonts w:ascii="Times New Roman" w:hAnsi="Times New Roman" w:cs="Times New Roman"/>
               </w:rPr>
@@ -1194,6 +1280,7 @@
           <w:p>
             <w:pPr>
               <w:pStyle w:val="Contedodatabela"/>
+              <w:jc w:val="both"/>
               <w:rPr>
                 <w:rFonts w:ascii="Times New Roman" w:hAnsi="Times New Roman" w:cs="Times New Roman"/>
               </w:rPr>
@@ -1215,6 +1302,7 @@
           <w:p>
             <w:pPr>
               <w:pStyle w:val="Contedodatabela"/>
+              <w:jc w:val="both"/>
               <w:rPr>
                 <w:rFonts w:ascii="Times New Roman" w:hAnsi="Times New Roman" w:cs="Times New Roman"/>
               </w:rPr>
@@ -1238,6 +1326,7 @@
           <w:p>
             <w:pPr>
               <w:pStyle w:val="Contedodatabela"/>
+              <w:jc w:val="both"/>
               <w:rPr>
                 <w:rFonts w:ascii="Times New Roman" w:hAnsi="Times New Roman" w:cs="Times New Roman"/>
               </w:rPr>
@@ -1261,6 +1350,7 @@
           <w:p>
             <w:pPr>
               <w:pStyle w:val="Contedodatabela"/>
+              <w:jc w:val="both"/>
               <w:rPr>
                 <w:rFonts w:ascii="Times New Roman" w:hAnsi="Times New Roman" w:cs="Times New Roman"/>
               </w:rPr>
@@ -1284,6 +1374,7 @@
           <w:p>
             <w:pPr>
               <w:pStyle w:val="Contedodatabela"/>
+              <w:jc w:val="both"/>
               <w:rPr>
                 <w:rFonts w:ascii="Times New Roman" w:hAnsi="Times New Roman" w:cs="Times New Roman"/>
               </w:rPr>
@@ -1305,6 +1396,7 @@
           <w:p>
             <w:pPr>
               <w:pStyle w:val="Contedodatabela"/>
+              <w:jc w:val="both"/>
               <w:rPr>
                 <w:rFonts w:ascii="Times New Roman" w:hAnsi="Times New Roman" w:cs="Times New Roman"/>
               </w:rPr>
@@ -1328,6 +1420,7 @@
           <w:p>
             <w:pPr>
               <w:pStyle w:val="Contedodatabela"/>
+              <w:jc w:val="both"/>
               <w:rPr>
                 <w:rFonts w:ascii="Times New Roman" w:hAnsi="Times New Roman" w:cs="Times New Roman"/>
               </w:rPr>
@@ -1351,6 +1444,7 @@
           <w:p>
             <w:pPr>
               <w:pStyle w:val="Contedodatabela"/>
+              <w:jc w:val="both"/>
               <w:rPr>
                 <w:rFonts w:ascii="Times New Roman" w:hAnsi="Times New Roman" w:cs="Times New Roman"/>
               </w:rPr>
@@ -1374,6 +1468,7 @@
           <w:p>
             <w:pPr>
               <w:pStyle w:val="Contedodatabela"/>
+              <w:jc w:val="both"/>
               <w:rPr>
                 <w:rFonts w:ascii="Times New Roman" w:hAnsi="Times New Roman" w:cs="Times New Roman"/>
               </w:rPr>
@@ -1395,6 +1490,7 @@
           <w:p>
             <w:pPr>
               <w:pStyle w:val="Contedodatabela"/>
+              <w:jc w:val="both"/>
               <w:rPr>
                 <w:rFonts w:ascii="Times New Roman" w:hAnsi="Times New Roman" w:cs="Times New Roman"/>
               </w:rPr>
@@ -1418,6 +1514,7 @@
           <w:p>
             <w:pPr>
               <w:pStyle w:val="Contedodatabela"/>
+              <w:jc w:val="both"/>
               <w:rPr>
                 <w:rFonts w:ascii="Times New Roman" w:hAnsi="Times New Roman" w:cs="Times New Roman"/>
               </w:rPr>
@@ -1441,6 +1538,7 @@
           <w:p>
             <w:pPr>
               <w:pStyle w:val="Contedodatabela"/>
+              <w:jc w:val="both"/>
               <w:rPr>
                 <w:rFonts w:ascii="Times New Roman" w:hAnsi="Times New Roman" w:cs="Times New Roman"/>
               </w:rPr>
@@ -1464,6 +1562,7 @@
           <w:p>
             <w:pPr>
               <w:pStyle w:val="Contedodatabela"/>
+              <w:jc w:val="both"/>
               <w:rPr>
                 <w:rFonts w:ascii="Times New Roman" w:hAnsi="Times New Roman" w:cs="Times New Roman"/>
               </w:rPr>
@@ -1485,6 +1584,7 @@
           <w:p>
             <w:pPr>
               <w:pStyle w:val="Contedodatabela"/>
+              <w:jc w:val="both"/>
               <w:rPr>
                 <w:rFonts w:ascii="Times New Roman" w:hAnsi="Times New Roman" w:cs="Times New Roman"/>
               </w:rPr>
@@ -1508,6 +1608,7 @@
           <w:p>
             <w:pPr>
               <w:pStyle w:val="Contedodatabela"/>
+              <w:jc w:val="both"/>
               <w:rPr>
                 <w:rFonts w:ascii="Times New Roman" w:hAnsi="Times New Roman" w:cs="Times New Roman"/>
               </w:rPr>
@@ -1531,6 +1632,7 @@
           <w:p>
             <w:pPr>
               <w:pStyle w:val="Contedodatabela"/>
+              <w:jc w:val="both"/>
               <w:rPr>
                 <w:rFonts w:ascii="Times New Roman" w:hAnsi="Times New Roman" w:cs="Times New Roman"/>
               </w:rPr>
@@ -1554,6 +1656,7 @@
           <w:p>
             <w:pPr>
               <w:pStyle w:val="Contedodatabela"/>
+              <w:jc w:val="both"/>
               <w:rPr>
                 <w:rFonts w:ascii="Times New Roman" w:hAnsi="Times New Roman" w:cs="Times New Roman"/>
               </w:rPr>
@@ -1575,6 +1678,7 @@
           <w:p>
             <w:pPr>
               <w:pStyle w:val="Contedodatabela"/>
+              <w:jc w:val="both"/>
               <w:rPr>
                 <w:rFonts w:ascii="Times New Roman" w:hAnsi="Times New Roman" w:cs="Times New Roman"/>
               </w:rPr>
@@ -1598,6 +1702,7 @@
           <w:p>
             <w:pPr>
               <w:pStyle w:val="Contedodatabela"/>
+              <w:jc w:val="both"/>
               <w:rPr>
                 <w:rFonts w:ascii="Times New Roman" w:hAnsi="Times New Roman" w:cs="Times New Roman"/>
               </w:rPr>
@@ -1621,6 +1726,7 @@
           <w:p>
             <w:pPr>
               <w:pStyle w:val="Contedodatabela"/>
+              <w:jc w:val="both"/>
               <w:rPr>
                 <w:rFonts w:ascii="Times New Roman" w:hAnsi="Times New Roman" w:cs="Times New Roman"/>
               </w:rPr>
@@ -1644,6 +1750,7 @@
           <w:p>
             <w:pPr>
               <w:pStyle w:val="Contedodatabela"/>
+              <w:jc w:val="both"/>
               <w:rPr>
                 <w:rFonts w:ascii="Times New Roman" w:hAnsi="Times New Roman" w:cs="Times New Roman"/>
               </w:rPr>
@@ -1665,6 +1772,7 @@
           <w:p>
             <w:pPr>
               <w:pStyle w:val="Contedodatabela"/>
+              <w:jc w:val="both"/>
               <w:rPr>
                 <w:rFonts w:ascii="Times New Roman" w:hAnsi="Times New Roman" w:cs="Times New Roman"/>
               </w:rPr>
@@ -1688,6 +1796,7 @@
           <w:p>
             <w:pPr>
               <w:pStyle w:val="Contedodatabela"/>
+              <w:jc w:val="both"/>
               <w:rPr>
                 <w:rFonts w:ascii="Times New Roman" w:hAnsi="Times New Roman" w:cs="Times New Roman"/>
               </w:rPr>
@@ -1711,6 +1820,7 @@
           <w:p>
             <w:pPr>
               <w:pStyle w:val="Contedodatabela"/>
+              <w:jc w:val="both"/>
               <w:rPr>
                 <w:rFonts w:ascii="Times New Roman" w:hAnsi="Times New Roman" w:cs="Times New Roman"/>
               </w:rPr>
@@ -1734,6 +1844,7 @@
           <w:p>
             <w:pPr>
               <w:pStyle w:val="Contedodatabela"/>
+              <w:jc w:val="both"/>
               <w:rPr>
                 <w:rFonts w:ascii="Times New Roman" w:hAnsi="Times New Roman" w:cs="Times New Roman"/>
               </w:rPr>
@@ -1755,6 +1866,7 @@
           <w:p>
             <w:pPr>
               <w:pStyle w:val="Contedodatabela"/>
+              <w:jc w:val="both"/>
               <w:rPr>
                 <w:rFonts w:ascii="Times New Roman" w:hAnsi="Times New Roman" w:cs="Times New Roman"/>
               </w:rPr>
@@ -1778,6 +1890,7 @@
           <w:p>
             <w:pPr>
               <w:pStyle w:val="Contedodatabela"/>
+              <w:jc w:val="both"/>
               <w:rPr>
                 <w:rFonts w:ascii="Times New Roman" w:hAnsi="Times New Roman" w:cs="Times New Roman"/>
               </w:rPr>
@@ -1801,6 +1914,7 @@
           <w:p>
             <w:pPr>
               <w:pStyle w:val="Contedodatabela"/>
+              <w:jc w:val="both"/>
               <w:rPr>
                 <w:rFonts w:ascii="Times New Roman" w:hAnsi="Times New Roman" w:cs="Times New Roman"/>
               </w:rPr>
@@ -1824,6 +1938,7 @@
           <w:p>
             <w:pPr>
               <w:pStyle w:val="Contedodatabela"/>
+              <w:jc w:val="both"/>
               <w:rPr>
                 <w:rFonts w:ascii="Times New Roman" w:hAnsi="Times New Roman" w:cs="Times New Roman"/>
               </w:rPr>
@@ -1836,6 +1951,7 @@
       <w:pPr>
         <w:pStyle w:val="Ttulo1"/>
         <w:ind w:left="720"/>
+        <w:jc w:val="both"/>
         <w:rPr>
           <w:rFonts w:eastAsia="Droid Sans Fallback" w:cs="Times New Roman"/>
           <w:color w:val="00000A"/>
@@ -1849,6 +1965,7 @@
         <w:widowControl/>
         <w:suppressAutoHyphens w:val="0"/>
         <w:spacing w:after="160" w:line="259" w:lineRule="auto"/>
+        <w:jc w:val="both"/>
         <w:rPr>
           <w:rFonts w:ascii="Times New Roman" w:eastAsiaTheme="majorEastAsia" w:hAnsi="Times New Roman" w:cs="Times New Roman"/>
           <w:color w:val="000000" w:themeColor="text1"/>
@@ -1887,6 +2004,7 @@
         <w:p>
           <w:pPr>
             <w:pStyle w:val="CabealhodoSumrio"/>
+            <w:jc w:val="both"/>
             <w:rPr>
               <w:color w:val="000000" w:themeColor="text1"/>
             </w:rPr>
@@ -1905,6 +2023,7 @@
               <w:tab w:val="left" w:pos="480"/>
               <w:tab w:val="right" w:leader="dot" w:pos="8494"/>
             </w:tabs>
+            <w:jc w:val="both"/>
             <w:rPr>
               <w:rFonts w:asciiTheme="minorHAnsi" w:eastAsiaTheme="minorEastAsia" w:hAnsiTheme="minorHAnsi" w:cstheme="minorBidi"/>
               <w:noProof/>
@@ -1923,7 +2042,7 @@
           <w:r>
             <w:fldChar w:fldCharType="separate"/>
           </w:r>
-          <w:hyperlink w:anchor="_Toc389606777" w:history="1">
+          <w:hyperlink w:anchor="_Toc389616895" w:history="1">
             <w:r>
               <w:rPr>
                 <w:rStyle w:val="Hyperlink"/>
@@ -1969,7 +2088,7 @@
                 <w:noProof/>
                 <w:webHidden/>
               </w:rPr>
-              <w:instrText xml:space="preserve"> PAGEREF _Toc389606777 \h </w:instrText>
+              <w:instrText xml:space="preserve"> PAGEREF _Toc389616895 \h </w:instrText>
             </w:r>
             <w:r>
               <w:rPr>
@@ -2007,6 +2126,7 @@
               <w:tab w:val="left" w:pos="880"/>
               <w:tab w:val="right" w:leader="dot" w:pos="8494"/>
             </w:tabs>
+            <w:jc w:val="both"/>
             <w:rPr>
               <w:rFonts w:asciiTheme="minorHAnsi" w:eastAsiaTheme="minorEastAsia" w:hAnsiTheme="minorHAnsi" w:cstheme="minorBidi"/>
               <w:noProof/>
@@ -2016,7 +2136,7 @@
               <w:lang w:eastAsia="pt-BR" w:bidi="ar-SA"/>
             </w:rPr>
           </w:pPr>
-          <w:hyperlink w:anchor="_Toc389606778" w:history="1">
+          <w:hyperlink w:anchor="_Toc389616896" w:history="1">
             <w:r>
               <w:rPr>
                 <w:rStyle w:val="Hyperlink"/>
@@ -2061,7 +2181,7 @@
                 <w:noProof/>
                 <w:webHidden/>
               </w:rPr>
-              <w:instrText xml:space="preserve"> PAGEREF _Toc389606778 \h </w:instrText>
+              <w:instrText xml:space="preserve"> PAGEREF _Toc389616896 \h </w:instrText>
             </w:r>
             <w:r>
               <w:rPr>
@@ -2099,6 +2219,7 @@
               <w:tab w:val="left" w:pos="880"/>
               <w:tab w:val="right" w:leader="dot" w:pos="8494"/>
             </w:tabs>
+            <w:jc w:val="both"/>
             <w:rPr>
               <w:rFonts w:asciiTheme="minorHAnsi" w:eastAsiaTheme="minorEastAsia" w:hAnsiTheme="minorHAnsi" w:cstheme="minorBidi"/>
               <w:noProof/>
@@ -2108,7 +2229,7 @@
               <w:lang w:eastAsia="pt-BR" w:bidi="ar-SA"/>
             </w:rPr>
           </w:pPr>
-          <w:hyperlink w:anchor="_Toc389606779" w:history="1">
+          <w:hyperlink w:anchor="_Toc389616897" w:history="1">
             <w:r>
               <w:rPr>
                 <w:rStyle w:val="Hyperlink"/>
@@ -2153,7 +2274,7 @@
                 <w:noProof/>
                 <w:webHidden/>
               </w:rPr>
-              <w:instrText xml:space="preserve"> PAGEREF _Toc389606779 \h </w:instrText>
+              <w:instrText xml:space="preserve"> PAGEREF _Toc389616897 \h </w:instrText>
             </w:r>
             <w:r>
               <w:rPr>
@@ -2191,6 +2312,7 @@
               <w:tab w:val="left" w:pos="880"/>
               <w:tab w:val="right" w:leader="dot" w:pos="8494"/>
             </w:tabs>
+            <w:jc w:val="both"/>
             <w:rPr>
               <w:rFonts w:asciiTheme="minorHAnsi" w:eastAsiaTheme="minorEastAsia" w:hAnsiTheme="minorHAnsi" w:cstheme="minorBidi"/>
               <w:noProof/>
@@ -2200,7 +2322,7 @@
               <w:lang w:eastAsia="pt-BR" w:bidi="ar-SA"/>
             </w:rPr>
           </w:pPr>
-          <w:hyperlink w:anchor="_Toc389606780" w:history="1">
+          <w:hyperlink w:anchor="_Toc389616898" w:history="1">
             <w:r>
               <w:rPr>
                 <w:rStyle w:val="Hyperlink"/>
@@ -2245,7 +2367,7 @@
                 <w:noProof/>
                 <w:webHidden/>
               </w:rPr>
-              <w:instrText xml:space="preserve"> PAGEREF _Toc389606780 \h </w:instrText>
+              <w:instrText xml:space="preserve"> PAGEREF _Toc389616898 \h </w:instrText>
             </w:r>
             <w:r>
               <w:rPr>
@@ -2283,6 +2405,7 @@
               <w:tab w:val="left" w:pos="480"/>
               <w:tab w:val="right" w:leader="dot" w:pos="8494"/>
             </w:tabs>
+            <w:jc w:val="both"/>
             <w:rPr>
               <w:rFonts w:asciiTheme="minorHAnsi" w:eastAsiaTheme="minorEastAsia" w:hAnsiTheme="minorHAnsi" w:cstheme="minorBidi"/>
               <w:noProof/>
@@ -2292,7 +2415,7 @@
               <w:lang w:eastAsia="pt-BR" w:bidi="ar-SA"/>
             </w:rPr>
           </w:pPr>
-          <w:hyperlink w:anchor="_Toc389606781" w:history="1">
+          <w:hyperlink w:anchor="_Toc389616899" w:history="1">
             <w:r>
               <w:rPr>
                 <w:rStyle w:val="Hyperlink"/>
@@ -2337,7 +2460,7 @@
                 <w:noProof/>
                 <w:webHidden/>
               </w:rPr>
-              <w:instrText xml:space="preserve"> PAGEREF _Toc389606781 \h </w:instrText>
+              <w:instrText xml:space="preserve"> PAGEREF _Toc389616899 \h </w:instrText>
             </w:r>
             <w:r>
               <w:rPr>
@@ -2375,6 +2498,7 @@
               <w:tab w:val="left" w:pos="880"/>
               <w:tab w:val="right" w:leader="dot" w:pos="8494"/>
             </w:tabs>
+            <w:jc w:val="both"/>
             <w:rPr>
               <w:rFonts w:asciiTheme="minorHAnsi" w:eastAsiaTheme="minorEastAsia" w:hAnsiTheme="minorHAnsi" w:cstheme="minorBidi"/>
               <w:noProof/>
@@ -2384,7 +2508,7 @@
               <w:lang w:eastAsia="pt-BR" w:bidi="ar-SA"/>
             </w:rPr>
           </w:pPr>
-          <w:hyperlink w:anchor="_Toc389606782" w:history="1">
+          <w:hyperlink w:anchor="_Toc389616900" w:history="1">
             <w:r>
               <w:rPr>
                 <w:rStyle w:val="Hyperlink"/>
@@ -2429,7 +2553,7 @@
                 <w:noProof/>
                 <w:webHidden/>
               </w:rPr>
-              <w:instrText xml:space="preserve"> PAGEREF _Toc389606782 \h </w:instrText>
+              <w:instrText xml:space="preserve"> PAGEREF _Toc389616900 \h </w:instrText>
             </w:r>
             <w:r>
               <w:rPr>
@@ -2467,6 +2591,7 @@
               <w:tab w:val="left" w:pos="480"/>
               <w:tab w:val="right" w:leader="dot" w:pos="8494"/>
             </w:tabs>
+            <w:jc w:val="both"/>
             <w:rPr>
               <w:rFonts w:asciiTheme="minorHAnsi" w:eastAsiaTheme="minorEastAsia" w:hAnsiTheme="minorHAnsi" w:cstheme="minorBidi"/>
               <w:noProof/>
@@ -2476,7 +2601,7 @@
               <w:lang w:eastAsia="pt-BR" w:bidi="ar-SA"/>
             </w:rPr>
           </w:pPr>
-          <w:hyperlink w:anchor="_Toc389606783" w:history="1">
+          <w:hyperlink w:anchor="_Toc389616901" w:history="1">
             <w:r>
               <w:rPr>
                 <w:rStyle w:val="Hyperlink"/>
@@ -2521,7 +2646,7 @@
                 <w:noProof/>
                 <w:webHidden/>
               </w:rPr>
-              <w:instrText xml:space="preserve"> PAGEREF _Toc389606783 \h </w:instrText>
+              <w:instrText xml:space="preserve"> PAGEREF _Toc389616901 \h </w:instrText>
             </w:r>
             <w:r>
               <w:rPr>
@@ -2559,6 +2684,7 @@
               <w:tab w:val="left" w:pos="880"/>
               <w:tab w:val="right" w:leader="dot" w:pos="8494"/>
             </w:tabs>
+            <w:jc w:val="both"/>
             <w:rPr>
               <w:rFonts w:asciiTheme="minorHAnsi" w:eastAsiaTheme="minorEastAsia" w:hAnsiTheme="minorHAnsi" w:cstheme="minorBidi"/>
               <w:noProof/>
@@ -2568,7 +2694,7 @@
               <w:lang w:eastAsia="pt-BR" w:bidi="ar-SA"/>
             </w:rPr>
           </w:pPr>
-          <w:hyperlink w:anchor="_Toc389606784" w:history="1">
+          <w:hyperlink w:anchor="_Toc389616902" w:history="1">
             <w:r>
               <w:rPr>
                 <w:rStyle w:val="Hyperlink"/>
@@ -2613,7 +2739,7 @@
                 <w:noProof/>
                 <w:webHidden/>
               </w:rPr>
-              <w:instrText xml:space="preserve"> PAGEREF _Toc389606784 \h </w:instrText>
+              <w:instrText xml:space="preserve"> PAGEREF _Toc389616902 \h </w:instrText>
             </w:r>
             <w:r>
               <w:rPr>
@@ -2651,6 +2777,7 @@
               <w:tab w:val="left" w:pos="880"/>
               <w:tab w:val="right" w:leader="dot" w:pos="8494"/>
             </w:tabs>
+            <w:jc w:val="both"/>
             <w:rPr>
               <w:rFonts w:asciiTheme="minorHAnsi" w:eastAsiaTheme="minorEastAsia" w:hAnsiTheme="minorHAnsi" w:cstheme="minorBidi"/>
               <w:noProof/>
@@ -2660,7 +2787,7 @@
               <w:lang w:eastAsia="pt-BR" w:bidi="ar-SA"/>
             </w:rPr>
           </w:pPr>
-          <w:hyperlink w:anchor="_Toc389606785" w:history="1">
+          <w:hyperlink w:anchor="_Toc389616903" w:history="1">
             <w:r>
               <w:rPr>
                 <w:rStyle w:val="Hyperlink"/>
@@ -2705,7 +2832,7 @@
                 <w:noProof/>
                 <w:webHidden/>
               </w:rPr>
-              <w:instrText xml:space="preserve"> PAGEREF _Toc389606785 \h </w:instrText>
+              <w:instrText xml:space="preserve"> PAGEREF _Toc389616903 \h </w:instrText>
             </w:r>
             <w:r>
               <w:rPr>
@@ -2743,6 +2870,7 @@
               <w:tab w:val="left" w:pos="1320"/>
               <w:tab w:val="right" w:leader="dot" w:pos="8494"/>
             </w:tabs>
+            <w:jc w:val="both"/>
             <w:rPr>
               <w:rFonts w:asciiTheme="minorHAnsi" w:eastAsiaTheme="minorEastAsia" w:hAnsiTheme="minorHAnsi" w:cstheme="minorBidi"/>
               <w:noProof/>
@@ -2752,7 +2880,7 @@
               <w:lang w:eastAsia="pt-BR" w:bidi="ar-SA"/>
             </w:rPr>
           </w:pPr>
-          <w:hyperlink w:anchor="_Toc389606786" w:history="1">
+          <w:hyperlink w:anchor="_Toc389616904" w:history="1">
             <w:r>
               <w:rPr>
                 <w:rStyle w:val="Hyperlink"/>
@@ -2797,7 +2925,7 @@
                 <w:noProof/>
                 <w:webHidden/>
               </w:rPr>
-              <w:instrText xml:space="preserve"> PAGEREF _Toc389606786 \h </w:instrText>
+              <w:instrText xml:space="preserve"> PAGEREF _Toc389616904 \h </w:instrText>
             </w:r>
             <w:r>
               <w:rPr>
@@ -2835,6 +2963,7 @@
               <w:tab w:val="left" w:pos="1320"/>
               <w:tab w:val="right" w:leader="dot" w:pos="8494"/>
             </w:tabs>
+            <w:jc w:val="both"/>
             <w:rPr>
               <w:rFonts w:asciiTheme="minorHAnsi" w:eastAsiaTheme="minorEastAsia" w:hAnsiTheme="minorHAnsi" w:cstheme="minorBidi"/>
               <w:noProof/>
@@ -2844,7 +2973,7 @@
               <w:lang w:eastAsia="pt-BR" w:bidi="ar-SA"/>
             </w:rPr>
           </w:pPr>
-          <w:hyperlink w:anchor="_Toc389606787" w:history="1">
+          <w:hyperlink w:anchor="_Toc389616905" w:history="1">
             <w:r>
               <w:rPr>
                 <w:rStyle w:val="Hyperlink"/>
@@ -2868,7 +2997,7 @@
                 <w:rStyle w:val="Hyperlink"/>
                 <w:noProof/>
               </w:rPr>
-              <w:t>Templates de Documentos</w:t>
+              <w:t>Recursos</w:t>
             </w:r>
             <w:r>
               <w:rPr>
@@ -2889,7 +3018,7 @@
                 <w:noProof/>
                 <w:webHidden/>
               </w:rPr>
-              <w:instrText xml:space="preserve"> PAGEREF _Toc389606787 \h </w:instrText>
+              <w:instrText xml:space="preserve"> PAGEREF _Toc389616905 \h </w:instrText>
             </w:r>
             <w:r>
               <w:rPr>
@@ -2921,6 +3050,102 @@
           </w:hyperlink>
         </w:p>
         <w:p>
+          <w:pPr>
+            <w:pStyle w:val="Sumrio3"/>
+            <w:tabs>
+              <w:tab w:val="left" w:pos="1320"/>
+              <w:tab w:val="right" w:leader="dot" w:pos="8494"/>
+            </w:tabs>
+            <w:jc w:val="both"/>
+            <w:rPr>
+              <w:rFonts w:asciiTheme="minorHAnsi" w:eastAsiaTheme="minorEastAsia" w:hAnsiTheme="minorHAnsi" w:cstheme="minorBidi"/>
+              <w:noProof/>
+              <w:color w:val="auto"/>
+              <w:sz w:val="22"/>
+              <w:szCs w:val="22"/>
+              <w:lang w:eastAsia="pt-BR" w:bidi="ar-SA"/>
+            </w:rPr>
+          </w:pPr>
+          <w:hyperlink w:anchor="_Toc389616906" w:history="1">
+            <w:r>
+              <w:rPr>
+                <w:rStyle w:val="Hyperlink"/>
+                <w:noProof/>
+              </w:rPr>
+              <w:t>3.2.3</w:t>
+            </w:r>
+            <w:r>
+              <w:rPr>
+                <w:rFonts w:asciiTheme="minorHAnsi" w:eastAsiaTheme="minorEastAsia" w:hAnsiTheme="minorHAnsi" w:cstheme="minorBidi"/>
+                <w:noProof/>
+                <w:color w:val="auto"/>
+                <w:sz w:val="22"/>
+                <w:szCs w:val="22"/>
+                <w:lang w:eastAsia="pt-BR" w:bidi="ar-SA"/>
+              </w:rPr>
+              <w:tab/>
+            </w:r>
+            <w:r>
+              <w:rPr>
+                <w:rStyle w:val="Hyperlink"/>
+                <w:noProof/>
+              </w:rPr>
+              <w:t>Estrutura do Repositório do Projeto</w:t>
+            </w:r>
+            <w:r>
+              <w:rPr>
+                <w:noProof/>
+                <w:webHidden/>
+              </w:rPr>
+              <w:tab/>
+            </w:r>
+            <w:r>
+              <w:rPr>
+                <w:noProof/>
+                <w:webHidden/>
+              </w:rPr>
+              <w:fldChar w:fldCharType="begin"/>
+            </w:r>
+            <w:r>
+              <w:rPr>
+                <w:noProof/>
+                <w:webHidden/>
+              </w:rPr>
+              <w:instrText xml:space="preserve"> PAGEREF _Toc389616906 \h </w:instrText>
+            </w:r>
+            <w:r>
+              <w:rPr>
+                <w:noProof/>
+                <w:webHidden/>
+              </w:rPr>
+            </w:r>
+            <w:r>
+              <w:rPr>
+                <w:noProof/>
+                <w:webHidden/>
+              </w:rPr>
+              <w:fldChar w:fldCharType="separate"/>
+            </w:r>
+            <w:r>
+              <w:rPr>
+                <w:noProof/>
+                <w:webHidden/>
+              </w:rPr>
+              <w:t>7</w:t>
+            </w:r>
+            <w:r>
+              <w:rPr>
+                <w:noProof/>
+                <w:webHidden/>
+              </w:rPr>
+              <w:fldChar w:fldCharType="end"/>
+            </w:r>
+          </w:hyperlink>
+        </w:p>
+        <w:p>
+          <w:pPr>
+            <w:jc w:val="both"/>
+          </w:pPr>
           <w:r>
             <w:rPr>
               <w:b/>
@@ -2938,6 +3163,7 @@
           <w:ilvl w:val="0"/>
           <w:numId w:val="8"/>
         </w:numPr>
+        <w:jc w:val="both"/>
         <w:rPr>
           <w:rFonts w:cs="Times New Roman"/>
         </w:rPr>
@@ -2949,16 +3175,21 @@
         </w:rPr>
         <w:br w:type="page"/>
       </w:r>
-      <w:bookmarkStart w:id="0" w:name="_Toc389606777"/>
+      <w:bookmarkStart w:id="1" w:name="_Toc389616895"/>
       <w:r>
         <w:lastRenderedPageBreak/>
         <w:t>Introdução</w:t>
       </w:r>
-      <w:bookmarkEnd w:id="0"/>
-    </w:p>
-    <w:p/>
-    <w:p>
-      <w:pPr>
+      <w:bookmarkEnd w:id="1"/>
+    </w:p>
+    <w:p>
+      <w:pPr>
+        <w:jc w:val="both"/>
+      </w:pPr>
+    </w:p>
+    <w:p>
+      <w:pPr>
+        <w:jc w:val="both"/>
         <w:rPr>
           <w:rFonts w:ascii="Arial" w:hAnsi="Arial" w:cs="Arial"/>
           <w:color w:val="000000"/>
@@ -2980,6 +3211,7 @@
     </w:p>
     <w:p>
       <w:pPr>
+        <w:jc w:val="both"/>
         <w:rPr>
           <w:rFonts w:ascii="Arial" w:hAnsi="Arial" w:cs="Arial"/>
           <w:color w:val="000000"/>
@@ -2996,22 +3228,25 @@
           <w:ilvl w:val="1"/>
           <w:numId w:val="9"/>
         </w:numPr>
-      </w:pPr>
-      <w:bookmarkStart w:id="1" w:name="_Toc389606778"/>
+        <w:jc w:val="both"/>
+      </w:pPr>
+      <w:bookmarkStart w:id="2" w:name="_Toc389616896"/>
       <w:r>
         <w:t>Propósito</w:t>
       </w:r>
-      <w:bookmarkEnd w:id="1"/>
+      <w:bookmarkEnd w:id="2"/>
     </w:p>
     <w:p>
       <w:pPr>
         <w:pStyle w:val="PargrafodaLista"/>
         <w:ind w:left="1410"/>
+        <w:jc w:val="both"/>
       </w:pPr>
     </w:p>
     <w:p>
       <w:pPr>
         <w:pStyle w:val="SemEspaamento"/>
+        <w:jc w:val="both"/>
       </w:pPr>
       <w:r>
         <w:t xml:space="preserve">Manter um conjunto de produtos </w:t>
@@ -3026,28 +3261,13 @@
         <w:t>evolui</w:t>
       </w:r>
       <w:r>
-        <w:t xml:space="preserve">, manter construções de software consistentes, </w:t>
-      </w:r>
-      <w:proofErr w:type="spellStart"/>
-      <w:r>
-        <w:t>fornecer</w:t>
-      </w:r>
-      <w:proofErr w:type="spellEnd"/>
-      <w:r>
-        <w:t xml:space="preserve"> meios eficientes para se adaptar às mudanças, </w:t>
-      </w:r>
-      <w:proofErr w:type="spellStart"/>
-      <w:r>
-        <w:t>replanejando</w:t>
-      </w:r>
-      <w:proofErr w:type="spellEnd"/>
-      <w:r>
-        <w:t xml:space="preserve"> o trabalho adequadamente, bem como dados para medição do progresso.</w:t>
+        <w:t>, manter construções de software consistentes, fornecer meios eficientes para se adaptar às mudanças, replanejando o trabalho adequadamente, bem como dados para medição do progresso.</w:t>
       </w:r>
     </w:p>
     <w:p>
       <w:pPr>
         <w:pStyle w:val="SemEspaamento"/>
+        <w:jc w:val="both"/>
         <w:rPr>
           <w:rFonts w:ascii="Arial" w:hAnsi="Arial" w:cs="Arial"/>
           <w:color w:val="000000"/>
@@ -3067,16 +3287,22 @@
           <w:ilvl w:val="1"/>
           <w:numId w:val="8"/>
         </w:numPr>
-      </w:pPr>
-      <w:bookmarkStart w:id="2" w:name="_Toc389606779"/>
+        <w:jc w:val="both"/>
+      </w:pPr>
+      <w:bookmarkStart w:id="3" w:name="_Toc389616897"/>
       <w:r>
         <w:t>Escopo</w:t>
       </w:r>
-      <w:bookmarkEnd w:id="2"/>
-    </w:p>
-    <w:p/>
-    <w:p>
-      <w:pPr>
+      <w:bookmarkEnd w:id="3"/>
+    </w:p>
+    <w:p>
+      <w:pPr>
+        <w:jc w:val="both"/>
+      </w:pPr>
+    </w:p>
+    <w:p>
+      <w:pPr>
+        <w:jc w:val="both"/>
         <w:rPr>
           <w:rFonts w:ascii="Times New Roman" w:hAnsi="Times New Roman" w:cs="Times New Roman"/>
         </w:rPr>
@@ -3124,6 +3350,7 @@
     </w:p>
     <w:p>
       <w:pPr>
+        <w:jc w:val="both"/>
         <w:rPr>
           <w:rFonts w:ascii="Times New Roman" w:hAnsi="Times New Roman" w:cs="Times New Roman"/>
         </w:rPr>
@@ -3136,29 +3363,51 @@
           <w:ilvl w:val="1"/>
           <w:numId w:val="8"/>
         </w:numPr>
-      </w:pPr>
-      <w:bookmarkStart w:id="3" w:name="_Toc389606780"/>
+        <w:jc w:val="both"/>
+      </w:pPr>
+      <w:bookmarkStart w:id="4" w:name="_Toc389616898"/>
       <w:r>
         <w:t>Glossário</w:t>
       </w:r>
-      <w:bookmarkEnd w:id="3"/>
-    </w:p>
-    <w:p/>
-    <w:p>
-      <w:r>
-        <w:t>Esta seção explica alguns termos que serão utilizados ao longo deste de documento</w:t>
+      <w:bookmarkEnd w:id="4"/>
+    </w:p>
+    <w:p>
+      <w:pPr>
+        <w:jc w:val="both"/>
+      </w:pPr>
+    </w:p>
+    <w:p>
+      <w:pPr>
+        <w:jc w:val="both"/>
+      </w:pPr>
+      <w:r>
+        <w:t xml:space="preserve">Esta seção explica alguns termos que </w:t>
+      </w:r>
+      <w:r>
+        <w:t xml:space="preserve">serão utilizados ao longo deste </w:t>
+      </w:r>
+      <w:r>
+        <w:t>documento</w:t>
       </w:r>
       <w:r>
         <w:t>. A tabela a seguir descreve tais termos:</w:t>
       </w:r>
     </w:p>
-    <w:p/>
-    <w:p/>
+    <w:p>
+      <w:pPr>
+        <w:jc w:val="both"/>
+      </w:pPr>
+    </w:p>
+    <w:p>
+      <w:pPr>
+        <w:jc w:val="both"/>
+      </w:pPr>
+    </w:p>
     <w:p>
       <w:pPr>
         <w:pStyle w:val="Legenda"/>
         <w:keepNext/>
-        <w:jc w:val="center"/>
+        <w:jc w:val="both"/>
         <w:rPr>
           <w:sz w:val="24"/>
           <w:szCs w:val="24"/>
@@ -3233,7 +3482,7 @@
           <w:bottom w:w="55" w:type="dxa"/>
           <w:right w:w="55" w:type="dxa"/>
         </w:tblCellMar>
-        <w:tblLook w:val="0000" w:firstRow="0" w:lastRow="0" w:firstColumn="0" w:lastColumn="0" w:noHBand="0" w:noVBand="0"/>
+        <w:tblLook w:val="0000"/>
       </w:tblPr>
       <w:tblGrid>
         <w:gridCol w:w="2618"/>
@@ -3257,7 +3506,7 @@
           <w:p>
             <w:pPr>
               <w:pStyle w:val="Contedodatabela"/>
-              <w:jc w:val="center"/>
+              <w:jc w:val="both"/>
               <w:rPr>
                 <w:rFonts w:ascii="Times New Roman" w:hAnsi="Times New Roman" w:cs="Times New Roman"/>
               </w:rPr>
@@ -3287,7 +3536,7 @@
           <w:p>
             <w:pPr>
               <w:pStyle w:val="Contedodatabela"/>
-              <w:jc w:val="center"/>
+              <w:jc w:val="both"/>
               <w:rPr>
                 <w:rFonts w:ascii="Times New Roman" w:hAnsi="Times New Roman" w:cs="Times New Roman"/>
               </w:rPr>
@@ -3318,7 +3567,7 @@
           <w:p>
             <w:pPr>
               <w:pStyle w:val="Contedodatabela"/>
-              <w:jc w:val="center"/>
+              <w:jc w:val="both"/>
               <w:rPr>
                 <w:rFonts w:ascii="Times New Roman" w:hAnsi="Times New Roman" w:cs="Times New Roman"/>
               </w:rPr>
@@ -3349,6 +3598,7 @@
             <w:pPr>
               <w:pStyle w:val="PargrafodaLista"/>
               <w:ind w:left="360"/>
+              <w:jc w:val="both"/>
               <w:rPr>
                 <w:rFonts w:ascii="Times New Roman" w:hAnsi="Times New Roman" w:cs="Times New Roman"/>
                 <w:color w:val="FF3333"/>
@@ -3400,7 +3650,7 @@
           <w:p>
             <w:pPr>
               <w:pStyle w:val="Contedodatabela"/>
-              <w:jc w:val="center"/>
+              <w:jc w:val="both"/>
               <w:rPr>
                 <w:rFonts w:ascii="Times New Roman" w:hAnsi="Times New Roman" w:cs="Times New Roman"/>
               </w:rPr>
@@ -3430,7 +3680,7 @@
           <w:p>
             <w:pPr>
               <w:pStyle w:val="Contedodatabela"/>
-              <w:jc w:val="center"/>
+              <w:jc w:val="both"/>
               <w:rPr>
                 <w:rFonts w:ascii="Times New Roman" w:hAnsi="Times New Roman" w:cs="Times New Roman"/>
               </w:rPr>
@@ -3469,7 +3719,7 @@
           <w:p>
             <w:pPr>
               <w:pStyle w:val="Contedodatabela"/>
-              <w:jc w:val="center"/>
+              <w:jc w:val="both"/>
               <w:rPr>
                 <w:rFonts w:ascii="Times New Roman" w:hAnsi="Times New Roman" w:cs="Times New Roman"/>
               </w:rPr>
@@ -3499,6 +3749,7 @@
           <w:p>
             <w:pPr>
               <w:pStyle w:val="Contedodatabela"/>
+              <w:jc w:val="both"/>
               <w:rPr>
                 <w:rFonts w:ascii="Times New Roman" w:hAnsi="Times New Roman" w:cs="Times New Roman"/>
               </w:rPr>
@@ -3577,6 +3828,7 @@
           <w:p>
             <w:pPr>
               <w:pStyle w:val="Contedodatabela"/>
+              <w:jc w:val="both"/>
               <w:rPr>
                 <w:rFonts w:ascii="Times New Roman" w:hAnsi="Times New Roman" w:cs="Times New Roman"/>
               </w:rPr>
@@ -3600,6 +3852,7 @@
           <w:p>
             <w:pPr>
               <w:pStyle w:val="Contedodatabela"/>
+              <w:jc w:val="both"/>
               <w:rPr>
                 <w:rFonts w:ascii="Times New Roman" w:hAnsi="Times New Roman" w:cs="Times New Roman"/>
               </w:rPr>
@@ -3624,6 +3877,7 @@
           <w:p>
             <w:pPr>
               <w:pStyle w:val="Contedodatabela"/>
+              <w:jc w:val="both"/>
               <w:rPr>
                 <w:rFonts w:ascii="Times New Roman" w:hAnsi="Times New Roman" w:cs="Times New Roman"/>
               </w:rPr>
@@ -3647,6 +3901,7 @@
           <w:p>
             <w:pPr>
               <w:pStyle w:val="Contedodatabela"/>
+              <w:jc w:val="both"/>
               <w:rPr>
                 <w:rFonts w:ascii="Times New Roman" w:hAnsi="Times New Roman" w:cs="Times New Roman"/>
               </w:rPr>
@@ -3671,6 +3926,7 @@
           <w:p>
             <w:pPr>
               <w:pStyle w:val="Contedodatabela"/>
+              <w:jc w:val="both"/>
               <w:rPr>
                 <w:rFonts w:ascii="Times New Roman" w:hAnsi="Times New Roman" w:cs="Times New Roman"/>
               </w:rPr>
@@ -3694,6 +3950,7 @@
           <w:p>
             <w:pPr>
               <w:pStyle w:val="Contedodatabela"/>
+              <w:jc w:val="both"/>
               <w:rPr>
                 <w:rFonts w:ascii="Times New Roman" w:hAnsi="Times New Roman" w:cs="Times New Roman"/>
               </w:rPr>
@@ -3718,6 +3975,7 @@
           <w:p>
             <w:pPr>
               <w:pStyle w:val="Contedodatabela"/>
+              <w:jc w:val="both"/>
               <w:rPr>
                 <w:rFonts w:ascii="Times New Roman" w:hAnsi="Times New Roman" w:cs="Times New Roman"/>
               </w:rPr>
@@ -3741,6 +3999,7 @@
           <w:p>
             <w:pPr>
               <w:pStyle w:val="Contedodatabela"/>
+              <w:jc w:val="both"/>
               <w:rPr>
                 <w:rFonts w:ascii="Times New Roman" w:hAnsi="Times New Roman" w:cs="Times New Roman"/>
               </w:rPr>
@@ -3765,6 +4024,7 @@
           <w:p>
             <w:pPr>
               <w:pStyle w:val="Contedodatabela"/>
+              <w:jc w:val="both"/>
               <w:rPr>
                 <w:rFonts w:ascii="Times New Roman" w:hAnsi="Times New Roman" w:cs="Times New Roman"/>
               </w:rPr>
@@ -3788,6 +4048,7 @@
           <w:p>
             <w:pPr>
               <w:pStyle w:val="Contedodatabela"/>
+              <w:jc w:val="both"/>
               <w:rPr>
                 <w:rFonts w:ascii="Times New Roman" w:hAnsi="Times New Roman" w:cs="Times New Roman"/>
               </w:rPr>
@@ -3812,6 +4073,7 @@
           <w:p>
             <w:pPr>
               <w:pStyle w:val="Contedodatabela"/>
+              <w:jc w:val="both"/>
               <w:rPr>
                 <w:rFonts w:ascii="Times New Roman" w:hAnsi="Times New Roman" w:cs="Times New Roman"/>
               </w:rPr>
@@ -3835,6 +4097,7 @@
           <w:p>
             <w:pPr>
               <w:pStyle w:val="Contedodatabela"/>
+              <w:jc w:val="both"/>
               <w:rPr>
                 <w:rFonts w:ascii="Times New Roman" w:hAnsi="Times New Roman" w:cs="Times New Roman"/>
               </w:rPr>
@@ -3859,6 +4122,7 @@
           <w:p>
             <w:pPr>
               <w:pStyle w:val="Contedodatabela"/>
+              <w:jc w:val="both"/>
               <w:rPr>
                 <w:rFonts w:ascii="Times New Roman" w:hAnsi="Times New Roman" w:cs="Times New Roman"/>
               </w:rPr>
@@ -3882,6 +4146,7 @@
           <w:p>
             <w:pPr>
               <w:pStyle w:val="Contedodatabela"/>
+              <w:jc w:val="both"/>
               <w:rPr>
                 <w:rFonts w:ascii="Times New Roman" w:hAnsi="Times New Roman" w:cs="Times New Roman"/>
               </w:rPr>
@@ -3906,6 +4171,7 @@
           <w:p>
             <w:pPr>
               <w:pStyle w:val="Contedodatabela"/>
+              <w:jc w:val="both"/>
               <w:rPr>
                 <w:rFonts w:ascii="Times New Roman" w:hAnsi="Times New Roman" w:cs="Times New Roman"/>
               </w:rPr>
@@ -3929,6 +4195,7 @@
           <w:p>
             <w:pPr>
               <w:pStyle w:val="Contedodatabela"/>
+              <w:jc w:val="both"/>
               <w:rPr>
                 <w:rFonts w:ascii="Times New Roman" w:hAnsi="Times New Roman" w:cs="Times New Roman"/>
               </w:rPr>
@@ -3953,6 +4220,7 @@
           <w:p>
             <w:pPr>
               <w:pStyle w:val="Contedodatabela"/>
+              <w:jc w:val="both"/>
               <w:rPr>
                 <w:rFonts w:ascii="Times New Roman" w:hAnsi="Times New Roman" w:cs="Times New Roman"/>
               </w:rPr>
@@ -3976,6 +4244,7 @@
           <w:p>
             <w:pPr>
               <w:pStyle w:val="Contedodatabela"/>
+              <w:jc w:val="both"/>
               <w:rPr>
                 <w:rFonts w:ascii="Times New Roman" w:hAnsi="Times New Roman" w:cs="Times New Roman"/>
               </w:rPr>
@@ -4000,6 +4269,7 @@
           <w:p>
             <w:pPr>
               <w:pStyle w:val="Contedodatabela"/>
+              <w:jc w:val="both"/>
               <w:rPr>
                 <w:rFonts w:ascii="Times New Roman" w:hAnsi="Times New Roman" w:cs="Times New Roman"/>
               </w:rPr>
@@ -4023,6 +4293,7 @@
           <w:p>
             <w:pPr>
               <w:pStyle w:val="Contedodatabela"/>
+              <w:jc w:val="both"/>
               <w:rPr>
                 <w:rFonts w:ascii="Times New Roman" w:hAnsi="Times New Roman" w:cs="Times New Roman"/>
               </w:rPr>
@@ -4035,19 +4306,14 @@
       <w:pPr>
         <w:pStyle w:val="PargrafodaLista"/>
         <w:ind w:left="1410"/>
+        <w:jc w:val="both"/>
       </w:pPr>
     </w:p>
     <w:p>
       <w:pPr>
         <w:pStyle w:val="PargrafodaLista"/>
         <w:ind w:left="1410"/>
-      </w:pPr>
-    </w:p>
-    <w:p>
-      <w:pPr>
-        <w:rPr>
-          <w:rFonts w:ascii="Times New Roman" w:hAnsi="Times New Roman" w:cs="Times New Roman"/>
-        </w:rPr>
+        <w:jc w:val="both"/>
       </w:pPr>
     </w:p>
     <w:p>
@@ -4055,6 +4321,7 @@
         <w:widowControl/>
         <w:suppressAutoHyphens w:val="0"/>
         <w:spacing w:after="160" w:line="259" w:lineRule="auto"/>
+        <w:jc w:val="both"/>
       </w:pPr>
       <w:r>
         <w:br w:type="page"/>
@@ -4067,20 +4334,26 @@
           <w:ilvl w:val="0"/>
           <w:numId w:val="8"/>
         </w:numPr>
-      </w:pPr>
-      <w:bookmarkStart w:id="4" w:name="_Toc389606781"/>
+        <w:jc w:val="both"/>
+      </w:pPr>
+      <w:bookmarkStart w:id="5" w:name="_Toc389616899"/>
       <w:r>
         <w:lastRenderedPageBreak/>
         <w:t>Organização</w:t>
       </w:r>
-      <w:bookmarkEnd w:id="4"/>
-    </w:p>
-    <w:p/>
+      <w:bookmarkEnd w:id="5"/>
+    </w:p>
+    <w:p>
+      <w:pPr>
+        <w:jc w:val="both"/>
+      </w:pPr>
+    </w:p>
     <w:p>
       <w:pPr>
         <w:pStyle w:val="Ttulo2"/>
-      </w:pPr>
-      <w:bookmarkStart w:id="5" w:name="_Toc389606782"/>
+        <w:jc w:val="both"/>
+      </w:pPr>
+      <w:bookmarkStart w:id="6" w:name="_Toc389616900"/>
       <w:r>
         <w:t>2.1</w:t>
       </w:r>
@@ -4088,15 +4361,23 @@
         <w:tab/>
         <w:t>Papéis e Responsabilidades</w:t>
       </w:r>
-      <w:bookmarkEnd w:id="5"/>
-    </w:p>
-    <w:p/>
-    <w:p/>
+      <w:bookmarkEnd w:id="6"/>
+    </w:p>
+    <w:p>
+      <w:pPr>
+        <w:jc w:val="both"/>
+      </w:pPr>
+    </w:p>
+    <w:p>
+      <w:pPr>
+        <w:jc w:val="both"/>
+      </w:pPr>
+    </w:p>
     <w:p>
       <w:pPr>
         <w:pStyle w:val="Legenda"/>
         <w:keepNext/>
-        <w:jc w:val="center"/>
+        <w:jc w:val="both"/>
         <w:rPr>
           <w:sz w:val="24"/>
           <w:szCs w:val="24"/>
@@ -4173,7 +4454,7 @@
       <w:tblPr>
         <w:tblStyle w:val="Tabelacomgrade"/>
         <w:tblW w:w="0" w:type="auto"/>
-        <w:tblLook w:val="04A0" w:firstRow="1" w:lastRow="0" w:firstColumn="1" w:lastColumn="0" w:noHBand="0" w:noVBand="1"/>
+        <w:tblLook w:val="04A0"/>
       </w:tblPr>
       <w:tblGrid>
         <w:gridCol w:w="2831"/>
@@ -4188,6 +4469,9 @@
             <w:vAlign w:val="center"/>
           </w:tcPr>
           <w:p>
+            <w:pPr>
+              <w:jc w:val="both"/>
+            </w:pPr>
             <w:r>
               <w:t>Papéis Envolvidos</w:t>
             </w:r>
@@ -4200,6 +4484,9 @@
             <w:vAlign w:val="center"/>
           </w:tcPr>
           <w:p>
+            <w:pPr>
+              <w:jc w:val="both"/>
+            </w:pPr>
             <w:r>
               <w:t>Responsabilidades</w:t>
             </w:r>
@@ -4212,6 +4499,9 @@
             <w:vAlign w:val="center"/>
           </w:tcPr>
           <w:p>
+            <w:pPr>
+              <w:jc w:val="both"/>
+            </w:pPr>
             <w:r>
               <w:t>Membros</w:t>
             </w:r>
@@ -4225,6 +4515,9 @@
             <w:vAlign w:val="center"/>
           </w:tcPr>
           <w:p>
+            <w:pPr>
+              <w:jc w:val="both"/>
+            </w:pPr>
             <w:r>
               <w:t>CCB</w:t>
             </w:r>
@@ -4237,7 +4530,7 @@
           </w:tcPr>
           <w:p>
             <w:pPr>
-              <w:jc w:val="center"/>
+              <w:jc w:val="both"/>
             </w:pPr>
             <w:r>
               <w:t>Avaliar e aprovar mudanças.</w:t>
@@ -4251,7 +4544,7 @@
           </w:tcPr>
           <w:p>
             <w:pPr>
-              <w:jc w:val="center"/>
+              <w:jc w:val="both"/>
             </w:pPr>
             <w:r>
               <w:t>Acácio Azevedo, Bruno Fernandes, Dênis Gomes e Tiago Severo</w:t>
@@ -4266,6 +4559,9 @@
             <w:vAlign w:val="center"/>
           </w:tcPr>
           <w:p>
+            <w:pPr>
+              <w:jc w:val="both"/>
+            </w:pPr>
             <w:r>
               <w:t>Gerente de Configuração</w:t>
             </w:r>
@@ -4283,7 +4579,7 @@
               <w:autoSpaceDE w:val="0"/>
               <w:autoSpaceDN w:val="0"/>
               <w:adjustRightInd w:val="0"/>
-              <w:jc w:val="center"/>
+              <w:jc w:val="both"/>
               <w:rPr>
                 <w:rFonts w:ascii="Times New Roman" w:eastAsiaTheme="minorHAnsi" w:hAnsi="Times New Roman" w:cs="Times New Roman"/>
                 <w:color w:val="auto"/>
@@ -4306,7 +4602,7 @@
               <w:autoSpaceDE w:val="0"/>
               <w:autoSpaceDN w:val="0"/>
               <w:adjustRightInd w:val="0"/>
-              <w:jc w:val="center"/>
+              <w:jc w:val="both"/>
               <w:rPr>
                 <w:rFonts w:ascii="Times New Roman" w:eastAsiaTheme="minorHAnsi" w:hAnsi="Times New Roman" w:cs="Times New Roman"/>
                 <w:color w:val="auto"/>
@@ -4339,7 +4635,7 @@
               <w:autoSpaceDE w:val="0"/>
               <w:autoSpaceDN w:val="0"/>
               <w:adjustRightInd w:val="0"/>
-              <w:jc w:val="center"/>
+              <w:jc w:val="both"/>
               <w:rPr>
                 <w:rFonts w:ascii="Times New Roman" w:eastAsiaTheme="minorHAnsi" w:hAnsi="Times New Roman" w:cs="Times New Roman"/>
                 <w:color w:val="auto"/>
@@ -4354,7 +4650,7 @@
               <w:autoSpaceDE w:val="0"/>
               <w:autoSpaceDN w:val="0"/>
               <w:adjustRightInd w:val="0"/>
-              <w:jc w:val="center"/>
+              <w:jc w:val="both"/>
               <w:rPr>
                 <w:rFonts w:ascii="Times New Roman" w:eastAsiaTheme="minorHAnsi" w:hAnsi="Times New Roman" w:cs="Times New Roman"/>
                 <w:color w:val="auto"/>
@@ -4377,7 +4673,7 @@
               <w:autoSpaceDE w:val="0"/>
               <w:autoSpaceDN w:val="0"/>
               <w:adjustRightInd w:val="0"/>
-              <w:jc w:val="center"/>
+              <w:jc w:val="both"/>
               <w:rPr>
                 <w:rFonts w:ascii="Times New Roman" w:eastAsiaTheme="minorHAnsi" w:hAnsi="Times New Roman" w:cs="Times New Roman"/>
                 <w:color w:val="auto"/>
@@ -4410,7 +4706,7 @@
               <w:autoSpaceDE w:val="0"/>
               <w:autoSpaceDN w:val="0"/>
               <w:adjustRightInd w:val="0"/>
-              <w:jc w:val="center"/>
+              <w:jc w:val="both"/>
               <w:rPr>
                 <w:rFonts w:ascii="Times New Roman" w:eastAsiaTheme="minorHAnsi" w:hAnsi="Times New Roman" w:cs="Times New Roman"/>
                 <w:color w:val="auto"/>
@@ -4443,7 +4739,7 @@
               <w:autoSpaceDE w:val="0"/>
               <w:autoSpaceDN w:val="0"/>
               <w:adjustRightInd w:val="0"/>
-              <w:jc w:val="center"/>
+              <w:jc w:val="both"/>
               <w:rPr>
                 <w:rFonts w:ascii="Times New Roman" w:eastAsiaTheme="minorHAnsi" w:hAnsi="Times New Roman" w:cs="Times New Roman"/>
                 <w:color w:val="auto"/>
@@ -4476,7 +4772,7 @@
               <w:autoSpaceDE w:val="0"/>
               <w:autoSpaceDN w:val="0"/>
               <w:adjustRightInd w:val="0"/>
-              <w:jc w:val="center"/>
+              <w:jc w:val="both"/>
               <w:rPr>
                 <w:rFonts w:ascii="Times New Roman" w:eastAsiaTheme="minorHAnsi" w:hAnsi="Times New Roman" w:cs="Times New Roman"/>
                 <w:color w:val="auto"/>
@@ -4501,7 +4797,7 @@
               <w:autoSpaceDE w:val="0"/>
               <w:autoSpaceDN w:val="0"/>
               <w:adjustRightInd w:val="0"/>
-              <w:jc w:val="center"/>
+              <w:jc w:val="both"/>
               <w:rPr>
                 <w:rFonts w:ascii="Times New Roman" w:eastAsiaTheme="minorHAnsi" w:hAnsi="Times New Roman" w:cs="Times New Roman"/>
                 <w:color w:val="auto"/>
@@ -4516,7 +4812,7 @@
               <w:autoSpaceDE w:val="0"/>
               <w:autoSpaceDN w:val="0"/>
               <w:adjustRightInd w:val="0"/>
-              <w:jc w:val="center"/>
+              <w:jc w:val="both"/>
               <w:rPr>
                 <w:rFonts w:ascii="Times New Roman" w:eastAsiaTheme="minorHAnsi" w:hAnsi="Times New Roman" w:cs="Times New Roman"/>
                 <w:color w:val="auto"/>
@@ -4529,7 +4825,7 @@
                 <w:color w:val="auto"/>
                 <w:lang w:eastAsia="en-US" w:bidi="ar-SA"/>
               </w:rPr>
-              <w:t xml:space="preserve">• Estabelecer e gerenciar as </w:t>
+              <w:t xml:space="preserve">• Avaliar cada artefato </w:t>
             </w:r>
             <w:proofErr w:type="spellStart"/>
             <w:r>
@@ -4538,9 +4834,17 @@
                 <w:color w:val="auto"/>
                 <w:lang w:eastAsia="en-US" w:bidi="ar-SA"/>
               </w:rPr>
-              <w:t>baselines</w:t>
+              <w:t>comitado</w:t>
             </w:r>
             <w:proofErr w:type="spellEnd"/>
+            <w:r>
+              <w:rPr>
+                <w:rFonts w:ascii="Times New Roman" w:eastAsiaTheme="minorHAnsi" w:hAnsi="Times New Roman" w:cs="Times New Roman"/>
+                <w:color w:val="auto"/>
+                <w:lang w:eastAsia="en-US" w:bidi="ar-SA"/>
+              </w:rPr>
+              <w:t xml:space="preserve"> no</w:t>
+            </w:r>
           </w:p>
           <w:p>
             <w:pPr>
@@ -4549,7 +4853,7 @@
               <w:autoSpaceDE w:val="0"/>
               <w:autoSpaceDN w:val="0"/>
               <w:adjustRightInd w:val="0"/>
-              <w:jc w:val="center"/>
+              <w:jc w:val="both"/>
               <w:rPr>
                 <w:rFonts w:ascii="Times New Roman" w:eastAsiaTheme="minorHAnsi" w:hAnsi="Times New Roman" w:cs="Times New Roman"/>
                 <w:color w:val="auto"/>
@@ -4563,7 +4867,7 @@
                 <w:color w:val="auto"/>
                 <w:lang w:eastAsia="en-US" w:bidi="ar-SA"/>
               </w:rPr>
-              <w:t>geradas</w:t>
+              <w:t>repositório</w:t>
             </w:r>
             <w:proofErr w:type="gramEnd"/>
             <w:r>
@@ -4572,9 +4876,86 @@
                 <w:color w:val="auto"/>
                 <w:lang w:eastAsia="en-US" w:bidi="ar-SA"/>
               </w:rPr>
-              <w:t xml:space="preserve"> ao final de cada ciclo, ou</w:t>
-            </w:r>
-          </w:p>
+              <w:t>, e avaliar se eles podem</w:t>
+            </w:r>
+          </w:p>
+          <w:p>
+            <w:pPr>
+              <w:jc w:val="both"/>
+            </w:pPr>
+            <w:proofErr w:type="gramStart"/>
+            <w:r>
+              <w:rPr>
+                <w:rFonts w:ascii="Times New Roman" w:eastAsiaTheme="minorHAnsi" w:hAnsi="Times New Roman" w:cs="Times New Roman"/>
+                <w:color w:val="auto"/>
+                <w:lang w:eastAsia="en-US" w:bidi="ar-SA"/>
+              </w:rPr>
+              <w:t>ser</w:t>
+            </w:r>
+            <w:proofErr w:type="gramEnd"/>
+            <w:r>
+              <w:rPr>
+                <w:rFonts w:ascii="Times New Roman" w:eastAsiaTheme="minorHAnsi" w:hAnsi="Times New Roman" w:cs="Times New Roman"/>
+                <w:color w:val="auto"/>
+                <w:lang w:eastAsia="en-US" w:bidi="ar-SA"/>
+              </w:rPr>
+              <w:t xml:space="preserve"> considerados como core </w:t>
+            </w:r>
+            <w:proofErr w:type="spellStart"/>
+            <w:r>
+              <w:rPr>
+                <w:rFonts w:ascii="Times New Roman" w:eastAsiaTheme="minorHAnsi" w:hAnsi="Times New Roman" w:cs="Times New Roman"/>
+                <w:color w:val="auto"/>
+                <w:lang w:eastAsia="en-US" w:bidi="ar-SA"/>
+              </w:rPr>
+              <w:t>assets</w:t>
+            </w:r>
+            <w:proofErr w:type="spellEnd"/>
+            <w:r>
+              <w:rPr>
+                <w:rFonts w:ascii="Times New Roman" w:eastAsiaTheme="minorHAnsi" w:hAnsi="Times New Roman" w:cs="Times New Roman"/>
+                <w:color w:val="auto"/>
+                <w:lang w:eastAsia="en-US" w:bidi="ar-SA"/>
+              </w:rPr>
+              <w:t>.</w:t>
+            </w:r>
+          </w:p>
+        </w:tc>
+        <w:tc>
+          <w:tcPr>
+            <w:tcW w:w="1836" w:type="dxa"/>
+            <w:vAlign w:val="center"/>
+          </w:tcPr>
+          <w:p>
+            <w:pPr>
+              <w:jc w:val="both"/>
+            </w:pPr>
+            <w:r>
+              <w:t>Bruno Fernandes</w:t>
+            </w:r>
+          </w:p>
+        </w:tc>
+      </w:tr>
+      <w:tr>
+        <w:tc>
+          <w:tcPr>
+            <w:tcW w:w="2831" w:type="dxa"/>
+            <w:vAlign w:val="center"/>
+          </w:tcPr>
+          <w:p>
+            <w:pPr>
+              <w:jc w:val="both"/>
+            </w:pPr>
+            <w:r>
+              <w:t>Engenheiro de Configuração</w:t>
+            </w:r>
+          </w:p>
+        </w:tc>
+        <w:tc>
+          <w:tcPr>
+            <w:tcW w:w="3827" w:type="dxa"/>
+            <w:vAlign w:val="center"/>
+          </w:tcPr>
           <w:p>
             <w:pPr>
               <w:widowControl/>
@@ -4582,30 +4963,20 @@
               <w:autoSpaceDE w:val="0"/>
               <w:autoSpaceDN w:val="0"/>
               <w:adjustRightInd w:val="0"/>
-              <w:jc w:val="center"/>
+              <w:jc w:val="both"/>
               <w:rPr>
                 <w:rFonts w:ascii="Times New Roman" w:eastAsiaTheme="minorHAnsi" w:hAnsi="Times New Roman" w:cs="Times New Roman"/>
                 <w:color w:val="auto"/>
                 <w:lang w:eastAsia="en-US" w:bidi="ar-SA"/>
               </w:rPr>
             </w:pPr>
-            <w:proofErr w:type="gramStart"/>
             <w:r>
               <w:rPr>
                 <w:rFonts w:ascii="Times New Roman" w:eastAsiaTheme="minorHAnsi" w:hAnsi="Times New Roman" w:cs="Times New Roman"/>
                 <w:color w:val="auto"/>
                 <w:lang w:eastAsia="en-US" w:bidi="ar-SA"/>
               </w:rPr>
-              <w:t>sob</w:t>
-            </w:r>
-            <w:proofErr w:type="gramEnd"/>
-            <w:r>
-              <w:rPr>
-                <w:rFonts w:ascii="Times New Roman" w:eastAsiaTheme="minorHAnsi" w:hAnsi="Times New Roman" w:cs="Times New Roman"/>
-                <w:color w:val="auto"/>
-                <w:lang w:eastAsia="en-US" w:bidi="ar-SA"/>
-              </w:rPr>
-              <w:t xml:space="preserve"> demanda</w:t>
+              <w:t>• Identificar a disponibilidade dos</w:t>
             </w:r>
           </w:p>
           <w:p>
@@ -4615,13 +4986,31 @@
               <w:autoSpaceDE w:val="0"/>
               <w:autoSpaceDN w:val="0"/>
               <w:adjustRightInd w:val="0"/>
-              <w:jc w:val="center"/>
+              <w:jc w:val="both"/>
               <w:rPr>
                 <w:rFonts w:ascii="Times New Roman" w:eastAsiaTheme="minorHAnsi" w:hAnsi="Times New Roman" w:cs="Times New Roman"/>
                 <w:color w:val="auto"/>
                 <w:lang w:eastAsia="en-US" w:bidi="ar-SA"/>
               </w:rPr>
             </w:pPr>
+            <w:proofErr w:type="gramStart"/>
+            <w:r>
+              <w:rPr>
+                <w:rFonts w:ascii="Times New Roman" w:eastAsiaTheme="minorHAnsi" w:hAnsi="Times New Roman" w:cs="Times New Roman"/>
+                <w:color w:val="auto"/>
+                <w:lang w:eastAsia="en-US" w:bidi="ar-SA"/>
+              </w:rPr>
+              <w:t>c</w:t>
+            </w:r>
+            <w:r>
+              <w:rPr>
+                <w:rFonts w:ascii="Times New Roman" w:eastAsiaTheme="minorHAnsi" w:hAnsi="Times New Roman" w:cs="Times New Roman"/>
+                <w:color w:val="auto"/>
+                <w:lang w:eastAsia="en-US" w:bidi="ar-SA"/>
+              </w:rPr>
+              <w:t>omponentes</w:t>
+            </w:r>
+            <w:proofErr w:type="gramEnd"/>
           </w:p>
           <w:p>
             <w:pPr>
@@ -4630,39 +5019,13 @@
               <w:autoSpaceDE w:val="0"/>
               <w:autoSpaceDN w:val="0"/>
               <w:adjustRightInd w:val="0"/>
-              <w:jc w:val="center"/>
+              <w:jc w:val="both"/>
               <w:rPr>
                 <w:rFonts w:ascii="Times New Roman" w:eastAsiaTheme="minorHAnsi" w:hAnsi="Times New Roman" w:cs="Times New Roman"/>
                 <w:color w:val="auto"/>
                 <w:lang w:eastAsia="en-US" w:bidi="ar-SA"/>
               </w:rPr>
             </w:pPr>
-            <w:r>
-              <w:rPr>
-                <w:rFonts w:ascii="Times New Roman" w:eastAsiaTheme="minorHAnsi" w:hAnsi="Times New Roman" w:cs="Times New Roman"/>
-                <w:color w:val="auto"/>
-                <w:lang w:eastAsia="en-US" w:bidi="ar-SA"/>
-              </w:rPr>
-              <w:t xml:space="preserve">• Avaliar cada artefato </w:t>
-            </w:r>
-            <w:proofErr w:type="spellStart"/>
-            <w:r>
-              <w:rPr>
-                <w:rFonts w:ascii="Times New Roman" w:eastAsiaTheme="minorHAnsi" w:hAnsi="Times New Roman" w:cs="Times New Roman"/>
-                <w:color w:val="auto"/>
-                <w:lang w:eastAsia="en-US" w:bidi="ar-SA"/>
-              </w:rPr>
-              <w:t>comitado</w:t>
-            </w:r>
-            <w:proofErr w:type="spellEnd"/>
-            <w:r>
-              <w:rPr>
-                <w:rFonts w:ascii="Times New Roman" w:eastAsiaTheme="minorHAnsi" w:hAnsi="Times New Roman" w:cs="Times New Roman"/>
-                <w:color w:val="auto"/>
-                <w:lang w:eastAsia="en-US" w:bidi="ar-SA"/>
-              </w:rPr>
-              <w:t xml:space="preserve"> no</w:t>
-            </w:r>
           </w:p>
           <w:p>
             <w:pPr>
@@ -4671,106 +5034,32 @@
               <w:autoSpaceDE w:val="0"/>
               <w:autoSpaceDN w:val="0"/>
               <w:adjustRightInd w:val="0"/>
-              <w:jc w:val="center"/>
+              <w:jc w:val="both"/>
               <w:rPr>
                 <w:rFonts w:ascii="Times New Roman" w:eastAsiaTheme="minorHAnsi" w:hAnsi="Times New Roman" w:cs="Times New Roman"/>
                 <w:color w:val="auto"/>
                 <w:lang w:eastAsia="en-US" w:bidi="ar-SA"/>
               </w:rPr>
             </w:pPr>
-            <w:proofErr w:type="gramStart"/>
             <w:r>
               <w:rPr>
                 <w:rFonts w:ascii="Times New Roman" w:eastAsiaTheme="minorHAnsi" w:hAnsi="Times New Roman" w:cs="Times New Roman"/>
                 <w:color w:val="auto"/>
                 <w:lang w:eastAsia="en-US" w:bidi="ar-SA"/>
               </w:rPr>
-              <w:t>repositório</w:t>
-            </w:r>
-            <w:proofErr w:type="gramEnd"/>
+              <w:t xml:space="preserve">• Identificar </w:t>
+            </w:r>
+            <w:proofErr w:type="spellStart"/>
             <w:r>
               <w:rPr>
                 <w:rFonts w:ascii="Times New Roman" w:eastAsiaTheme="minorHAnsi" w:hAnsi="Times New Roman" w:cs="Times New Roman"/>
                 <w:color w:val="auto"/>
                 <w:lang w:eastAsia="en-US" w:bidi="ar-SA"/>
               </w:rPr>
-              <w:t>, e avaliar se eles podem</w:t>
-            </w:r>
-          </w:p>
-          <w:p>
-            <w:pPr>
-              <w:jc w:val="center"/>
-            </w:pPr>
-            <w:proofErr w:type="gramStart"/>
-            <w:r>
-              <w:rPr>
-                <w:rFonts w:ascii="Times New Roman" w:eastAsiaTheme="minorHAnsi" w:hAnsi="Times New Roman" w:cs="Times New Roman"/>
-                <w:color w:val="auto"/>
-                <w:lang w:eastAsia="en-US" w:bidi="ar-SA"/>
-              </w:rPr>
-              <w:t>ser</w:t>
-            </w:r>
-            <w:proofErr w:type="gramEnd"/>
-            <w:r>
-              <w:rPr>
-                <w:rFonts w:ascii="Times New Roman" w:eastAsiaTheme="minorHAnsi" w:hAnsi="Times New Roman" w:cs="Times New Roman"/>
-                <w:color w:val="auto"/>
-                <w:lang w:eastAsia="en-US" w:bidi="ar-SA"/>
-              </w:rPr>
-              <w:t xml:space="preserve"> considerados como core </w:t>
-            </w:r>
-            <w:proofErr w:type="spellStart"/>
-            <w:r>
-              <w:rPr>
-                <w:rFonts w:ascii="Times New Roman" w:eastAsiaTheme="minorHAnsi" w:hAnsi="Times New Roman" w:cs="Times New Roman"/>
-                <w:color w:val="auto"/>
-                <w:lang w:eastAsia="en-US" w:bidi="ar-SA"/>
-              </w:rPr>
-              <w:t>assets</w:t>
+              <w:t>Deliverables</w:t>
             </w:r>
             <w:proofErr w:type="spellEnd"/>
-            <w:r>
-              <w:rPr>
-                <w:rFonts w:ascii="Times New Roman" w:eastAsiaTheme="minorHAnsi" w:hAnsi="Times New Roman" w:cs="Times New Roman"/>
-                <w:color w:val="auto"/>
-                <w:lang w:eastAsia="en-US" w:bidi="ar-SA"/>
-              </w:rPr>
-              <w:t>.</w:t>
-            </w:r>
-          </w:p>
-        </w:tc>
-        <w:tc>
-          <w:tcPr>
-            <w:tcW w:w="1836" w:type="dxa"/>
-            <w:vAlign w:val="center"/>
-          </w:tcPr>
-          <w:p>
-            <w:pPr>
-              <w:jc w:val="center"/>
-            </w:pPr>
-            <w:r>
-              <w:t>Bruno Fernandes</w:t>
-            </w:r>
-          </w:p>
-        </w:tc>
-      </w:tr>
-      <w:tr>
-        <w:tc>
-          <w:tcPr>
-            <w:tcW w:w="2831" w:type="dxa"/>
-            <w:vAlign w:val="center"/>
-          </w:tcPr>
-          <w:p>
-            <w:r>
-              <w:t>Engenheiro de Configuração</w:t>
-            </w:r>
-          </w:p>
-        </w:tc>
-        <w:tc>
-          <w:tcPr>
-            <w:tcW w:w="3827" w:type="dxa"/>
-            <w:vAlign w:val="center"/>
-          </w:tcPr>
+          </w:p>
           <w:p>
             <w:pPr>
               <w:widowControl/>
@@ -4778,21 +5067,13 @@
               <w:autoSpaceDE w:val="0"/>
               <w:autoSpaceDN w:val="0"/>
               <w:adjustRightInd w:val="0"/>
-              <w:jc w:val="center"/>
+              <w:jc w:val="both"/>
               <w:rPr>
                 <w:rFonts w:ascii="Times New Roman" w:eastAsiaTheme="minorHAnsi" w:hAnsi="Times New Roman" w:cs="Times New Roman"/>
                 <w:color w:val="auto"/>
                 <w:lang w:eastAsia="en-US" w:bidi="ar-SA"/>
               </w:rPr>
             </w:pPr>
-            <w:r>
-              <w:rPr>
-                <w:rFonts w:ascii="Times New Roman" w:eastAsiaTheme="minorHAnsi" w:hAnsi="Times New Roman" w:cs="Times New Roman"/>
-                <w:color w:val="auto"/>
-                <w:lang w:eastAsia="en-US" w:bidi="ar-SA"/>
-              </w:rPr>
-              <w:t>• Identificar a disponibilidade dos</w:t>
-            </w:r>
           </w:p>
           <w:p>
             <w:pPr>
@@ -4801,119 +5082,23 @@
               <w:autoSpaceDE w:val="0"/>
               <w:autoSpaceDN w:val="0"/>
               <w:adjustRightInd w:val="0"/>
-              <w:jc w:val="center"/>
+              <w:jc w:val="both"/>
+            </w:pPr>
+            <w:r>
               <w:rPr>
                 <w:rFonts w:ascii="Times New Roman" w:eastAsiaTheme="minorHAnsi" w:hAnsi="Times New Roman" w:cs="Times New Roman"/>
                 <w:color w:val="auto"/>
                 <w:lang w:eastAsia="en-US" w:bidi="ar-SA"/>
               </w:rPr>
-            </w:pPr>
-            <w:proofErr w:type="gramStart"/>
+              <w:t xml:space="preserve">• Gerenciar a modificação dos </w:t>
+            </w:r>
+            <w:proofErr w:type="spellStart"/>
             <w:r>
               <w:rPr>
                 <w:rFonts w:ascii="Times New Roman" w:eastAsiaTheme="minorHAnsi" w:hAnsi="Times New Roman" w:cs="Times New Roman"/>
                 <w:color w:val="auto"/>
                 <w:lang w:eastAsia="en-US" w:bidi="ar-SA"/>
               </w:rPr>
-              <w:t>c</w:t>
-            </w:r>
-            <w:r>
-              <w:rPr>
-                <w:rFonts w:ascii="Times New Roman" w:eastAsiaTheme="minorHAnsi" w:hAnsi="Times New Roman" w:cs="Times New Roman"/>
-                <w:color w:val="auto"/>
-                <w:lang w:eastAsia="en-US" w:bidi="ar-SA"/>
-              </w:rPr>
-              <w:t>omponentes</w:t>
-            </w:r>
-            <w:proofErr w:type="gramEnd"/>
-          </w:p>
-          <w:p>
-            <w:pPr>
-              <w:widowControl/>
-              <w:suppressAutoHyphens w:val="0"/>
-              <w:autoSpaceDE w:val="0"/>
-              <w:autoSpaceDN w:val="0"/>
-              <w:adjustRightInd w:val="0"/>
-              <w:jc w:val="center"/>
-              <w:rPr>
-                <w:rFonts w:ascii="Times New Roman" w:eastAsiaTheme="minorHAnsi" w:hAnsi="Times New Roman" w:cs="Times New Roman"/>
-                <w:color w:val="auto"/>
-                <w:lang w:eastAsia="en-US" w:bidi="ar-SA"/>
-              </w:rPr>
-            </w:pPr>
-          </w:p>
-          <w:p>
-            <w:pPr>
-              <w:widowControl/>
-              <w:suppressAutoHyphens w:val="0"/>
-              <w:autoSpaceDE w:val="0"/>
-              <w:autoSpaceDN w:val="0"/>
-              <w:adjustRightInd w:val="0"/>
-              <w:jc w:val="center"/>
-              <w:rPr>
-                <w:rFonts w:ascii="Times New Roman" w:eastAsiaTheme="minorHAnsi" w:hAnsi="Times New Roman" w:cs="Times New Roman"/>
-                <w:color w:val="auto"/>
-                <w:lang w:eastAsia="en-US" w:bidi="ar-SA"/>
-              </w:rPr>
-            </w:pPr>
-            <w:r>
-              <w:rPr>
-                <w:rFonts w:ascii="Times New Roman" w:eastAsiaTheme="minorHAnsi" w:hAnsi="Times New Roman" w:cs="Times New Roman"/>
-                <w:color w:val="auto"/>
-                <w:lang w:eastAsia="en-US" w:bidi="ar-SA"/>
-              </w:rPr>
-              <w:t xml:space="preserve">• Identificar </w:t>
-            </w:r>
-            <w:proofErr w:type="spellStart"/>
-            <w:r>
-              <w:rPr>
-                <w:rFonts w:ascii="Times New Roman" w:eastAsiaTheme="minorHAnsi" w:hAnsi="Times New Roman" w:cs="Times New Roman"/>
-                <w:color w:val="auto"/>
-                <w:lang w:eastAsia="en-US" w:bidi="ar-SA"/>
-              </w:rPr>
-              <w:t>Deliverables</w:t>
-            </w:r>
-            <w:proofErr w:type="spellEnd"/>
-          </w:p>
-          <w:p>
-            <w:pPr>
-              <w:widowControl/>
-              <w:suppressAutoHyphens w:val="0"/>
-              <w:autoSpaceDE w:val="0"/>
-              <w:autoSpaceDN w:val="0"/>
-              <w:adjustRightInd w:val="0"/>
-              <w:jc w:val="center"/>
-              <w:rPr>
-                <w:rFonts w:ascii="Times New Roman" w:eastAsiaTheme="minorHAnsi" w:hAnsi="Times New Roman" w:cs="Times New Roman"/>
-                <w:color w:val="auto"/>
-                <w:lang w:eastAsia="en-US" w:bidi="ar-SA"/>
-              </w:rPr>
-            </w:pPr>
-          </w:p>
-          <w:p>
-            <w:pPr>
-              <w:widowControl/>
-              <w:suppressAutoHyphens w:val="0"/>
-              <w:autoSpaceDE w:val="0"/>
-              <w:autoSpaceDN w:val="0"/>
-              <w:adjustRightInd w:val="0"/>
-              <w:jc w:val="center"/>
-            </w:pPr>
-            <w:r>
-              <w:rPr>
-                <w:rFonts w:ascii="Times New Roman" w:eastAsiaTheme="minorHAnsi" w:hAnsi="Times New Roman" w:cs="Times New Roman"/>
-                <w:color w:val="auto"/>
-                <w:lang w:eastAsia="en-US" w:bidi="ar-SA"/>
-              </w:rPr>
-              <w:t xml:space="preserve">• Gerenciar a modificação dos </w:t>
-            </w:r>
-            <w:proofErr w:type="spellStart"/>
-            <w:r>
-              <w:rPr>
-                <w:rFonts w:ascii="Times New Roman" w:eastAsiaTheme="minorHAnsi" w:hAnsi="Times New Roman" w:cs="Times New Roman"/>
-                <w:color w:val="auto"/>
-                <w:lang w:eastAsia="en-US" w:bidi="ar-SA"/>
-              </w:rPr>
               <w:t>assets</w:t>
             </w:r>
             <w:proofErr w:type="spellEnd"/>
@@ -4926,7 +5111,7 @@
           </w:tcPr>
           <w:p>
             <w:pPr>
-              <w:jc w:val="center"/>
+              <w:jc w:val="both"/>
             </w:pPr>
             <w:r>
               <w:t>Acácio Azevedo, Bruno Fernandes, Dênis Gomes e Tiago Severo.</w:t>
@@ -4935,12 +5120,17 @@
         </w:tc>
       </w:tr>
     </w:tbl>
-    <w:p/>
+    <w:p>
+      <w:pPr>
+        <w:jc w:val="both"/>
+      </w:pPr>
+    </w:p>
     <w:p>
       <w:pPr>
         <w:widowControl/>
         <w:suppressAutoHyphens w:val="0"/>
         <w:spacing w:after="160" w:line="259" w:lineRule="auto"/>
+        <w:jc w:val="both"/>
       </w:pPr>
       <w:r>
         <w:br w:type="page"/>
@@ -4953,20 +5143,26 @@
           <w:ilvl w:val="0"/>
           <w:numId w:val="8"/>
         </w:numPr>
-      </w:pPr>
-      <w:bookmarkStart w:id="6" w:name="_Toc389606783"/>
+        <w:jc w:val="both"/>
+      </w:pPr>
+      <w:bookmarkStart w:id="7" w:name="_Toc389616901"/>
       <w:r>
         <w:lastRenderedPageBreak/>
         <w:t>Configuração</w:t>
       </w:r>
-      <w:bookmarkEnd w:id="6"/>
-    </w:p>
-    <w:p/>
+      <w:bookmarkEnd w:id="7"/>
+    </w:p>
+    <w:p>
+      <w:pPr>
+        <w:jc w:val="both"/>
+      </w:pPr>
+    </w:p>
     <w:p>
       <w:pPr>
         <w:pStyle w:val="Ttulo2"/>
-      </w:pPr>
-      <w:bookmarkStart w:id="7" w:name="_Toc389606784"/>
+        <w:jc w:val="both"/>
+      </w:pPr>
+      <w:bookmarkStart w:id="8" w:name="_Toc389616902"/>
       <w:r>
         <w:t xml:space="preserve">3.1 </w:t>
       </w:r>
@@ -4976,42 +5172,50 @@
       <w:r>
         <w:t>Identificação dos Documentos</w:t>
       </w:r>
-      <w:bookmarkEnd w:id="7"/>
-    </w:p>
-    <w:p/>
-    <w:p>
+      <w:bookmarkEnd w:id="8"/>
+    </w:p>
+    <w:p>
+      <w:pPr>
+        <w:jc w:val="both"/>
+      </w:pPr>
+    </w:p>
+    <w:p>
+      <w:pPr>
+        <w:jc w:val="both"/>
+      </w:pPr>
       <w:r>
         <w:tab/>
         <w:t>Todos os artefatos, com exceção dos códigos fontes, serão identificados de acordo com a nomenclatura apresentada abaixo:</w:t>
       </w:r>
     </w:p>
-    <w:p/>
+    <w:p>
+      <w:pPr>
+        <w:jc w:val="both"/>
+      </w:pPr>
+    </w:p>
     <w:p>
       <w:pPr>
         <w:jc w:val="center"/>
       </w:pPr>
       <w:r>
-        <w:t>SBPA_&lt;AAA&gt;_&lt;TEXTO LIVRE</w:t>
+        <w:t>SBPA_&lt;AAA&gt;_&lt;TEXTO LIVRE&gt;.&lt;EXT</w:t>
       </w:r>
       <w:proofErr w:type="gramStart"/>
       <w:r>
-        <w:t>&gt;.&lt;</w:t>
+        <w:t>&gt;</w:t>
       </w:r>
       <w:proofErr w:type="gramEnd"/>
-      <w:r>
-        <w:t>EXT&gt;</w:t>
-      </w:r>
-    </w:p>
-    <w:p>
-      <w:pPr>
-        <w:jc w:val="center"/>
+    </w:p>
+    <w:p>
+      <w:pPr>
+        <w:jc w:val="both"/>
       </w:pPr>
     </w:p>
     <w:p>
       <w:pPr>
         <w:pStyle w:val="Legenda"/>
         <w:keepNext/>
-        <w:jc w:val="center"/>
+        <w:jc w:val="both"/>
         <w:rPr>
           <w:sz w:val="24"/>
           <w:szCs w:val="24"/>
@@ -5095,7 +5299,7 @@
       <w:tblPr>
         <w:tblStyle w:val="Tabelacomgrade"/>
         <w:tblW w:w="0" w:type="auto"/>
-        <w:tblLook w:val="04A0" w:firstRow="1" w:lastRow="0" w:firstColumn="1" w:lastColumn="0" w:noHBand="0" w:noVBand="1"/>
+        <w:tblLook w:val="04A0"/>
       </w:tblPr>
       <w:tblGrid>
         <w:gridCol w:w="4247"/>
@@ -5109,7 +5313,7 @@
           </w:tcPr>
           <w:p>
             <w:pPr>
-              <w:jc w:val="center"/>
+              <w:jc w:val="both"/>
             </w:pPr>
             <w:proofErr w:type="spellStart"/>
             <w:r>
@@ -5125,7 +5329,7 @@
           </w:tcPr>
           <w:p>
             <w:pPr>
-              <w:jc w:val="center"/>
+              <w:jc w:val="both"/>
             </w:pPr>
             <w:r>
               <w:t>Descrição</w:t>
@@ -5140,7 +5344,7 @@
           </w:tcPr>
           <w:p>
             <w:pPr>
-              <w:jc w:val="center"/>
+              <w:jc w:val="both"/>
             </w:pPr>
             <w:r>
               <w:t>SBPA</w:t>
@@ -5153,7 +5357,7 @@
           </w:tcPr>
           <w:p>
             <w:pPr>
-              <w:jc w:val="center"/>
+              <w:jc w:val="both"/>
             </w:pPr>
             <w:r>
               <w:t>Identificação do Projeto (</w:t>
@@ -5179,7 +5383,7 @@
           </w:tcPr>
           <w:p>
             <w:pPr>
-              <w:jc w:val="center"/>
+              <w:jc w:val="both"/>
             </w:pPr>
             <w:r>
               <w:t>AAA</w:t>
@@ -5192,7 +5396,7 @@
           </w:tcPr>
           <w:p>
             <w:pPr>
-              <w:jc w:val="center"/>
+              <w:jc w:val="both"/>
             </w:pPr>
             <w:r>
               <w:t>Acrônimo para diferenciar o tipo de artefato. Ver tabela 4.</w:t>
@@ -5207,7 +5411,7 @@
           </w:tcPr>
           <w:p>
             <w:pPr>
-              <w:jc w:val="center"/>
+              <w:jc w:val="both"/>
             </w:pPr>
             <w:r>
               <w:t>TEXTO LIVRE</w:t>
@@ -5220,7 +5424,7 @@
           </w:tcPr>
           <w:p>
             <w:pPr>
-              <w:jc w:val="center"/>
+              <w:jc w:val="both"/>
             </w:pPr>
             <w:r>
               <w:t>Nome do artefato</w:t>
@@ -5235,7 +5439,7 @@
           </w:tcPr>
           <w:p>
             <w:pPr>
-              <w:jc w:val="center"/>
+              <w:jc w:val="both"/>
             </w:pPr>
             <w:r>
               <w:t>EXT</w:t>
@@ -5248,7 +5452,7 @@
           </w:tcPr>
           <w:p>
             <w:pPr>
-              <w:jc w:val="center"/>
+              <w:jc w:val="both"/>
             </w:pPr>
             <w:r>
               <w:t>Extensão do arquivo</w:t>
@@ -5257,13 +5461,21 @@
         </w:tc>
       </w:tr>
     </w:tbl>
-    <w:p/>
-    <w:p/>
+    <w:p>
+      <w:pPr>
+        <w:jc w:val="both"/>
+      </w:pPr>
+    </w:p>
+    <w:p>
+      <w:pPr>
+        <w:jc w:val="both"/>
+      </w:pPr>
+    </w:p>
     <w:p>
       <w:pPr>
         <w:pStyle w:val="Legenda"/>
         <w:keepNext/>
-        <w:jc w:val="center"/>
+        <w:jc w:val="both"/>
         <w:rPr>
           <w:sz w:val="24"/>
         </w:rPr>
@@ -5316,7 +5528,7 @@
       <w:tblPr>
         <w:tblStyle w:val="Tabelacomgrade"/>
         <w:tblW w:w="0" w:type="auto"/>
-        <w:tblLook w:val="04A0" w:firstRow="1" w:lastRow="0" w:firstColumn="1" w:lastColumn="0" w:noHBand="0" w:noVBand="1"/>
+        <w:tblLook w:val="04A0"/>
       </w:tblPr>
       <w:tblGrid>
         <w:gridCol w:w="4247"/>
@@ -5330,7 +5542,7 @@
           </w:tcPr>
           <w:p>
             <w:pPr>
-              <w:jc w:val="center"/>
+              <w:jc w:val="both"/>
             </w:pPr>
             <w:r>
               <w:t>Acrônimo</w:t>
@@ -5344,7 +5556,7 @@
           </w:tcPr>
           <w:p>
             <w:pPr>
-              <w:jc w:val="center"/>
+              <w:jc w:val="both"/>
             </w:pPr>
             <w:r>
               <w:t>Descrição</w:t>
@@ -5359,7 +5571,7 @@
           </w:tcPr>
           <w:p>
             <w:pPr>
-              <w:jc w:val="center"/>
+              <w:jc w:val="both"/>
             </w:pPr>
             <w:r>
               <w:t>DOC</w:t>
@@ -5372,7 +5584,7 @@
           </w:tcPr>
           <w:p>
             <w:pPr>
-              <w:jc w:val="center"/>
+              <w:jc w:val="both"/>
             </w:pPr>
             <w:r>
               <w:t>Documentos Diversos</w:t>
@@ -5387,7 +5599,7 @@
           </w:tcPr>
           <w:p>
             <w:pPr>
-              <w:jc w:val="center"/>
+              <w:jc w:val="both"/>
             </w:pPr>
             <w:r>
               <w:t>FEA</w:t>
@@ -5400,7 +5612,7 @@
           </w:tcPr>
           <w:p>
             <w:pPr>
-              <w:jc w:val="center"/>
+              <w:jc w:val="both"/>
             </w:pPr>
             <w:r>
               <w:t xml:space="preserve">Arquivos relacionados a criação, listagem e gerenciamento de </w:t>
@@ -5423,7 +5635,7 @@
           </w:tcPr>
           <w:p>
             <w:pPr>
-              <w:jc w:val="center"/>
+              <w:jc w:val="both"/>
             </w:pPr>
             <w:r>
               <w:t>PLA</w:t>
@@ -5436,7 +5648,7 @@
           </w:tcPr>
           <w:p>
             <w:pPr>
-              <w:jc w:val="center"/>
+              <w:jc w:val="both"/>
             </w:pPr>
             <w:r>
               <w:t>Documento de Planejamento</w:t>
@@ -5451,7 +5663,7 @@
           </w:tcPr>
           <w:p>
             <w:pPr>
-              <w:jc w:val="center"/>
+              <w:jc w:val="both"/>
             </w:pPr>
             <w:r>
               <w:t>REQ</w:t>
@@ -5464,7 +5676,7 @@
           </w:tcPr>
           <w:p>
             <w:pPr>
-              <w:jc w:val="center"/>
+              <w:jc w:val="both"/>
             </w:pPr>
             <w:r>
               <w:t>Requisitos</w:t>
@@ -5479,7 +5691,7 @@
           </w:tcPr>
           <w:p>
             <w:pPr>
-              <w:jc w:val="center"/>
+              <w:jc w:val="both"/>
             </w:pPr>
             <w:r>
               <w:t>UCA</w:t>
@@ -5492,7 +5704,7 @@
           </w:tcPr>
           <w:p>
             <w:pPr>
-              <w:jc w:val="center"/>
+              <w:jc w:val="both"/>
             </w:pPr>
             <w:r>
               <w:t>Caso de Uso</w:t>
@@ -5501,8 +5713,16 @@
         </w:tc>
       </w:tr>
     </w:tbl>
-    <w:p/>
-    <w:p/>
+    <w:p>
+      <w:pPr>
+        <w:jc w:val="both"/>
+      </w:pPr>
+    </w:p>
+    <w:p>
+      <w:pPr>
+        <w:jc w:val="both"/>
+      </w:pPr>
+    </w:p>
     <w:p>
       <w:pPr>
         <w:pStyle w:val="Ttulo2"/>
@@ -5510,17 +5730,21 @@
           <w:ilvl w:val="1"/>
           <w:numId w:val="8"/>
         </w:numPr>
+        <w:jc w:val="both"/>
       </w:pPr>
       <w:r>
         <w:tab/>
       </w:r>
-      <w:bookmarkStart w:id="8" w:name="_Toc389606785"/>
+      <w:bookmarkStart w:id="9" w:name="_Toc389616903"/>
       <w:r>
         <w:t>Versionamento</w:t>
       </w:r>
-      <w:bookmarkEnd w:id="8"/>
-    </w:p>
-    <w:p>
+      <w:bookmarkEnd w:id="9"/>
+    </w:p>
+    <w:p>
+      <w:pPr>
+        <w:jc w:val="both"/>
+      </w:pPr>
       <w:r>
         <w:tab/>
       </w:r>
@@ -5528,8 +5752,9 @@
     <w:p>
       <w:pPr>
         <w:pStyle w:val="Ttulo3"/>
-      </w:pPr>
-      <w:bookmarkStart w:id="9" w:name="_Toc389606786"/>
+        <w:jc w:val="both"/>
+      </w:pPr>
+      <w:bookmarkStart w:id="10" w:name="_Toc389616904"/>
       <w:r>
         <w:t>3.2.1</w:t>
       </w:r>
@@ -5539,17 +5764,19 @@
       <w:r>
         <w:t>Artefatos</w:t>
       </w:r>
-      <w:bookmarkEnd w:id="9"/>
+      <w:bookmarkEnd w:id="10"/>
     </w:p>
     <w:p>
       <w:pPr>
         <w:pStyle w:val="PargrafodaLista"/>
+        <w:jc w:val="both"/>
       </w:pPr>
     </w:p>
     <w:p>
       <w:pPr>
         <w:pStyle w:val="PargrafodaLista"/>
         <w:ind w:left="0"/>
+        <w:jc w:val="both"/>
       </w:pPr>
       <w:r>
         <w:t>Esta seção descreve o padrão de versionamento, a ser seguido para todos os artefatos.</w:t>
@@ -5558,6 +5785,7 @@
     <w:p>
       <w:pPr>
         <w:pStyle w:val="PargrafodaLista"/>
+        <w:jc w:val="both"/>
       </w:pPr>
     </w:p>
     <w:p>
@@ -5568,7 +5796,6 @@
           <w:b/>
         </w:rPr>
       </w:pPr>
-      <w:proofErr w:type="spellStart"/>
       <w:r>
         <w:rPr>
           <w:b/>
@@ -5581,17 +5808,18 @@
         </w:rPr>
         <w:t>b</w:t>
       </w:r>
-      <w:proofErr w:type="spellEnd"/>
     </w:p>
     <w:p>
       <w:pPr>
         <w:pStyle w:val="PargrafodaLista"/>
+        <w:jc w:val="both"/>
       </w:pPr>
     </w:p>
     <w:p>
       <w:pPr>
         <w:pStyle w:val="PargrafodaLista"/>
         <w:ind w:left="0"/>
+        <w:jc w:val="both"/>
       </w:pPr>
       <w:r>
         <w:t>Onde:</w:t>
@@ -5600,11 +5828,13 @@
     <w:p>
       <w:pPr>
         <w:pStyle w:val="PargrafodaLista"/>
+        <w:jc w:val="both"/>
       </w:pPr>
     </w:p>
     <w:p>
       <w:pPr>
         <w:pStyle w:val="PargrafodaLista"/>
+        <w:jc w:val="both"/>
       </w:pPr>
       <w:proofErr w:type="gramStart"/>
       <w:r>
@@ -5615,39 +5845,48 @@
       </w:r>
       <w:proofErr w:type="gramEnd"/>
       <w:r>
-        <w:t xml:space="preserve"> – é um número inteiro que representa a </w:t>
-      </w:r>
-      <w:proofErr w:type="spellStart"/>
-      <w:r>
-        <w:t>ultima</w:t>
-      </w:r>
-      <w:proofErr w:type="spellEnd"/>
-      <w:r>
-        <w:t xml:space="preserve"> versão estável</w:t>
+        <w:t xml:space="preserve"> – é um número inteiro que representa a ultima versão estável</w:t>
       </w:r>
     </w:p>
     <w:p>
       <w:pPr>
         <w:pStyle w:val="PargrafodaLista"/>
-      </w:pPr>
+        <w:jc w:val="both"/>
+      </w:pPr>
+      <w:r>
+        <w:rPr>
+          <w:b/>
+        </w:rPr>
+        <w:t>b</w:t>
+      </w:r>
+      <w:r>
+        <w:t xml:space="preserve"> – é um</w:t>
+      </w:r>
+      <w:r>
+        <w:t xml:space="preserve"> número inteiro que representa </w:t>
+      </w:r>
+      <w:r>
+        <w:t>a versão alterada</w:t>
+      </w:r>
       <w:proofErr w:type="gramStart"/>
       <w:r>
-        <w:rPr>
-          <w:b/>
-        </w:rPr>
-        <w:t>b</w:t>
+        <w:t xml:space="preserve"> porém</w:t>
       </w:r>
       <w:proofErr w:type="gramEnd"/>
       <w:r>
-        <w:t xml:space="preserve"> – é um número inteiro que representa  a versão alterada porém não estável do artefato</w:t>
+        <w:t xml:space="preserve"> não estável do artefato</w:t>
       </w:r>
     </w:p>
     <w:p>
       <w:pPr>
         <w:pStyle w:val="PargrafodaLista"/>
-      </w:pPr>
-    </w:p>
-    <w:p>
+        <w:jc w:val="both"/>
+      </w:pPr>
+    </w:p>
+    <w:p>
+      <w:pPr>
+        <w:jc w:val="both"/>
+      </w:pPr>
       <w:r>
         <w:t>O processo de evolução das versões deve seguir alguns conjuntos de regras que devem ser seguidos, por exemplo:</w:t>
       </w:r>
@@ -5655,6 +5894,7 @@
     <w:p>
       <w:pPr>
         <w:pStyle w:val="PargrafodaLista"/>
+        <w:jc w:val="both"/>
       </w:pPr>
       <w:r>
         <w:t xml:space="preserve"> </w:t>
@@ -5667,6 +5907,7 @@
           <w:ilvl w:val="0"/>
           <w:numId w:val="11"/>
         </w:numPr>
+        <w:jc w:val="both"/>
       </w:pPr>
       <w:r>
         <w:t xml:space="preserve">A primeira versão de cada documento deve ser: </w:t>
@@ -5684,6 +5925,7 @@
           <w:ilvl w:val="0"/>
           <w:numId w:val="11"/>
         </w:numPr>
+        <w:jc w:val="both"/>
       </w:pPr>
       <w:r>
         <w:t xml:space="preserve">A cada alteração realizada sobre o documento significará que </w:t>
@@ -5695,16 +5937,13 @@
         <w:t>b</w:t>
       </w:r>
       <w:r>
-        <w:t xml:space="preserve"> deverá ser </w:t>
-      </w:r>
-      <w:r>
-        <w:lastRenderedPageBreak/>
-        <w:t>incrementado: 1.1, 1.2, 1.3 e assim por diante.</w:t>
+        <w:t xml:space="preserve"> deverá ser incrementado: 1.1, 1.2, 1.3 e assim por diante.</w:t>
       </w:r>
     </w:p>
     <w:p>
       <w:pPr>
         <w:ind w:left="720"/>
+        <w:jc w:val="both"/>
       </w:pPr>
     </w:p>
     <w:p>
@@ -5714,6 +5953,7 @@
           <w:ilvl w:val="0"/>
           <w:numId w:val="11"/>
         </w:numPr>
+        <w:jc w:val="both"/>
       </w:pPr>
       <w:r>
         <w:t xml:space="preserve">Após a revisão do conjunto de modificações realizadas, e aprovação do responsável, </w:t>
@@ -5742,12 +5982,14 @@
     <w:p>
       <w:pPr>
         <w:pStyle w:val="PargrafodaLista"/>
+        <w:jc w:val="both"/>
       </w:pPr>
     </w:p>
     <w:p>
       <w:pPr>
         <w:pStyle w:val="PargrafodaLista"/>
         <w:ind w:left="1410"/>
+        <w:jc w:val="both"/>
       </w:pPr>
     </w:p>
     <w:p>
@@ -5757,18 +5999,32 @@
           <w:ilvl w:val="2"/>
           <w:numId w:val="12"/>
         </w:numPr>
-      </w:pPr>
+        <w:jc w:val="both"/>
+      </w:pPr>
+      <w:bookmarkStart w:id="11" w:name="_Toc389616905"/>
       <w:r>
         <w:t>Recursos</w:t>
       </w:r>
-    </w:p>
-    <w:p/>
-    <w:p>
+      <w:bookmarkEnd w:id="11"/>
+    </w:p>
+    <w:p>
+      <w:pPr>
+        <w:jc w:val="both"/>
+      </w:pPr>
+    </w:p>
+    <w:p>
+      <w:pPr>
+        <w:jc w:val="both"/>
+      </w:pPr>
       <w:r>
         <w:t>Neste projeto, os softwares utilizados foram:</w:t>
       </w:r>
     </w:p>
-    <w:p/>
+    <w:p>
+      <w:pPr>
+        <w:jc w:val="both"/>
+      </w:pPr>
+    </w:p>
     <w:p>
       <w:pPr>
         <w:pStyle w:val="PargrafodaLista"/>
@@ -5776,8 +6032,15 @@
           <w:ilvl w:val="0"/>
           <w:numId w:val="16"/>
         </w:numPr>
-      </w:pPr>
-      <w:r>
+        <w:jc w:val="both"/>
+        <w:rPr>
+          <w:lang w:val="en-US"/>
+        </w:rPr>
+      </w:pPr>
+      <w:r>
+        <w:rPr>
+          <w:lang w:val="en-US"/>
+        </w:rPr>
         <w:t>Excel e Word (Microsoft Office 2013)</w:t>
       </w:r>
     </w:p>
@@ -5788,6 +6051,7 @@
           <w:ilvl w:val="0"/>
           <w:numId w:val="16"/>
         </w:numPr>
+        <w:jc w:val="both"/>
       </w:pPr>
       <w:proofErr w:type="spellStart"/>
       <w:r>
@@ -5798,10 +6062,12 @@
         <w:t xml:space="preserve"> e </w:t>
       </w:r>
       <w:proofErr w:type="spellStart"/>
+      <w:proofErr w:type="gramStart"/>
       <w:r>
         <w:t>GitHub</w:t>
       </w:r>
       <w:proofErr w:type="spellEnd"/>
+      <w:proofErr w:type="gramEnd"/>
       <w:r>
         <w:t xml:space="preserve"> (Utilizado como ferramenta de controle de mudanças e repositórios)</w:t>
       </w:r>
@@ -5813,6 +6079,7 @@
           <w:ilvl w:val="0"/>
           <w:numId w:val="16"/>
         </w:numPr>
+        <w:jc w:val="both"/>
       </w:pPr>
       <w:proofErr w:type="spellStart"/>
       <w:r>
@@ -5823,33 +6090,37 @@
         <w:t xml:space="preserve"> (Referência de Processo para Desenvolvimento de Software)</w:t>
       </w:r>
     </w:p>
-    <w:p/>
+    <w:p>
+      <w:pPr>
+        <w:jc w:val="both"/>
+      </w:pPr>
+    </w:p>
     <w:p>
       <w:pPr>
         <w:pStyle w:val="Ttulo3"/>
-      </w:pPr>
-      <w:proofErr w:type="gramStart"/>
+        <w:jc w:val="both"/>
+      </w:pPr>
+      <w:bookmarkStart w:id="12" w:name="_Toc389616906"/>
       <w:r>
         <w:t>3.2.3</w:t>
       </w:r>
       <w:r>
         <w:tab/>
-        <w:t>Estrutura</w:t>
-      </w:r>
-      <w:proofErr w:type="gramEnd"/>
-      <w:r>
-        <w:t xml:space="preserve"> do Repositório do Projeto</w:t>
-      </w:r>
+        <w:t>Estrutura do Repositório do Projeto</w:t>
+      </w:r>
+      <w:bookmarkEnd w:id="12"/>
     </w:p>
     <w:p>
       <w:pPr>
         <w:pStyle w:val="PargrafodaLista"/>
+        <w:jc w:val="both"/>
       </w:pPr>
     </w:p>
     <w:p>
       <w:pPr>
         <w:pStyle w:val="PargrafodaLista"/>
         <w:ind w:left="0"/>
+        <w:jc w:val="both"/>
       </w:pPr>
       <w:r>
         <w:t>Todos os artefatos produzidos devem estar disponíveis no seguinte endereço:</w:t>
@@ -5859,18 +6130,19 @@
       <w:pPr>
         <w:pStyle w:val="PargrafodaLista"/>
         <w:ind w:left="0"/>
+        <w:jc w:val="both"/>
       </w:pPr>
     </w:p>
     <w:p>
       <w:pPr>
         <w:pStyle w:val="PargrafodaLista"/>
         <w:ind w:left="0"/>
-        <w:jc w:val="center"/>
+        <w:jc w:val="both"/>
         <w:rPr>
           <w:b/>
         </w:rPr>
       </w:pPr>
-      <w:hyperlink r:id="rId7" w:history="1">
+      <w:hyperlink r:id="rId9" w:history="1">
         <w:r>
           <w:rPr>
             <w:rStyle w:val="Hyperlink"/>
@@ -5884,7 +6156,7 @@
       <w:pPr>
         <w:pStyle w:val="PargrafodaLista"/>
         <w:ind w:left="0"/>
-        <w:jc w:val="center"/>
+        <w:jc w:val="both"/>
         <w:rPr>
           <w:b/>
         </w:rPr>
@@ -5894,6 +6166,7 @@
       <w:pPr>
         <w:pStyle w:val="PargrafodaLista"/>
         <w:ind w:left="0"/>
+        <w:jc w:val="both"/>
         <w:rPr>
           <w:rFonts w:ascii="Times New Roman" w:hAnsi="Times New Roman" w:cs="Times New Roman"/>
         </w:rPr>
@@ -5909,6 +6182,7 @@
       <w:pPr>
         <w:pStyle w:val="PargrafodaLista"/>
         <w:ind w:left="0"/>
+        <w:jc w:val="both"/>
         <w:rPr>
           <w:b/>
         </w:rPr>
@@ -5918,31 +6192,18 @@
       <w:pPr>
         <w:pStyle w:val="PargrafodaLista"/>
         <w:ind w:left="0"/>
+        <w:jc w:val="both"/>
         <w:rPr>
           <w:b/>
         </w:rPr>
       </w:pPr>
-      <w:hyperlink r:id="rId8" w:history="1">
+      <w:hyperlink r:id="rId10" w:history="1">
         <w:r>
           <w:rPr>
             <w:rStyle w:val="Hyperlink"/>
             <w:b/>
           </w:rPr>
-          <w:t>https://github.c</w:t>
-        </w:r>
-        <w:r>
-          <w:rPr>
-            <w:rStyle w:val="Hyperlink"/>
-            <w:b/>
-          </w:rPr>
-          <w:t>o</w:t>
-        </w:r>
-        <w:r>
-          <w:rPr>
-            <w:rStyle w:val="Hyperlink"/>
-            <w:b/>
-          </w:rPr>
-          <w:t>m/brnfnd/SBPA_POINTDROID/tree/master/Gerenciamento</w:t>
+          <w:t>https://github.com/brnfnd/SBPA_POINTDROID/tree/master/Gerenciamento</w:t>
         </w:r>
       </w:hyperlink>
     </w:p>
@@ -5950,11 +6211,12 @@
       <w:pPr>
         <w:pStyle w:val="PargrafodaLista"/>
         <w:ind w:left="0"/>
+        <w:jc w:val="both"/>
         <w:rPr>
           <w:b/>
         </w:rPr>
       </w:pPr>
-      <w:hyperlink r:id="rId9" w:history="1">
+      <w:hyperlink r:id="rId11" w:history="1">
         <w:r>
           <w:rPr>
             <w:rStyle w:val="Hyperlink"/>
@@ -5968,11 +6230,12 @@
       <w:pPr>
         <w:pStyle w:val="PargrafodaLista"/>
         <w:ind w:left="0"/>
+        <w:jc w:val="both"/>
         <w:rPr>
           <w:b/>
         </w:rPr>
       </w:pPr>
-      <w:hyperlink r:id="rId10" w:history="1">
+      <w:hyperlink r:id="rId12" w:history="1">
         <w:r>
           <w:rPr>
             <w:rStyle w:val="Hyperlink"/>
@@ -5986,6 +6249,7 @@
       <w:pPr>
         <w:pStyle w:val="PargrafodaLista"/>
         <w:ind w:left="0"/>
+        <w:jc w:val="both"/>
         <w:rPr>
           <w:b/>
         </w:rPr>
@@ -5995,6 +6259,7 @@
       <w:pPr>
         <w:pStyle w:val="PargrafodaLista"/>
         <w:ind w:left="0"/>
+        <w:jc w:val="both"/>
         <w:rPr>
           <w:b/>
         </w:rPr>
@@ -6010,11 +6275,12 @@
       <w:pPr>
         <w:pStyle w:val="PargrafodaLista"/>
         <w:ind w:left="0"/>
+        <w:jc w:val="both"/>
         <w:rPr>
           <w:b/>
         </w:rPr>
       </w:pPr>
-      <w:hyperlink r:id="rId11" w:history="1">
+      <w:hyperlink r:id="rId13" w:history="1">
         <w:r>
           <w:rPr>
             <w:rStyle w:val="Hyperlink"/>
@@ -6028,11 +6294,12 @@
       <w:pPr>
         <w:pStyle w:val="PargrafodaLista"/>
         <w:ind w:left="0"/>
+        <w:jc w:val="both"/>
         <w:rPr>
           <w:b/>
         </w:rPr>
       </w:pPr>
-      <w:hyperlink r:id="rId12" w:history="1">
+      <w:hyperlink r:id="rId14" w:history="1">
         <w:r>
           <w:rPr>
             <w:rStyle w:val="Hyperlink"/>
@@ -6046,6 +6313,7 @@
       <w:pPr>
         <w:pStyle w:val="PargrafodaLista"/>
         <w:ind w:left="0"/>
+        <w:jc w:val="both"/>
         <w:rPr>
           <w:b/>
         </w:rPr>
@@ -6055,6 +6323,7 @@
       <w:pPr>
         <w:pStyle w:val="PargrafodaLista"/>
         <w:ind w:left="0"/>
+        <w:jc w:val="both"/>
         <w:rPr>
           <w:b/>
         </w:rPr>
@@ -6066,47 +6335,30 @@
         <w:t>/Implementação</w:t>
       </w:r>
     </w:p>
-    <w:bookmarkStart w:id="10" w:name="_GoBack"/>
     <w:p>
       <w:pPr>
         <w:pStyle w:val="PargrafodaLista"/>
         <w:ind w:left="0"/>
+        <w:jc w:val="both"/>
         <w:rPr>
           <w:b/>
         </w:rPr>
       </w:pPr>
-      <w:r>
-        <w:fldChar w:fldCharType="begin"/>
-      </w:r>
-      <w:r>
-        <w:instrText xml:space="preserve"> HYPERLINK "https://github.com/brnfnd/SBPA_POINTDROID/tree/master/Implementação/C</w:instrText>
-      </w:r>
-      <w:r>
-        <w:instrText xml:space="preserve">ódigoFonte" </w:instrText>
-      </w:r>
-      <w:r>
-        <w:fldChar w:fldCharType="separate"/>
-      </w:r>
-      <w:r>
-        <w:rPr>
-          <w:rStyle w:val="Hyperlink"/>
-          <w:b/>
-        </w:rPr>
-        <w:t>https://github.com/brnfnd/SBPA_POINTDROID/tree/master/Implementação/CódigoFonte</w:t>
-      </w:r>
-      <w:r>
-        <w:rPr>
-          <w:rStyle w:val="Hyperlink"/>
-          <w:b/>
-        </w:rPr>
-        <w:fldChar w:fldCharType="end"/>
-      </w:r>
-    </w:p>
-    <w:bookmarkEnd w:id="10"/>
+      <w:hyperlink r:id="rId15" w:history="1">
+        <w:r>
+          <w:rPr>
+            <w:rStyle w:val="Hyperlink"/>
+            <w:b/>
+          </w:rPr>
+          <w:t>https://github.com/brnfnd/SBPA_POINTDROID/tree/master/Implementação/CódigoFonte</w:t>
+        </w:r>
+      </w:hyperlink>
+    </w:p>
     <w:p>
       <w:pPr>
         <w:pStyle w:val="PargrafodaLista"/>
         <w:ind w:left="0"/>
+        <w:jc w:val="both"/>
         <w:rPr>
           <w:b/>
         </w:rPr>
@@ -6116,6 +6368,7 @@
       <w:pPr>
         <w:pStyle w:val="PargrafodaLista"/>
         <w:ind w:left="0"/>
+        <w:jc w:val="both"/>
         <w:rPr>
           <w:b/>
         </w:rPr>
@@ -6131,11 +6384,12 @@
       <w:pPr>
         <w:pStyle w:val="PargrafodaLista"/>
         <w:ind w:left="0"/>
+        <w:jc w:val="both"/>
         <w:rPr>
           <w:b/>
         </w:rPr>
       </w:pPr>
-      <w:hyperlink r:id="rId13" w:history="1">
+      <w:hyperlink r:id="rId16" w:history="1">
         <w:r>
           <w:rPr>
             <w:rStyle w:val="Hyperlink"/>
@@ -6149,6 +6403,7 @@
       <w:pPr>
         <w:pStyle w:val="PargrafodaLista"/>
         <w:ind w:left="0"/>
+        <w:jc w:val="both"/>
         <w:rPr>
           <w:b/>
         </w:rPr>
@@ -6158,6 +6413,7 @@
       <w:pPr>
         <w:pStyle w:val="PargrafodaLista"/>
         <w:ind w:left="0"/>
+        <w:jc w:val="both"/>
         <w:rPr>
           <w:b/>
         </w:rPr>
@@ -6167,12 +6423,14 @@
       <w:pPr>
         <w:pStyle w:val="PargrafodaLista"/>
         <w:ind w:left="0"/>
+        <w:jc w:val="both"/>
       </w:pPr>
     </w:p>
     <w:p>
       <w:pPr>
         <w:pStyle w:val="PargrafodaLista"/>
         <w:ind w:left="0"/>
+        <w:jc w:val="both"/>
         <w:rPr>
           <w:rFonts w:ascii="Times New Roman" w:hAnsi="Times New Roman" w:cs="Times New Roman"/>
         </w:rPr>
@@ -6188,6 +6446,7 @@
       <w:pPr>
         <w:pStyle w:val="PargrafodaLista"/>
         <w:ind w:left="0"/>
+        <w:jc w:val="both"/>
         <w:rPr>
           <w:rFonts w:ascii="Times New Roman" w:hAnsi="Times New Roman" w:cs="Times New Roman"/>
         </w:rPr>
@@ -6197,6 +6456,7 @@
       <w:pPr>
         <w:pStyle w:val="PargrafodaLista"/>
         <w:ind w:left="0"/>
+        <w:jc w:val="both"/>
         <w:rPr>
           <w:rFonts w:ascii="Times New Roman" w:hAnsi="Times New Roman" w:cs="Times New Roman"/>
         </w:rPr>
@@ -6213,7 +6473,7 @@
 </file>
 
 <file path=word/numbering.xml><?xml version="1.0" encoding="utf-8"?>
-<w:numbering xmlns:wpc="http://schemas.microsoft.com/office/word/2010/wordprocessingCanvas" xmlns:mc="http://schemas.openxmlformats.org/markup-compatibility/2006" xmlns:o="urn:schemas-microsoft-com:office:office" xmlns:r="http://schemas.openxmlformats.org/officeDocument/2006/relationships" xmlns:m="http://schemas.openxmlformats.org/officeDocument/2006/math" xmlns:v="urn:schemas-microsoft-com:vml" xmlns:wp14="http://schemas.microsoft.com/office/word/2010/wordprocessingDrawing" xmlns:wp="http://schemas.openxmlformats.org/drawingml/2006/wordprocessingDrawing" xmlns:w10="urn:schemas-microsoft-com:office:word" xmlns:w="http://schemas.openxmlformats.org/wordprocessingml/2006/main" xmlns:w14="http://schemas.microsoft.com/office/word/2010/wordml" xmlns:w15="http://schemas.microsoft.com/office/word/2012/wordml" xmlns:wpg="http://schemas.microsoft.com/office/word/2010/wordprocessingGroup" xmlns:wpi="http://schemas.microsoft.com/office/word/2010/wordprocessingInk" xmlns:wne="http://schemas.microsoft.com/office/word/2006/wordml" xmlns:wps="http://schemas.microsoft.com/office/word/2010/wordprocessingShape" mc:Ignorable="w14 w15 wp14">
+<w:numbering xmlns:ve="http://schemas.openxmlformats.org/markup-compatibility/2006" xmlns:o="urn:schemas-microsoft-com:office:office" xmlns:r="http://schemas.openxmlformats.org/officeDocument/2006/relationships" xmlns:m="http://schemas.openxmlformats.org/officeDocument/2006/math" xmlns:v="urn:schemas-microsoft-com:vml" xmlns:wp="http://schemas.openxmlformats.org/drawingml/2006/wordprocessingDrawing" xmlns:w10="urn:schemas-microsoft-com:office:word" xmlns:w="http://schemas.openxmlformats.org/wordprocessingml/2006/main" xmlns:wne="http://schemas.microsoft.com/office/word/2006/wordml">
   <w:abstractNum w:abstractNumId="0">
     <w:nsid w:val="052D468B"/>
     <w:multiLevelType w:val="multilevel"/>
@@ -8018,7 +8278,7 @@
 </file>
 
 <file path=word/styles.xml><?xml version="1.0" encoding="utf-8"?>
-<w:styles xmlns:mc="http://schemas.openxmlformats.org/markup-compatibility/2006" xmlns:r="http://schemas.openxmlformats.org/officeDocument/2006/relationships" xmlns:w="http://schemas.openxmlformats.org/wordprocessingml/2006/main" xmlns:w14="http://schemas.microsoft.com/office/word/2010/wordml" xmlns:w15="http://schemas.microsoft.com/office/word/2012/wordml" mc:Ignorable="w14 w15">
+<w:styles xmlns:r="http://schemas.openxmlformats.org/officeDocument/2006/relationships" xmlns:w="http://schemas.openxmlformats.org/wordprocessingml/2006/main">
   <w:docDefaults>
     <w:rPrDefault>
       <w:rPr>
@@ -8034,378 +8294,144 @@
       </w:pPr>
     </w:pPrDefault>
   </w:docDefaults>
-  <w:latentStyles w:defLockedState="0" w:defUIPriority="99" w:defSemiHidden="0" w:defUnhideWhenUsed="0" w:defQFormat="0" w:count="371">
-    <w:lsdException w:name="Normal" w:uiPriority="0" w:qFormat="1"/>
-    <w:lsdException w:name="heading 1" w:uiPriority="9" w:qFormat="1"/>
-    <w:lsdException w:name="heading 2" w:semiHidden="1" w:uiPriority="9" w:unhideWhenUsed="1" w:qFormat="1"/>
-    <w:lsdException w:name="heading 3" w:semiHidden="1" w:uiPriority="9" w:unhideWhenUsed="1" w:qFormat="1"/>
-    <w:lsdException w:name="heading 4" w:semiHidden="1" w:uiPriority="9" w:unhideWhenUsed="1" w:qFormat="1"/>
-    <w:lsdException w:name="heading 5" w:semiHidden="1" w:uiPriority="9" w:unhideWhenUsed="1" w:qFormat="1"/>
-    <w:lsdException w:name="heading 6" w:semiHidden="1" w:uiPriority="9" w:unhideWhenUsed="1" w:qFormat="1"/>
-    <w:lsdException w:name="heading 7" w:semiHidden="1" w:uiPriority="9" w:unhideWhenUsed="1" w:qFormat="1"/>
-    <w:lsdException w:name="heading 8" w:semiHidden="1" w:uiPriority="9" w:unhideWhenUsed="1" w:qFormat="1"/>
-    <w:lsdException w:name="heading 9" w:semiHidden="1" w:uiPriority="9" w:unhideWhenUsed="1" w:qFormat="1"/>
-    <w:lsdException w:name="index 1" w:semiHidden="1" w:unhideWhenUsed="1"/>
-    <w:lsdException w:name="index 2" w:semiHidden="1" w:unhideWhenUsed="1"/>
-    <w:lsdException w:name="index 3" w:semiHidden="1" w:unhideWhenUsed="1"/>
-    <w:lsdException w:name="index 4" w:semiHidden="1" w:unhideWhenUsed="1"/>
-    <w:lsdException w:name="index 5" w:semiHidden="1" w:unhideWhenUsed="1"/>
-    <w:lsdException w:name="index 6" w:semiHidden="1" w:unhideWhenUsed="1"/>
-    <w:lsdException w:name="index 7" w:semiHidden="1" w:unhideWhenUsed="1"/>
-    <w:lsdException w:name="index 8" w:semiHidden="1" w:unhideWhenUsed="1"/>
-    <w:lsdException w:name="index 9" w:semiHidden="1" w:unhideWhenUsed="1"/>
-    <w:lsdException w:name="toc 1" w:semiHidden="1" w:uiPriority="39" w:unhideWhenUsed="1"/>
-    <w:lsdException w:name="toc 2" w:semiHidden="1" w:uiPriority="39" w:unhideWhenUsed="1"/>
-    <w:lsdException w:name="toc 3" w:semiHidden="1" w:uiPriority="39" w:unhideWhenUsed="1"/>
-    <w:lsdException w:name="toc 4" w:semiHidden="1" w:uiPriority="39" w:unhideWhenUsed="1"/>
-    <w:lsdException w:name="toc 5" w:semiHidden="1" w:uiPriority="39" w:unhideWhenUsed="1"/>
-    <w:lsdException w:name="toc 6" w:semiHidden="1" w:uiPriority="39" w:unhideWhenUsed="1"/>
-    <w:lsdException w:name="toc 7" w:semiHidden="1" w:uiPriority="39" w:unhideWhenUsed="1"/>
-    <w:lsdException w:name="toc 8" w:semiHidden="1" w:uiPriority="39" w:unhideWhenUsed="1"/>
-    <w:lsdException w:name="toc 9" w:semiHidden="1" w:uiPriority="39" w:unhideWhenUsed="1"/>
-    <w:lsdException w:name="Normal Indent" w:semiHidden="1" w:unhideWhenUsed="1"/>
-    <w:lsdException w:name="footnote text" w:semiHidden="1" w:unhideWhenUsed="1"/>
-    <w:lsdException w:name="annotation text" w:semiHidden="1" w:unhideWhenUsed="1"/>
-    <w:lsdException w:name="header" w:semiHidden="1" w:unhideWhenUsed="1"/>
-    <w:lsdException w:name="footer" w:semiHidden="1" w:unhideWhenUsed="1"/>
-    <w:lsdException w:name="index heading" w:semiHidden="1" w:unhideWhenUsed="1"/>
-    <w:lsdException w:name="caption" w:semiHidden="1" w:uiPriority="35" w:unhideWhenUsed="1" w:qFormat="1"/>
-    <w:lsdException w:name="table of figures" w:semiHidden="1" w:unhideWhenUsed="1"/>
-    <w:lsdException w:name="envelope address" w:semiHidden="1" w:unhideWhenUsed="1"/>
-    <w:lsdException w:name="envelope return" w:semiHidden="1" w:unhideWhenUsed="1"/>
-    <w:lsdException w:name="footnote reference" w:semiHidden="1" w:unhideWhenUsed="1"/>
-    <w:lsdException w:name="annotation reference" w:semiHidden="1" w:unhideWhenUsed="1"/>
-    <w:lsdException w:name="line number" w:semiHidden="1" w:unhideWhenUsed="1"/>
-    <w:lsdException w:name="page number" w:semiHidden="1" w:unhideWhenUsed="1"/>
-    <w:lsdException w:name="endnote reference" w:semiHidden="1" w:unhideWhenUsed="1"/>
-    <w:lsdException w:name="endnote text" w:semiHidden="1" w:unhideWhenUsed="1"/>
-    <w:lsdException w:name="table of authorities" w:semiHidden="1" w:unhideWhenUsed="1"/>
-    <w:lsdException w:name="macro" w:semiHidden="1" w:unhideWhenUsed="1"/>
-    <w:lsdException w:name="toa heading" w:semiHidden="1" w:unhideWhenUsed="1"/>
-    <w:lsdException w:name="List" w:semiHidden="1" w:unhideWhenUsed="1"/>
-    <w:lsdException w:name="List Bullet" w:semiHidden="1" w:unhideWhenUsed="1"/>
-    <w:lsdException w:name="List Number" w:semiHidden="1" w:unhideWhenUsed="1"/>
-    <w:lsdException w:name="List 2" w:semiHidden="1" w:unhideWhenUsed="1"/>
-    <w:lsdException w:name="List 3" w:semiHidden="1" w:unhideWhenUsed="1"/>
-    <w:lsdException w:name="List 4" w:semiHidden="1" w:unhideWhenUsed="1"/>
-    <w:lsdException w:name="List 5" w:semiHidden="1" w:unhideWhenUsed="1"/>
-    <w:lsdException w:name="List Bullet 2" w:semiHidden="1" w:unhideWhenUsed="1"/>
-    <w:lsdException w:name="List Bullet 3" w:semiHidden="1" w:unhideWhenUsed="1"/>
-    <w:lsdException w:name="List Bullet 4" w:semiHidden="1" w:unhideWhenUsed="1"/>
-    <w:lsdException w:name="List Bullet 5" w:semiHidden="1" w:unhideWhenUsed="1"/>
-    <w:lsdException w:name="List Number 2" w:semiHidden="1" w:unhideWhenUsed="1"/>
-    <w:lsdException w:name="List Number 3" w:semiHidden="1" w:unhideWhenUsed="1"/>
-    <w:lsdException w:name="List Number 4" w:semiHidden="1" w:unhideWhenUsed="1"/>
-    <w:lsdException w:name="List Number 5" w:semiHidden="1" w:unhideWhenUsed="1"/>
-    <w:lsdException w:name="Title" w:uiPriority="10" w:qFormat="1"/>
-    <w:lsdException w:name="Closing" w:semiHidden="1" w:unhideWhenUsed="1"/>
-    <w:lsdException w:name="Signature" w:semiHidden="1" w:unhideWhenUsed="1"/>
-    <w:lsdException w:name="Default Paragraph Font" w:semiHidden="1" w:uiPriority="1" w:unhideWhenUsed="1"/>
-    <w:lsdException w:name="Body Text" w:semiHidden="1" w:unhideWhenUsed="1"/>
-    <w:lsdException w:name="Body Text Indent" w:semiHidden="1" w:unhideWhenUsed="1"/>
-    <w:lsdException w:name="List Continue" w:semiHidden="1" w:unhideWhenUsed="1"/>
-    <w:lsdException w:name="List Continue 2" w:semiHidden="1" w:unhideWhenUsed="1"/>
-    <w:lsdException w:name="List Continue 3" w:semiHidden="1" w:unhideWhenUsed="1"/>
-    <w:lsdException w:name="List Continue 4" w:semiHidden="1" w:unhideWhenUsed="1"/>
-    <w:lsdException w:name="List Continue 5" w:semiHidden="1" w:unhideWhenUsed="1"/>
-    <w:lsdException w:name="Message Header" w:semiHidden="1" w:unhideWhenUsed="1"/>
-    <w:lsdException w:name="Subtitle" w:uiPriority="11" w:qFormat="1"/>
-    <w:lsdException w:name="Salutation" w:semiHidden="1" w:unhideWhenUsed="1"/>
-    <w:lsdException w:name="Date" w:semiHidden="1" w:unhideWhenUsed="1"/>
-    <w:lsdException w:name="Body Text First Indent" w:semiHidden="1" w:unhideWhenUsed="1"/>
-    <w:lsdException w:name="Body Text First Indent 2" w:semiHidden="1" w:unhideWhenUsed="1"/>
-    <w:lsdException w:name="Note Heading" w:semiHidden="1" w:unhideWhenUsed="1"/>
-    <w:lsdException w:name="Body Text 2" w:semiHidden="1" w:unhideWhenUsed="1"/>
-    <w:lsdException w:name="Body Text 3" w:semiHidden="1" w:unhideWhenUsed="1"/>
-    <w:lsdException w:name="Body Text Indent 2" w:semiHidden="1" w:unhideWhenUsed="1"/>
-    <w:lsdException w:name="Body Text Indent 3" w:semiHidden="1" w:unhideWhenUsed="1"/>
-    <w:lsdException w:name="Block Text" w:semiHidden="1" w:unhideWhenUsed="1"/>
-    <w:lsdException w:name="Hyperlink" w:semiHidden="1" w:unhideWhenUsed="1"/>
-    <w:lsdException w:name="FollowedHyperlink" w:semiHidden="1" w:unhideWhenUsed="1"/>
-    <w:lsdException w:name="Strong" w:uiPriority="22" w:qFormat="1"/>
-    <w:lsdException w:name="Emphasis" w:uiPriority="20" w:qFormat="1"/>
-    <w:lsdException w:name="Document Map" w:semiHidden="1" w:unhideWhenUsed="1"/>
-    <w:lsdException w:name="Plain Text" w:semiHidden="1" w:unhideWhenUsed="1"/>
-    <w:lsdException w:name="E-mail Signature" w:semiHidden="1" w:unhideWhenUsed="1"/>
-    <w:lsdException w:name="HTML Top of Form" w:semiHidden="1" w:unhideWhenUsed="1"/>
-    <w:lsdException w:name="HTML Bottom of Form" w:semiHidden="1" w:unhideWhenUsed="1"/>
-    <w:lsdException w:name="Normal (Web)" w:semiHidden="1" w:unhideWhenUsed="1"/>
-    <w:lsdException w:name="HTML Acronym" w:semiHidden="1" w:unhideWhenUsed="1"/>
-    <w:lsdException w:name="HTML Address" w:semiHidden="1" w:unhideWhenUsed="1"/>
-    <w:lsdException w:name="HTML Cite" w:semiHidden="1" w:unhideWhenUsed="1"/>
-    <w:lsdException w:name="HTML Code" w:semiHidden="1" w:unhideWhenUsed="1"/>
-    <w:lsdException w:name="HTML Definition" w:semiHidden="1" w:unhideWhenUsed="1"/>
-    <w:lsdException w:name="HTML Keyboard" w:semiHidden="1" w:unhideWhenUsed="1"/>
-    <w:lsdException w:name="HTML Preformatted" w:semiHidden="1" w:unhideWhenUsed="1"/>
-    <w:lsdException w:name="HTML Sample" w:semiHidden="1" w:unhideWhenUsed="1"/>
-    <w:lsdException w:name="HTML Typewriter" w:semiHidden="1" w:unhideWhenUsed="1"/>
-    <w:lsdException w:name="HTML Variable" w:semiHidden="1" w:unhideWhenUsed="1"/>
-    <w:lsdException w:name="Normal Table" w:semiHidden="1" w:unhideWhenUsed="1"/>
-    <w:lsdException w:name="annotation subject" w:semiHidden="1" w:unhideWhenUsed="1"/>
-    <w:lsdException w:name="No List" w:semiHidden="1" w:unhideWhenUsed="1"/>
-    <w:lsdException w:name="Outline List 1" w:semiHidden="1" w:unhideWhenUsed="1"/>
-    <w:lsdException w:name="Outline List 2" w:semiHidden="1" w:unhideWhenUsed="1"/>
-    <w:lsdException w:name="Outline List 3" w:semiHidden="1" w:unhideWhenUsed="1"/>
-    <w:lsdException w:name="Table Simple 1" w:semiHidden="1" w:unhideWhenUsed="1"/>
-    <w:lsdException w:name="Table Simple 2" w:semiHidden="1" w:unhideWhenUsed="1"/>
-    <w:lsdException w:name="Table Simple 3" w:semiHidden="1" w:unhideWhenUsed="1"/>
-    <w:lsdException w:name="Table Classic 1" w:semiHidden="1" w:unhideWhenUsed="1"/>
-    <w:lsdException w:name="Table Classic 2" w:semiHidden="1" w:unhideWhenUsed="1"/>
-    <w:lsdException w:name="Table Classic 3" w:semiHidden="1" w:unhideWhenUsed="1"/>
-    <w:lsdException w:name="Table Classic 4" w:semiHidden="1" w:unhideWhenUsed="1"/>
-    <w:lsdException w:name="Table Colorful 1" w:semiHidden="1" w:unhideWhenUsed="1"/>
-    <w:lsdException w:name="Table Colorful 2" w:semiHidden="1" w:unhideWhenUsed="1"/>
-    <w:lsdException w:name="Table Colorful 3" w:semiHidden="1" w:unhideWhenUsed="1"/>
-    <w:lsdException w:name="Table Columns 1" w:semiHidden="1" w:unhideWhenUsed="1"/>
-    <w:lsdException w:name="Table Columns 2" w:semiHidden="1" w:unhideWhenUsed="1"/>
-    <w:lsdException w:name="Table Columns 3" w:semiHidden="1" w:unhideWhenUsed="1"/>
-    <w:lsdException w:name="Table Columns 4" w:semiHidden="1" w:unhideWhenUsed="1"/>
-    <w:lsdException w:name="Table Columns 5" w:semiHidden="1" w:unhideWhenUsed="1"/>
-    <w:lsdException w:name="Table Grid 1" w:semiHidden="1" w:unhideWhenUsed="1"/>
-    <w:lsdException w:name="Table Grid 2" w:semiHidden="1" w:unhideWhenUsed="1"/>
-    <w:lsdException w:name="Table Grid 3" w:semiHidden="1" w:unhideWhenUsed="1"/>
-    <w:lsdException w:name="Table Grid 4" w:semiHidden="1" w:unhideWhenUsed="1"/>
-    <w:lsdException w:name="Table Grid 5" w:semiHidden="1" w:unhideWhenUsed="1"/>
-    <w:lsdException w:name="Table Grid 6" w:semiHidden="1" w:unhideWhenUsed="1"/>
-    <w:lsdException w:name="Table Grid 7" w:semiHidden="1" w:unhideWhenUsed="1"/>
-    <w:lsdException w:name="Table Grid 8" w:semiHidden="1" w:unhideWhenUsed="1"/>
-    <w:lsdException w:name="Table List 1" w:semiHidden="1" w:unhideWhenUsed="1"/>
-    <w:lsdException w:name="Table List 2" w:semiHidden="1" w:unhideWhenUsed="1"/>
-    <w:lsdException w:name="Table List 3" w:semiHidden="1" w:unhideWhenUsed="1"/>
-    <w:lsdException w:name="Table List 4" w:semiHidden="1" w:unhideWhenUsed="1"/>
-    <w:lsdException w:name="Table List 5" w:semiHidden="1" w:unhideWhenUsed="1"/>
-    <w:lsdException w:name="Table List 6" w:semiHidden="1" w:unhideWhenUsed="1"/>
-    <w:lsdException w:name="Table List 7" w:semiHidden="1" w:unhideWhenUsed="1"/>
-    <w:lsdException w:name="Table List 8" w:semiHidden="1" w:unhideWhenUsed="1"/>
-    <w:lsdException w:name="Table 3D effects 1" w:semiHidden="1" w:unhideWhenUsed="1"/>
-    <w:lsdException w:name="Table 3D effects 2" w:semiHidden="1" w:unhideWhenUsed="1"/>
-    <w:lsdException w:name="Table 3D effects 3" w:semiHidden="1" w:unhideWhenUsed="1"/>
-    <w:lsdException w:name="Table Contemporary" w:semiHidden="1" w:unhideWhenUsed="1"/>
-    <w:lsdException w:name="Table Elegant" w:semiHidden="1" w:unhideWhenUsed="1"/>
-    <w:lsdException w:name="Table Professional" w:semiHidden="1" w:unhideWhenUsed="1"/>
-    <w:lsdException w:name="Table Subtle 1" w:semiHidden="1" w:unhideWhenUsed="1"/>
-    <w:lsdException w:name="Table Subtle 2" w:semiHidden="1" w:unhideWhenUsed="1"/>
-    <w:lsdException w:name="Table Web 1" w:semiHidden="1" w:unhideWhenUsed="1"/>
-    <w:lsdException w:name="Table Web 2" w:semiHidden="1" w:unhideWhenUsed="1"/>
-    <w:lsdException w:name="Table Web 3" w:semiHidden="1" w:unhideWhenUsed="1"/>
-    <w:lsdException w:name="Balloon Text" w:semiHidden="1" w:unhideWhenUsed="1"/>
-    <w:lsdException w:name="Table Grid" w:uiPriority="39"/>
-    <w:lsdException w:name="Table Theme" w:semiHidden="1" w:unhideWhenUsed="1"/>
-    <w:lsdException w:name="Placeholder Text" w:semiHidden="1"/>
-    <w:lsdException w:name="No Spacing" w:uiPriority="1" w:qFormat="1"/>
-    <w:lsdException w:name="Light Shading" w:uiPriority="60"/>
-    <w:lsdException w:name="Light List" w:uiPriority="61"/>
-    <w:lsdException w:name="Light Grid" w:uiPriority="62"/>
-    <w:lsdException w:name="Medium Shading 1" w:uiPriority="63"/>
-    <w:lsdException w:name="Medium Shading 2" w:uiPriority="64"/>
-    <w:lsdException w:name="Medium List 1" w:uiPriority="65"/>
-    <w:lsdException w:name="Medium List 2" w:uiPriority="66"/>
-    <w:lsdException w:name="Medium Grid 1" w:uiPriority="67"/>
-    <w:lsdException w:name="Medium Grid 2" w:uiPriority="68"/>
-    <w:lsdException w:name="Medium Grid 3" w:uiPriority="69"/>
-    <w:lsdException w:name="Dark List" w:uiPriority="70"/>
-    <w:lsdException w:name="Colorful Shading" w:uiPriority="71"/>
-    <w:lsdException w:name="Colorful List" w:uiPriority="72"/>
-    <w:lsdException w:name="Colorful Grid" w:uiPriority="73"/>
-    <w:lsdException w:name="Light Shading Accent 1" w:uiPriority="60"/>
-    <w:lsdException w:name="Light List Accent 1" w:uiPriority="61"/>
-    <w:lsdException w:name="Light Grid Accent 1" w:uiPriority="62"/>
-    <w:lsdException w:name="Medium Shading 1 Accent 1" w:uiPriority="63"/>
-    <w:lsdException w:name="Medium Shading 2 Accent 1" w:uiPriority="64"/>
-    <w:lsdException w:name="Medium List 1 Accent 1" w:uiPriority="65"/>
-    <w:lsdException w:name="Revision" w:semiHidden="1"/>
-    <w:lsdException w:name="List Paragraph" w:uiPriority="34" w:qFormat="1"/>
-    <w:lsdException w:name="Quote" w:uiPriority="29" w:qFormat="1"/>
-    <w:lsdException w:name="Intense Quote" w:uiPriority="30" w:qFormat="1"/>
-    <w:lsdException w:name="Medium List 2 Accent 1" w:uiPriority="66"/>
-    <w:lsdException w:name="Medium Grid 1 Accent 1" w:uiPriority="67"/>
-    <w:lsdException w:name="Medium Grid 2 Accent 1" w:uiPriority="68"/>
-    <w:lsdException w:name="Medium Grid 3 Accent 1" w:uiPriority="69"/>
-    <w:lsdException w:name="Dark List Accent 1" w:uiPriority="70"/>
-    <w:lsdException w:name="Colorful Shading Accent 1" w:uiPriority="71"/>
-    <w:lsdException w:name="Colorful List Accent 1" w:uiPriority="72"/>
-    <w:lsdException w:name="Colorful Grid Accent 1" w:uiPriority="73"/>
-    <w:lsdException w:name="Light Shading Accent 2" w:uiPriority="60"/>
-    <w:lsdException w:name="Light List Accent 2" w:uiPriority="61"/>
-    <w:lsdException w:name="Light Grid Accent 2" w:uiPriority="62"/>
-    <w:lsdException w:name="Medium Shading 1 Accent 2" w:uiPriority="63"/>
-    <w:lsdException w:name="Medium Shading 2 Accent 2" w:uiPriority="64"/>
-    <w:lsdException w:name="Medium List 1 Accent 2" w:uiPriority="65"/>
-    <w:lsdException w:name="Medium List 2 Accent 2" w:uiPriority="66"/>
-    <w:lsdException w:name="Medium Grid 1 Accent 2" w:uiPriority="67"/>
-    <w:lsdException w:name="Medium Grid 2 Accent 2" w:uiPriority="68"/>
-    <w:lsdException w:name="Medium Grid 3 Accent 2" w:uiPriority="69"/>
-    <w:lsdException w:name="Dark List Accent 2" w:uiPriority="70"/>
-    <w:lsdException w:name="Colorful Shading Accent 2" w:uiPriority="71"/>
-    <w:lsdException w:name="Colorful List Accent 2" w:uiPriority="72"/>
-    <w:lsdException w:name="Colorful Grid Accent 2" w:uiPriority="73"/>
-    <w:lsdException w:name="Light Shading Accent 3" w:uiPriority="60"/>
-    <w:lsdException w:name="Light List Accent 3" w:uiPriority="61"/>
-    <w:lsdException w:name="Light Grid Accent 3" w:uiPriority="62"/>
-    <w:lsdException w:name="Medium Shading 1 Accent 3" w:uiPriority="63"/>
-    <w:lsdException w:name="Medium Shading 2 Accent 3" w:uiPriority="64"/>
-    <w:lsdException w:name="Medium List 1 Accent 3" w:uiPriority="65"/>
-    <w:lsdException w:name="Medium List 2 Accent 3" w:uiPriority="66"/>
-    <w:lsdException w:name="Medium Grid 1 Accent 3" w:uiPriority="67"/>
-    <w:lsdException w:name="Medium Grid 2 Accent 3" w:uiPriority="68"/>
-    <w:lsdException w:name="Medium Grid 3 Accent 3" w:uiPriority="69"/>
-    <w:lsdException w:name="Dark List Accent 3" w:uiPriority="70"/>
-    <w:lsdException w:name="Colorful Shading Accent 3" w:uiPriority="71"/>
-    <w:lsdException w:name="Colorful List Accent 3" w:uiPriority="72"/>
-    <w:lsdException w:name="Colorful Grid Accent 3" w:uiPriority="73"/>
-    <w:lsdException w:name="Light Shading Accent 4" w:uiPriority="60"/>
-    <w:lsdException w:name="Light List Accent 4" w:uiPriority="61"/>
-    <w:lsdException w:name="Light Grid Accent 4" w:uiPriority="62"/>
-    <w:lsdException w:name="Medium Shading 1 Accent 4" w:uiPriority="63"/>
-    <w:lsdException w:name="Medium Shading 2 Accent 4" w:uiPriority="64"/>
-    <w:lsdException w:name="Medium List 1 Accent 4" w:uiPriority="65"/>
-    <w:lsdException w:name="Medium List 2 Accent 4" w:uiPriority="66"/>
-    <w:lsdException w:name="Medium Grid 1 Accent 4" w:uiPriority="67"/>
-    <w:lsdException w:name="Medium Grid 2 Accent 4" w:uiPriority="68"/>
-    <w:lsdException w:name="Medium Grid 3 Accent 4" w:uiPriority="69"/>
-    <w:lsdException w:name="Dark List Accent 4" w:uiPriority="70"/>
-    <w:lsdException w:name="Colorful Shading Accent 4" w:uiPriority="71"/>
-    <w:lsdException w:name="Colorful List Accent 4" w:uiPriority="72"/>
-    <w:lsdException w:name="Colorful Grid Accent 4" w:uiPriority="73"/>
-    <w:lsdException w:name="Light Shading Accent 5" w:uiPriority="60"/>
-    <w:lsdException w:name="Light List Accent 5" w:uiPriority="61"/>
-    <w:lsdException w:name="Light Grid Accent 5" w:uiPriority="62"/>
-    <w:lsdException w:name="Medium Shading 1 Accent 5" w:uiPriority="63"/>
-    <w:lsdException w:name="Medium Shading 2 Accent 5" w:uiPriority="64"/>
-    <w:lsdException w:name="Medium List 1 Accent 5" w:uiPriority="65"/>
-    <w:lsdException w:name="Medium List 2 Accent 5" w:uiPriority="66"/>
-    <w:lsdException w:name="Medium Grid 1 Accent 5" w:uiPriority="67"/>
-    <w:lsdException w:name="Medium Grid 2 Accent 5" w:uiPriority="68"/>
-    <w:lsdException w:name="Medium Grid 3 Accent 5" w:uiPriority="69"/>
-    <w:lsdException w:name="Dark List Accent 5" w:uiPriority="70"/>
-    <w:lsdException w:name="Colorful Shading Accent 5" w:uiPriority="71"/>
-    <w:lsdException w:name="Colorful List Accent 5" w:uiPriority="72"/>
-    <w:lsdException w:name="Colorful Grid Accent 5" w:uiPriority="73"/>
-    <w:lsdException w:name="Light Shading Accent 6" w:uiPriority="60"/>
-    <w:lsdException w:name="Light List Accent 6" w:uiPriority="61"/>
-    <w:lsdException w:name="Light Grid Accent 6" w:uiPriority="62"/>
-    <w:lsdException w:name="Medium Shading 1 Accent 6" w:uiPriority="63"/>
-    <w:lsdException w:name="Medium Shading 2 Accent 6" w:uiPriority="64"/>
-    <w:lsdException w:name="Medium List 1 Accent 6" w:uiPriority="65"/>
-    <w:lsdException w:name="Medium List 2 Accent 6" w:uiPriority="66"/>
-    <w:lsdException w:name="Medium Grid 1 Accent 6" w:uiPriority="67"/>
-    <w:lsdException w:name="Medium Grid 2 Accent 6" w:uiPriority="68"/>
-    <w:lsdException w:name="Medium Grid 3 Accent 6" w:uiPriority="69"/>
-    <w:lsdException w:name="Dark List Accent 6" w:uiPriority="70"/>
-    <w:lsdException w:name="Colorful Shading Accent 6" w:uiPriority="71"/>
-    <w:lsdException w:name="Colorful List Accent 6" w:uiPriority="72"/>
-    <w:lsdException w:name="Colorful Grid Accent 6" w:uiPriority="73"/>
-    <w:lsdException w:name="Subtle Emphasis" w:uiPriority="19" w:qFormat="1"/>
-    <w:lsdException w:name="Intense Emphasis" w:uiPriority="21" w:qFormat="1"/>
-    <w:lsdException w:name="Subtle Reference" w:uiPriority="31" w:qFormat="1"/>
-    <w:lsdException w:name="Intense Reference" w:uiPriority="32" w:qFormat="1"/>
-    <w:lsdException w:name="Book Title" w:uiPriority="33" w:qFormat="1"/>
-    <w:lsdException w:name="Bibliography" w:semiHidden="1" w:uiPriority="37" w:unhideWhenUsed="1"/>
-    <w:lsdException w:name="TOC Heading" w:semiHidden="1" w:uiPriority="39" w:unhideWhenUsed="1" w:qFormat="1"/>
-    <w:lsdException w:name="Plain Table 1" w:uiPriority="41"/>
-    <w:lsdException w:name="Plain Table 2" w:uiPriority="42"/>
-    <w:lsdException w:name="Plain Table 3" w:uiPriority="43"/>
-    <w:lsdException w:name="Plain Table 4" w:uiPriority="44"/>
-    <w:lsdException w:name="Plain Table 5" w:uiPriority="45"/>
-    <w:lsdException w:name="Grid Table Light" w:uiPriority="40"/>
-    <w:lsdException w:name="Grid Table 1 Light" w:uiPriority="46"/>
-    <w:lsdException w:name="Grid Table 2" w:uiPriority="47"/>
-    <w:lsdException w:name="Grid Table 3" w:uiPriority="48"/>
-    <w:lsdException w:name="Grid Table 4" w:uiPriority="49"/>
-    <w:lsdException w:name="Grid Table 5 Dark" w:uiPriority="50"/>
-    <w:lsdException w:name="Grid Table 6 Colorful" w:uiPriority="51"/>
-    <w:lsdException w:name="Grid Table 7 Colorful" w:uiPriority="52"/>
-    <w:lsdException w:name="Grid Table 1 Light Accent 1" w:uiPriority="46"/>
-    <w:lsdException w:name="Grid Table 2 Accent 1" w:uiPriority="47"/>
-    <w:lsdException w:name="Grid Table 3 Accent 1" w:uiPriority="48"/>
-    <w:lsdException w:name="Grid Table 4 Accent 1" w:uiPriority="49"/>
-    <w:lsdException w:name="Grid Table 5 Dark Accent 1" w:uiPriority="50"/>
-    <w:lsdException w:name="Grid Table 6 Colorful Accent 1" w:uiPriority="51"/>
-    <w:lsdException w:name="Grid Table 7 Colorful Accent 1" w:uiPriority="52"/>
-    <w:lsdException w:name="Grid Table 1 Light Accent 2" w:uiPriority="46"/>
-    <w:lsdException w:name="Grid Table 2 Accent 2" w:uiPriority="47"/>
-    <w:lsdException w:name="Grid Table 3 Accent 2" w:uiPriority="48"/>
-    <w:lsdException w:name="Grid Table 4 Accent 2" w:uiPriority="49"/>
-    <w:lsdException w:name="Grid Table 5 Dark Accent 2" w:uiPriority="50"/>
-    <w:lsdException w:name="Grid Table 6 Colorful Accent 2" w:uiPriority="51"/>
-    <w:lsdException w:name="Grid Table 7 Colorful Accent 2" w:uiPriority="52"/>
-    <w:lsdException w:name="Grid Table 1 Light Accent 3" w:uiPriority="46"/>
-    <w:lsdException w:name="Grid Table 2 Accent 3" w:uiPriority="47"/>
-    <w:lsdException w:name="Grid Table 3 Accent 3" w:uiPriority="48"/>
-    <w:lsdException w:name="Grid Table 4 Accent 3" w:uiPriority="49"/>
-    <w:lsdException w:name="Grid Table 5 Dark Accent 3" w:uiPriority="50"/>
-    <w:lsdException w:name="Grid Table 6 Colorful Accent 3" w:uiPriority="51"/>
-    <w:lsdException w:name="Grid Table 7 Colorful Accent 3" w:uiPriority="52"/>
-    <w:lsdException w:name="Grid Table 1 Light Accent 4" w:uiPriority="46"/>
-    <w:lsdException w:name="Grid Table 2 Accent 4" w:uiPriority="47"/>
-    <w:lsdException w:name="Grid Table 3 Accent 4" w:uiPriority="48"/>
-    <w:lsdException w:name="Grid Table 4 Accent 4" w:uiPriority="49"/>
-    <w:lsdException w:name="Grid Table 5 Dark Accent 4" w:uiPriority="50"/>
-    <w:lsdException w:name="Grid Table 6 Colorful Accent 4" w:uiPriority="51"/>
-    <w:lsdException w:name="Grid Table 7 Colorful Accent 4" w:uiPriority="52"/>
-    <w:lsdException w:name="Grid Table 1 Light Accent 5" w:uiPriority="46"/>
-    <w:lsdException w:name="Grid Table 2 Accent 5" w:uiPriority="47"/>
-    <w:lsdException w:name="Grid Table 3 Accent 5" w:uiPriority="48"/>
-    <w:lsdException w:name="Grid Table 4 Accent 5" w:uiPriority="49"/>
-    <w:lsdException w:name="Grid Table 5 Dark Accent 5" w:uiPriority="50"/>
-    <w:lsdException w:name="Grid Table 6 Colorful Accent 5" w:uiPriority="51"/>
-    <w:lsdException w:name="Grid Table 7 Colorful Accent 5" w:uiPriority="52"/>
-    <w:lsdException w:name="Grid Table 1 Light Accent 6" w:uiPriority="46"/>
-    <w:lsdException w:name="Grid Table 2 Accent 6" w:uiPriority="47"/>
-    <w:lsdException w:name="Grid Table 3 Accent 6" w:uiPriority="48"/>
-    <w:lsdException w:name="Grid Table 4 Accent 6" w:uiPriority="49"/>
-    <w:lsdException w:name="Grid Table 5 Dark Accent 6" w:uiPriority="50"/>
-    <w:lsdException w:name="Grid Table 6 Colorful Accent 6" w:uiPriority="51"/>
-    <w:lsdException w:name="Grid Table 7 Colorful Accent 6" w:uiPriority="52"/>
-    <w:lsdException w:name="List Table 1 Light" w:uiPriority="46"/>
-    <w:lsdException w:name="List Table 2" w:uiPriority="47"/>
-    <w:lsdException w:name="List Table 3" w:uiPriority="48"/>
-    <w:lsdException w:name="List Table 4" w:uiPriority="49"/>
-    <w:lsdException w:name="List Table 5 Dark" w:uiPriority="50"/>
-    <w:lsdException w:name="List Table 6 Colorful" w:uiPriority="51"/>
-    <w:lsdException w:name="List Table 7 Colorful" w:uiPriority="52"/>
-    <w:lsdException w:name="List Table 1 Light Accent 1" w:uiPriority="46"/>
-    <w:lsdException w:name="List Table 2 Accent 1" w:uiPriority="47"/>
-    <w:lsdException w:name="List Table 3 Accent 1" w:uiPriority="48"/>
-    <w:lsdException w:name="List Table 4 Accent 1" w:uiPriority="49"/>
-    <w:lsdException w:name="List Table 5 Dark Accent 1" w:uiPriority="50"/>
-    <w:lsdException w:name="List Table 6 Colorful Accent 1" w:uiPriority="51"/>
-    <w:lsdException w:name="List Table 7 Colorful Accent 1" w:uiPriority="52"/>
-    <w:lsdException w:name="List Table 1 Light Accent 2" w:uiPriority="46"/>
-    <w:lsdException w:name="List Table 2 Accent 2" w:uiPriority="47"/>
-    <w:lsdException w:name="List Table 3 Accent 2" w:uiPriority="48"/>
-    <w:lsdException w:name="List Table 4 Accent 2" w:uiPriority="49"/>
-    <w:lsdException w:name="List Table 5 Dark Accent 2" w:uiPriority="50"/>
-    <w:lsdException w:name="List Table 6 Colorful Accent 2" w:uiPriority="51"/>
-    <w:lsdException w:name="List Table 7 Colorful Accent 2" w:uiPriority="52"/>
-    <w:lsdException w:name="List Table 1 Light Accent 3" w:uiPriority="46"/>
-    <w:lsdException w:name="List Table 2 Accent 3" w:uiPriority="47"/>
-    <w:lsdException w:name="List Table 3 Accent 3" w:uiPriority="48"/>
-    <w:lsdException w:name="List Table 4 Accent 3" w:uiPriority="49"/>
-    <w:lsdException w:name="List Table 5 Dark Accent 3" w:uiPriority="50"/>
-    <w:lsdException w:name="List Table 6 Colorful Accent 3" w:uiPriority="51"/>
-    <w:lsdException w:name="List Table 7 Colorful Accent 3" w:uiPriority="52"/>
-    <w:lsdException w:name="List Table 1 Light Accent 4" w:uiPriority="46"/>
-    <w:lsdException w:name="List Table 2 Accent 4" w:uiPriority="47"/>
-    <w:lsdException w:name="List Table 3 Accent 4" w:uiPriority="48"/>
-    <w:lsdException w:name="List Table 4 Accent 4" w:uiPriority="49"/>
-    <w:lsdException w:name="List Table 5 Dark Accent 4" w:uiPriority="50"/>
-    <w:lsdException w:name="List Table 6 Colorful Accent 4" w:uiPriority="51"/>
-    <w:lsdException w:name="List Table 7 Colorful Accent 4" w:uiPriority="52"/>
-    <w:lsdException w:name="List Table 1 Light Accent 5" w:uiPriority="46"/>
-    <w:lsdException w:name="List Table 2 Accent 5" w:uiPriority="47"/>
-    <w:lsdException w:name="List Table 3 Accent 5" w:uiPriority="48"/>
-    <w:lsdException w:name="List Table 4 Accent 5" w:uiPriority="49"/>
-    <w:lsdException w:name="List Table 5 Dark Accent 5" w:uiPriority="50"/>
-    <w:lsdException w:name="List Table 6 Colorful Accent 5" w:uiPriority="51"/>
-    <w:lsdException w:name="List Table 7 Colorful Accent 5" w:uiPriority="52"/>
-    <w:lsdException w:name="List Table 1 Light Accent 6" w:uiPriority="46"/>
-    <w:lsdException w:name="List Table 2 Accent 6" w:uiPriority="47"/>
-    <w:lsdException w:name="List Table 3 Accent 6" w:uiPriority="48"/>
-    <w:lsdException w:name="List Table 4 Accent 6" w:uiPriority="49"/>
-    <w:lsdException w:name="List Table 5 Dark Accent 6" w:uiPriority="50"/>
-    <w:lsdException w:name="List Table 6 Colorful Accent 6" w:uiPriority="51"/>
-    <w:lsdException w:name="List Table 7 Colorful Accent 6" w:uiPriority="52"/>
+  <w:latentStyles w:defLockedState="0" w:defUIPriority="99" w:defSemiHidden="1" w:defUnhideWhenUsed="1" w:defQFormat="0" w:count="267">
+    <w:lsdException w:name="Normal" w:semiHidden="0" w:uiPriority="0" w:unhideWhenUsed="0" w:qFormat="1"/>
+    <w:lsdException w:name="heading 1" w:semiHidden="0" w:uiPriority="9" w:unhideWhenUsed="0" w:qFormat="1"/>
+    <w:lsdException w:name="heading 2" w:uiPriority="9" w:qFormat="1"/>
+    <w:lsdException w:name="heading 3" w:uiPriority="9" w:qFormat="1"/>
+    <w:lsdException w:name="heading 4" w:uiPriority="9" w:qFormat="1"/>
+    <w:lsdException w:name="heading 5" w:uiPriority="9" w:qFormat="1"/>
+    <w:lsdException w:name="heading 6" w:uiPriority="9" w:qFormat="1"/>
+    <w:lsdException w:name="heading 7" w:uiPriority="9" w:qFormat="1"/>
+    <w:lsdException w:name="heading 8" w:uiPriority="9" w:qFormat="1"/>
+    <w:lsdException w:name="heading 9" w:uiPriority="9" w:qFormat="1"/>
+    <w:lsdException w:name="toc 1" w:uiPriority="39"/>
+    <w:lsdException w:name="toc 2" w:uiPriority="39"/>
+    <w:lsdException w:name="toc 3" w:uiPriority="39"/>
+    <w:lsdException w:name="toc 4" w:uiPriority="39"/>
+    <w:lsdException w:name="toc 5" w:uiPriority="39"/>
+    <w:lsdException w:name="toc 6" w:uiPriority="39"/>
+    <w:lsdException w:name="toc 7" w:uiPriority="39"/>
+    <w:lsdException w:name="toc 8" w:uiPriority="39"/>
+    <w:lsdException w:name="toc 9" w:uiPriority="39"/>
+    <w:lsdException w:name="caption" w:uiPriority="35" w:qFormat="1"/>
+    <w:lsdException w:name="Title" w:semiHidden="0" w:uiPriority="10" w:unhideWhenUsed="0" w:qFormat="1"/>
+    <w:lsdException w:name="Default Paragraph Font" w:uiPriority="1"/>
+    <w:lsdException w:name="Subtitle" w:semiHidden="0" w:uiPriority="11" w:unhideWhenUsed="0" w:qFormat="1"/>
+    <w:lsdException w:name="Strong" w:semiHidden="0" w:uiPriority="22" w:unhideWhenUsed="0" w:qFormat="1"/>
+    <w:lsdException w:name="Emphasis" w:semiHidden="0" w:uiPriority="20" w:unhideWhenUsed="0" w:qFormat="1"/>
+    <w:lsdException w:name="Table Grid" w:semiHidden="0" w:uiPriority="39" w:unhideWhenUsed="0"/>
+    <w:lsdException w:name="Placeholder Text" w:unhideWhenUsed="0"/>
+    <w:lsdException w:name="No Spacing" w:semiHidden="0" w:uiPriority="1" w:unhideWhenUsed="0" w:qFormat="1"/>
+    <w:lsdException w:name="Light Shading" w:semiHidden="0" w:uiPriority="60" w:unhideWhenUsed="0"/>
+    <w:lsdException w:name="Light List" w:semiHidden="0" w:uiPriority="61" w:unhideWhenUsed="0"/>
+    <w:lsdException w:name="Light Grid" w:semiHidden="0" w:uiPriority="62" w:unhideWhenUsed="0"/>
+    <w:lsdException w:name="Medium Shading 1" w:semiHidden="0" w:uiPriority="63" w:unhideWhenUsed="0"/>
+    <w:lsdException w:name="Medium Shading 2" w:semiHidden="0" w:uiPriority="64" w:unhideWhenUsed="0"/>
+    <w:lsdException w:name="Medium List 1" w:semiHidden="0" w:uiPriority="65" w:unhideWhenUsed="0"/>
+    <w:lsdException w:name="Medium List 2" w:semiHidden="0" w:uiPriority="66" w:unhideWhenUsed="0"/>
+    <w:lsdException w:name="Medium Grid 1" w:semiHidden="0" w:uiPriority="67" w:unhideWhenUsed="0"/>
+    <w:lsdException w:name="Medium Grid 2" w:semiHidden="0" w:uiPriority="68" w:unhideWhenUsed="0"/>
+    <w:lsdException w:name="Medium Grid 3" w:semiHidden="0" w:uiPriority="69" w:unhideWhenUsed="0"/>
+    <w:lsdException w:name="Dark List" w:semiHidden="0" w:uiPriority="70" w:unhideWhenUsed="0"/>
+    <w:lsdException w:name="Colorful Shading" w:semiHidden="0" w:uiPriority="71" w:unhideWhenUsed="0"/>
+    <w:lsdException w:name="Colorful List" w:semiHidden="0" w:uiPriority="72" w:unhideWhenUsed="0"/>
+    <w:lsdException w:name="Colorful Grid" w:semiHidden="0" w:uiPriority="73" w:unhideWhenUsed="0"/>
+    <w:lsdException w:name="Light Shading Accent 1" w:semiHidden="0" w:uiPriority="60" w:unhideWhenUsed="0"/>
+    <w:lsdException w:name="Light List Accent 1" w:semiHidden="0" w:uiPriority="61" w:unhideWhenUsed="0"/>
+    <w:lsdException w:name="Light Grid Accent 1" w:semiHidden="0" w:uiPriority="62" w:unhideWhenUsed="0"/>
+    <w:lsdException w:name="Medium Shading 1 Accent 1" w:semiHidden="0" w:uiPriority="63" w:unhideWhenUsed="0"/>
+    <w:lsdException w:name="Medium Shading 2 Accent 1" w:semiHidden="0" w:uiPriority="64" w:unhideWhenUsed="0"/>
+    <w:lsdException w:name="Medium List 1 Accent 1" w:semiHidden="0" w:uiPriority="65" w:unhideWhenUsed="0"/>
+    <w:lsdException w:name="Revision" w:unhideWhenUsed="0"/>
+    <w:lsdException w:name="List Paragraph" w:semiHidden="0" w:uiPriority="34" w:unhideWhenUsed="0" w:qFormat="1"/>
+    <w:lsdException w:name="Quote" w:semiHidden="0" w:uiPriority="29" w:unhideWhenUsed="0" w:qFormat="1"/>
+    <w:lsdException w:name="Intense Quote" w:semiHidden="0" w:uiPriority="30" w:unhideWhenUsed="0" w:qFormat="1"/>
+    <w:lsdException w:name="Medium List 2 Accent 1" w:semiHidden="0" w:uiPriority="66" w:unhideWhenUsed="0"/>
+    <w:lsdException w:name="Medium Grid 1 Accent 1" w:semiHidden="0" w:uiPriority="67" w:unhideWhenUsed="0"/>
+    <w:lsdException w:name="Medium Grid 2 Accent 1" w:semiHidden="0" w:uiPriority="68" w:unhideWhenUsed="0"/>
+    <w:lsdException w:name="Medium Grid 3 Accent 1" w:semiHidden="0" w:uiPriority="69" w:unhideWhenUsed="0"/>
+    <w:lsdException w:name="Dark List Accent 1" w:semiHidden="0" w:uiPriority="70" w:unhideWhenUsed="0"/>
+    <w:lsdException w:name="Colorful Shading Accent 1" w:semiHidden="0" w:uiPriority="71" w:unhideWhenUsed="0"/>
+    <w:lsdException w:name="Colorful List Accent 1" w:semiHidden="0" w:uiPriority="72" w:unhideWhenUsed="0"/>
+    <w:lsdException w:name="Colorful Grid Accent 1" w:semiHidden="0" w:uiPriority="73" w:unhideWhenUsed="0"/>
+    <w:lsdException w:name="Light Shading Accent 2" w:semiHidden="0" w:uiPriority="60" w:unhideWhenUsed="0"/>
+    <w:lsdException w:name="Light List Accent 2" w:semiHidden="0" w:uiPriority="61" w:unhideWhenUsed="0"/>
+    <w:lsdException w:name="Light Grid Accent 2" w:semiHidden="0" w:uiPriority="62" w:unhideWhenUsed="0"/>
+    <w:lsdException w:name="Medium Shading 1 Accent 2" w:semiHidden="0" w:uiPriority="63" w:unhideWhenUsed="0"/>
+    <w:lsdException w:name="Medium Shading 2 Accent 2" w:semiHidden="0" w:uiPriority="64" w:unhideWhenUsed="0"/>
+    <w:lsdException w:name="Medium List 1 Accent 2" w:semiHidden="0" w:uiPriority="65" w:unhideWhenUsed="0"/>
+    <w:lsdException w:name="Medium List 2 Accent 2" w:semiHidden="0" w:uiPriority="66" w:unhideWhenUsed="0"/>
+    <w:lsdException w:name="Medium Grid 1 Accent 2" w:semiHidden="0" w:uiPriority="67" w:unhideWhenUsed="0"/>
+    <w:lsdException w:name="Medium Grid 2 Accent 2" w:semiHidden="0" w:uiPriority="68" w:unhideWhenUsed="0"/>
+    <w:lsdException w:name="Medium Grid 3 Accent 2" w:semiHidden="0" w:uiPriority="69" w:unhideWhenUsed="0"/>
+    <w:lsdException w:name="Dark List Accent 2" w:semiHidden="0" w:uiPriority="70" w:unhideWhenUsed="0"/>
+    <w:lsdException w:name="Colorful Shading Accent 2" w:semiHidden="0" w:uiPriority="71" w:unhideWhenUsed="0"/>
+    <w:lsdException w:name="Colorful List Accent 2" w:semiHidden="0" w:uiPriority="72" w:unhideWhenUsed="0"/>
+    <w:lsdException w:name="Colorful Grid Accent 2" w:semiHidden="0" w:uiPriority="73" w:unhideWhenUsed="0"/>
+    <w:lsdException w:name="Light Shading Accent 3" w:semiHidden="0" w:uiPriority="60" w:unhideWhenUsed="0"/>
+    <w:lsdException w:name="Light List Accent 3" w:semiHidden="0" w:uiPriority="61" w:unhideWhenUsed="0"/>
+    <w:lsdException w:name="Light Grid Accent 3" w:semiHidden="0" w:uiPriority="62" w:unhideWhenUsed="0"/>
+    <w:lsdException w:name="Medium Shading 1 Accent 3" w:semiHidden="0" w:uiPriority="63" w:unhideWhenUsed="0"/>
+    <w:lsdException w:name="Medium Shading 2 Accent 3" w:semiHidden="0" w:uiPriority="64" w:unhideWhenUsed="0"/>
+    <w:lsdException w:name="Medium List 1 Accent 3" w:semiHidden="0" w:uiPriority="65" w:unhideWhenUsed="0"/>
+    <w:lsdException w:name="Medium List 2 Accent 3" w:semiHidden="0" w:uiPriority="66" w:unhideWhenUsed="0"/>
+    <w:lsdException w:name="Medium Grid 1 Accent 3" w:semiHidden="0" w:uiPriority="67" w:unhideWhenUsed="0"/>
+    <w:lsdException w:name="Medium Grid 2 Accent 3" w:semiHidden="0" w:uiPriority="68" w:unhideWhenUsed="0"/>
+    <w:lsdException w:name="Medium Grid 3 Accent 3" w:semiHidden="0" w:uiPriority="69" w:unhideWhenUsed="0"/>
+    <w:lsdException w:name="Dark List Accent 3" w:semiHidden="0" w:uiPriority="70" w:unhideWhenUsed="0"/>
+    <w:lsdException w:name="Colorful Shading Accent 3" w:semiHidden="0" w:uiPriority="71" w:unhideWhenUsed="0"/>
+    <w:lsdException w:name="Colorful List Accent 3" w:semiHidden="0" w:uiPriority="72" w:unhideWhenUsed="0"/>
+    <w:lsdException w:name="Colorful Grid Accent 3" w:semiHidden="0" w:uiPriority="73" w:unhideWhenUsed="0"/>
+    <w:lsdException w:name="Light Shading Accent 4" w:semiHidden="0" w:uiPriority="60" w:unhideWhenUsed="0"/>
+    <w:lsdException w:name="Light List Accent 4" w:semiHidden="0" w:uiPriority="61" w:unhideWhenUsed="0"/>
+    <w:lsdException w:name="Light Grid Accent 4" w:semiHidden="0" w:uiPriority="62" w:unhideWhenUsed="0"/>
+    <w:lsdException w:name="Medium Shading 1 Accent 4" w:semiHidden="0" w:uiPriority="63" w:unhideWhenUsed="0"/>
+    <w:lsdException w:name="Medium Shading 2 Accent 4" w:semiHidden="0" w:uiPriority="64" w:unhideWhenUsed="0"/>
+    <w:lsdException w:name="Medium List 1 Accent 4" w:semiHidden="0" w:uiPriority="65" w:unhideWhenUsed="0"/>
+    <w:lsdException w:name="Medium List 2 Accent 4" w:semiHidden="0" w:uiPriority="66" w:unhideWhenUsed="0"/>
+    <w:lsdException w:name="Medium Grid 1 Accent 4" w:semiHidden="0" w:uiPriority="67" w:unhideWhenUsed="0"/>
+    <w:lsdException w:name="Medium Grid 2 Accent 4" w:semiHidden="0" w:uiPriority="68" w:unhideWhenUsed="0"/>
+    <w:lsdException w:name="Medium Grid 3 Accent 4" w:semiHidden="0" w:uiPriority="69" w:unhideWhenUsed="0"/>
+    <w:lsdException w:name="Dark List Accent 4" w:semiHidden="0" w:uiPriority="70" w:unhideWhenUsed="0"/>
+    <w:lsdException w:name="Colorful Shading Accent 4" w:semiHidden="0" w:uiPriority="71" w:unhideWhenUsed="0"/>
+    <w:lsdException w:name="Colorful List Accent 4" w:semiHidden="0" w:uiPriority="72" w:unhideWhenUsed="0"/>
+    <w:lsdException w:name="Colorful Grid Accent 4" w:semiHidden="0" w:uiPriority="73" w:unhideWhenUsed="0"/>
+    <w:lsdException w:name="Light Shading Accent 5" w:semiHidden="0" w:uiPriority="60" w:unhideWhenUsed="0"/>
+    <w:lsdException w:name="Light List Accent 5" w:semiHidden="0" w:uiPriority="61" w:unhideWhenUsed="0"/>
+    <w:lsdException w:name="Light Grid Accent 5" w:semiHidden="0" w:uiPriority="62" w:unhideWhenUsed="0"/>
+    <w:lsdException w:name="Medium Shading 1 Accent 5" w:semiHidden="0" w:uiPriority="63" w:unhideWhenUsed="0"/>
+    <w:lsdException w:name="Medium Shading 2 Accent 5" w:semiHidden="0" w:uiPriority="64" w:unhideWhenUsed="0"/>
+    <w:lsdException w:name="Medium List 1 Accent 5" w:semiHidden="0" w:uiPriority="65" w:unhideWhenUsed="0"/>
+    <w:lsdException w:name="Medium List 2 Accent 5" w:semiHidden="0" w:uiPriority="66" w:unhideWhenUsed="0"/>
+    <w:lsdException w:name="Medium Grid 1 Accent 5" w:semiHidden="0" w:uiPriority="67" w:unhideWhenUsed="0"/>
+    <w:lsdException w:name="Medium Grid 2 Accent 5" w:semiHidden="0" w:uiPriority="68" w:unhideWhenUsed="0"/>
+    <w:lsdException w:name="Medium Grid 3 Accent 5" w:semiHidden="0" w:uiPriority="69" w:unhideWhenUsed="0"/>
+    <w:lsdException w:name="Dark List Accent 5" w:semiHidden="0" w:uiPriority="70" w:unhideWhenUsed="0"/>
+    <w:lsdException w:name="Colorful Shading Accent 5" w:semiHidden="0" w:uiPriority="71" w:unhideWhenUsed="0"/>
+    <w:lsdException w:name="Colorful List Accent 5" w:semiHidden="0" w:uiPriority="72" w:unhideWhenUsed="0"/>
+    <w:lsdException w:name="Colorful Grid Accent 5" w:semiHidden="0" w:uiPriority="73" w:unhideWhenUsed="0"/>
+    <w:lsdException w:name="Light Shading Accent 6" w:semiHidden="0" w:uiPriority="60" w:unhideWhenUsed="0"/>
+    <w:lsdException w:name="Light List Accent 6" w:semiHidden="0" w:uiPriority="61" w:unhideWhenUsed="0"/>
+    <w:lsdException w:name="Light Grid Accent 6" w:semiHidden="0" w:uiPriority="62" w:unhideWhenUsed="0"/>
+    <w:lsdException w:name="Medium Shading 1 Accent 6" w:semiHidden="0" w:uiPriority="63" w:unhideWhenUsed="0"/>
+    <w:lsdException w:name="Medium Shading 2 Accent 6" w:semiHidden="0" w:uiPriority="64" w:unhideWhenUsed="0"/>
+    <w:lsdException w:name="Medium List 1 Accent 6" w:semiHidden="0" w:uiPriority="65" w:unhideWhenUsed="0"/>
+    <w:lsdException w:name="Medium List 2 Accent 6" w:semiHidden="0" w:uiPriority="66" w:unhideWhenUsed="0"/>
+    <w:lsdException w:name="Medium Grid 1 Accent 6" w:semiHidden="0" w:uiPriority="67" w:unhideWhenUsed="0"/>
+    <w:lsdException w:name="Medium Grid 2 Accent 6" w:semiHidden="0" w:uiPriority="68" w:unhideWhenUsed="0"/>
+    <w:lsdException w:name="Medium Grid 3 Accent 6" w:semiHidden="0" w:uiPriority="69" w:unhideWhenUsed="0"/>
+    <w:lsdException w:name="Dark List Accent 6" w:semiHidden="0" w:uiPriority="70" w:unhideWhenUsed="0"/>
+    <w:lsdException w:name="Colorful Shading Accent 6" w:semiHidden="0" w:uiPriority="71" w:unhideWhenUsed="0"/>
+    <w:lsdException w:name="Colorful List Accent 6" w:semiHidden="0" w:uiPriority="72" w:unhideWhenUsed="0"/>
+    <w:lsdException w:name="Colorful Grid Accent 6" w:semiHidden="0" w:uiPriority="73" w:unhideWhenUsed="0"/>
+    <w:lsdException w:name="Subtle Emphasis" w:semiHidden="0" w:uiPriority="19" w:unhideWhenUsed="0" w:qFormat="1"/>
+    <w:lsdException w:name="Intense Emphasis" w:semiHidden="0" w:uiPriority="21" w:unhideWhenUsed="0" w:qFormat="1"/>
+    <w:lsdException w:name="Subtle Reference" w:semiHidden="0" w:uiPriority="31" w:unhideWhenUsed="0" w:qFormat="1"/>
+    <w:lsdException w:name="Intense Reference" w:semiHidden="0" w:uiPriority="32" w:unhideWhenUsed="0" w:qFormat="1"/>
+    <w:lsdException w:name="Book Title" w:semiHidden="0" w:uiPriority="33" w:unhideWhenUsed="0" w:qFormat="1"/>
+    <w:lsdException w:name="Bibliography" w:uiPriority="37"/>
+    <w:lsdException w:name="TOC Heading" w:uiPriority="39" w:qFormat="1"/>
   </w:latentStyles>
   <w:style w:type="paragraph" w:default="1" w:styleId="Normal">
     <w:name w:val="Normal"/>
@@ -8498,6 +8524,7 @@
     <w:uiPriority w:val="99"/>
     <w:semiHidden/>
     <w:unhideWhenUsed/>
+    <w:qFormat/>
     <w:tblPr>
       <w:tblInd w:w="0" w:type="dxa"/>
       <w:tblCellMar>
@@ -8738,6 +8765,35 @@
       <w:u w:val="single"/>
     </w:rPr>
   </w:style>
+  <w:style w:type="paragraph" w:styleId="Textodebalo">
+    <w:name w:val="Balloon Text"/>
+    <w:basedOn w:val="Normal"/>
+    <w:link w:val="TextodebaloChar"/>
+    <w:uiPriority w:val="99"/>
+    <w:semiHidden/>
+    <w:unhideWhenUsed/>
+    <w:rsid w:val="00752930"/>
+    <w:rPr>
+      <w:rFonts w:ascii="Tahoma" w:hAnsi="Tahoma" w:cs="Mangal"/>
+      <w:sz w:val="16"/>
+      <w:szCs w:val="14"/>
+    </w:rPr>
+  </w:style>
+  <w:style w:type="character" w:customStyle="1" w:styleId="TextodebaloChar">
+    <w:name w:val="Texto de balão Char"/>
+    <w:basedOn w:val="Fontepargpadro"/>
+    <w:link w:val="Textodebalo"/>
+    <w:uiPriority w:val="99"/>
+    <w:semiHidden/>
+    <w:rsid w:val="00752930"/>
+    <w:rPr>
+      <w:rFonts w:ascii="Tahoma" w:eastAsia="Droid Sans Fallback" w:hAnsi="Tahoma" w:cs="Mangal"/>
+      <w:color w:val="00000A"/>
+      <w:sz w:val="16"/>
+      <w:szCs w:val="14"/>
+      <w:lang w:eastAsia="zh-CN" w:bidi="hi-IN"/>
+    </w:rPr>
+  </w:style>
 </w:styles>
 </file>
 
@@ -8784,7 +8840,7 @@
     </a:clrScheme>
     <a:fontScheme name="Escritório">
       <a:majorFont>
-        <a:latin typeface="Calibri Light" panose="020F0302020204030204"/>
+        <a:latin typeface="Calibri Light"/>
         <a:ea typeface=""/>
         <a:cs typeface=""/>
         <a:font script="Jpan" typeface="ＭＳ ゴシック"/>
@@ -8819,7 +8875,7 @@
         <a:font script="Geor" typeface="Sylfaen"/>
       </a:majorFont>
       <a:minorFont>
-        <a:latin typeface="Calibri" panose="020F0502020204030204"/>
+        <a:latin typeface="Calibri"/>
         <a:ea typeface=""/>
         <a:cs typeface=""/>
         <a:font script="Jpan" typeface="ＭＳ 明朝"/>
@@ -8996,7 +9052,7 @@
   <a:extraClrSchemeLst/>
   <a:extLst>
     <a:ext uri="{05A4C25C-085E-4340-85A3-A5531E510DB2}">
-      <thm15:themeFamily xmlns:thm15="http://schemas.microsoft.com/office/thememl/2012/main" name="Office Theme" id="{62F939B6-93AF-4DB8-9C6B-D6C7DFDC589F}" vid="{4A3C46E8-61CC-4603-A589-7422A47A8E4A}"/>
+      <thm15:themeFamily xmlns:thm15="http://schemas.microsoft.com/office/thememl/2012/main" xmlns="" name="Office Theme" id="{62F939B6-93AF-4DB8-9C6B-D6C7DFDC589F}" vid="{4A3C46E8-61CC-4603-A589-7422A47A8E4A}"/>
     </a:ext>
   </a:extLst>
 </a:theme>
@@ -9007,7 +9063,7 @@
 </file>
 
 <file path=customXml/itemProps1.xml><?xml version="1.0" encoding="utf-8"?>
-<ds:datastoreItem xmlns:ds="http://schemas.openxmlformats.org/officeDocument/2006/customXml" ds:itemID="{C5A197E2-FEF9-4423-8D80-EB80F8E0A399}">
+<ds:datastoreItem xmlns:ds="http://schemas.openxmlformats.org/officeDocument/2006/customXml" ds:itemID="{725FC820-EF15-4F08-8D13-98363DF7FD11}">
   <ds:schemaRefs>
     <ds:schemaRef ds:uri="http://schemas.openxmlformats.org/officeDocument/2006/bibliography"/>
   </ds:schemaRefs>

</xml_diff>